<commit_message>
Process report template start
I suppose that this is a template we should use for process report
</commit_message>
<xml_diff>
--- a/2017 Process Report Template - VIA Engineering Guidelines.docx
+++ b/2017 Process Report Template - VIA Engineering Guidelines.docx
@@ -1,6 +1,6 @@
 
 <file path=word/document.xml><?xml version="1.0" encoding="utf-8"?>
-<w:document xmlns:wpc="http://schemas.microsoft.com/office/word/2010/wordprocessingCanvas" xmlns:cx="http://schemas.microsoft.com/office/drawing/2014/chartex" xmlns:cx1="http://schemas.microsoft.com/office/drawing/2015/9/8/chartex" xmlns:mc="http://schemas.openxmlformats.org/markup-compatibility/2006" xmlns:o="urn:schemas-microsoft-com:office:office" xmlns:r="http://schemas.openxmlformats.org/officeDocument/2006/relationships" xmlns:m="http://schemas.openxmlformats.org/officeDocument/2006/math" xmlns:v="urn:schemas-microsoft-com:vml" xmlns:wp14="http://schemas.microsoft.com/office/word/2010/wordprocessingDrawing" xmlns:wp="http://schemas.openxmlformats.org/drawingml/2006/wordprocessingDrawing" xmlns:w10="urn:schemas-microsoft-com:office:word" xmlns:w="http://schemas.openxmlformats.org/wordprocessingml/2006/main" xmlns:w14="http://schemas.microsoft.com/office/word/2010/wordml" xmlns:w15="http://schemas.microsoft.com/office/word/2012/wordml" xmlns:w16se="http://schemas.microsoft.com/office/word/2015/wordml/symex" xmlns:wpg="http://schemas.microsoft.com/office/word/2010/wordprocessingGroup" xmlns:wpi="http://schemas.microsoft.com/office/word/2010/wordprocessingInk" xmlns:wne="http://schemas.microsoft.com/office/word/2006/wordml" xmlns:wps="http://schemas.microsoft.com/office/word/2010/wordprocessingShape" mc:Ignorable="w14 w15 w16se wp14">
+<w:document xmlns:wpc="http://schemas.microsoft.com/office/word/2010/wordprocessingCanvas" xmlns:mc="http://schemas.openxmlformats.org/markup-compatibility/2006" xmlns:o="urn:schemas-microsoft-com:office:office" xmlns:r="http://schemas.openxmlformats.org/officeDocument/2006/relationships" xmlns:m="http://schemas.openxmlformats.org/officeDocument/2006/math" xmlns:v="urn:schemas-microsoft-com:vml" xmlns:wp14="http://schemas.microsoft.com/office/word/2010/wordprocessingDrawing" xmlns:wp="http://schemas.openxmlformats.org/drawingml/2006/wordprocessingDrawing" xmlns:w10="urn:schemas-microsoft-com:office:word" xmlns:w="http://schemas.openxmlformats.org/wordprocessingml/2006/main" xmlns:w14="http://schemas.microsoft.com/office/word/2010/wordml" xmlns:wpg="http://schemas.microsoft.com/office/word/2010/wordprocessingGroup" xmlns:wpi="http://schemas.microsoft.com/office/word/2010/wordprocessingInk" xmlns:wne="http://schemas.microsoft.com/office/word/2006/wordml" xmlns:wps="http://schemas.microsoft.com/office/word/2010/wordprocessingShape" mc:Ignorable="w14 wp14">
   <w:body>
     <w:p>
       <w:pPr>
@@ -50,6 +50,7 @@
           <w:lang w:val="en-US"/>
         </w:rPr>
       </w:pPr>
+      <w:commentRangeStart w:id="1"/>
       <w:r>
         <w:rPr>
           <w:b/>
@@ -59,6 +60,13 @@
         </w:rPr>
         <w:t>[Title]</w:t>
       </w:r>
+      <w:commentRangeEnd w:id="1"/>
+      <w:r>
+        <w:rPr>
+          <w:rStyle w:val="Odkaznakomentr"/>
+        </w:rPr>
+        <w:commentReference w:id="1"/>
+      </w:r>
     </w:p>
     <w:p>
       <w:pPr>
@@ -102,17 +110,20 @@
           <w:szCs w:val="32"/>
           <w:lang w:val="en-US"/>
         </w:rPr>
-        <w:t>[N</w:t>
-      </w:r>
-      <w:r>
+        <w:t>Daniela Koch, 266502</w:t>
+      </w:r>
+    </w:p>
+    <w:p>
+      <w:pPr>
+        <w:spacing w:after="160" w:line="259" w:lineRule="auto"/>
+        <w:jc w:val="center"/>
         <w:rPr>
           <w:b/>
           <w:sz w:val="32"/>
           <w:szCs w:val="32"/>
           <w:lang w:val="en-US"/>
         </w:rPr>
-        <w:t>ame</w:t>
-      </w:r>
+      </w:pPr>
       <w:r>
         <w:rPr>
           <w:b/>
@@ -120,8 +131,9 @@
           <w:szCs w:val="32"/>
           <w:lang w:val="en-US"/>
         </w:rPr>
-        <w:t>(</w:t>
-      </w:r>
+        <w:t xml:space="preserve">Matej </w:t>
+      </w:r>
+      <w:proofErr w:type="spellStart"/>
       <w:r>
         <w:rPr>
           <w:b/>
@@ -129,8 +141,9 @@
           <w:szCs w:val="32"/>
           <w:lang w:val="en-US"/>
         </w:rPr>
-        <w:t>s</w:t>
-      </w:r>
+        <w:t>Michalek</w:t>
+      </w:r>
+      <w:proofErr w:type="spellEnd"/>
       <w:r>
         <w:rPr>
           <w:b/>
@@ -138,25 +151,28 @@
           <w:szCs w:val="32"/>
           <w:lang w:val="en-US"/>
         </w:rPr>
-        <w:t>) of student(s)</w:t>
-      </w:r>
-      <w:r>
+        <w:t>, 266827</w:t>
+      </w:r>
+    </w:p>
+    <w:p>
+      <w:pPr>
+        <w:spacing w:after="160" w:line="259" w:lineRule="auto"/>
+        <w:jc w:val="center"/>
         <w:rPr>
           <w:b/>
           <w:sz w:val="32"/>
           <w:szCs w:val="32"/>
-          <w:lang w:val="en-US"/>
-        </w:rPr>
-        <w:t>, student number</w:t>
-      </w:r>
+          <w:lang w:val="es-ES"/>
+        </w:rPr>
+      </w:pPr>
       <w:r>
         <w:rPr>
           <w:b/>
           <w:sz w:val="32"/>
           <w:szCs w:val="32"/>
-          <w:lang w:val="en-US"/>
-        </w:rPr>
-        <w:t>]</w:t>
+          <w:lang w:val="es-ES"/>
+        </w:rPr>
+        <w:t>Michaela Golhova, 266099</w:t>
       </w:r>
     </w:p>
     <w:p>
@@ -167,7 +183,7 @@
           <w:b/>
           <w:sz w:val="32"/>
           <w:szCs w:val="32"/>
-          <w:lang w:val="en-US"/>
+          <w:lang w:val="es-ES"/>
         </w:rPr>
       </w:pPr>
       <w:r>
@@ -175,37 +191,43 @@
           <w:b/>
           <w:sz w:val="32"/>
           <w:szCs w:val="32"/>
-          <w:lang w:val="en-US"/>
-        </w:rPr>
-        <w:t>[Name of super</w:t>
-      </w:r>
-      <w:r>
+          <w:lang w:val="es-ES"/>
+        </w:rPr>
+        <w:t>Michal Karol Pompa, 266494</w:t>
+      </w:r>
+    </w:p>
+    <w:p>
+      <w:pPr>
+        <w:spacing w:after="160" w:line="259" w:lineRule="auto"/>
+        <w:jc w:val="center"/>
         <w:rPr>
           <w:b/>
           <w:sz w:val="32"/>
           <w:szCs w:val="32"/>
-          <w:lang w:val="en-US"/>
-        </w:rPr>
-        <w:t>visor</w:t>
-      </w:r>
+          <w:lang w:val="es-ES"/>
+        </w:rPr>
+      </w:pPr>
       <w:r>
         <w:rPr>
           <w:b/>
           <w:sz w:val="32"/>
           <w:szCs w:val="32"/>
-          <w:lang w:val="en-US"/>
-        </w:rPr>
-        <w:t>(s)</w:t>
-      </w:r>
-      <w:r>
+          <w:lang w:val="es-ES"/>
+        </w:rPr>
+        <w:t>Remedios Pastor Molines, 266100</w:t>
+      </w:r>
+    </w:p>
+    <w:p>
+      <w:pPr>
+        <w:spacing w:after="160" w:line="240" w:lineRule="auto"/>
+        <w:jc w:val="center"/>
         <w:rPr>
           <w:b/>
           <w:sz w:val="32"/>
           <w:szCs w:val="32"/>
           <w:lang w:val="en-US"/>
         </w:rPr>
-        <w:t>]</w:t>
-      </w:r>
+      </w:pPr>
     </w:p>
     <w:p>
       <w:pPr>
@@ -218,34 +240,30 @@
           <w:lang w:val="en-US"/>
         </w:rPr>
       </w:pPr>
-    </w:p>
-    <w:p>
-      <w:pPr>
-        <w:spacing w:after="160" w:line="259" w:lineRule="auto"/>
-        <w:jc w:val="center"/>
+      <w:r>
         <w:rPr>
           <w:b/>
           <w:sz w:val="32"/>
           <w:szCs w:val="32"/>
           <w:lang w:val="en-US"/>
         </w:rPr>
-      </w:pPr>
-    </w:p>
-    <w:p>
-      <w:pPr>
-        <w:spacing w:after="160" w:line="259" w:lineRule="auto"/>
-        <w:jc w:val="center"/>
+        <w:t xml:space="preserve">Michael </w:t>
+      </w:r>
+      <w:proofErr w:type="spellStart"/>
+      <w:r>
         <w:rPr>
           <w:b/>
           <w:sz w:val="32"/>
           <w:szCs w:val="32"/>
           <w:lang w:val="en-US"/>
         </w:rPr>
-      </w:pPr>
+        <w:t>Viuff</w:t>
+      </w:r>
+      <w:proofErr w:type="spellEnd"/>
     </w:p>
     <w:p>
       <w:pPr>
-        <w:spacing w:after="160" w:line="259" w:lineRule="auto"/>
+        <w:spacing w:after="160" w:line="240" w:lineRule="auto"/>
         <w:jc w:val="center"/>
         <w:rPr>
           <w:b/>
@@ -254,42 +272,35 @@
           <w:lang w:val="en-US"/>
         </w:rPr>
       </w:pPr>
-    </w:p>
-    <w:p>
-      <w:pPr>
-        <w:spacing w:after="160" w:line="259" w:lineRule="auto"/>
-        <w:jc w:val="center"/>
+      <w:r>
         <w:rPr>
           <w:b/>
           <w:sz w:val="32"/>
           <w:szCs w:val="32"/>
           <w:lang w:val="en-US"/>
         </w:rPr>
-      </w:pPr>
-    </w:p>
-    <w:p>
-      <w:pPr>
-        <w:spacing w:after="160" w:line="259" w:lineRule="auto"/>
-        <w:jc w:val="center"/>
+        <w:t xml:space="preserve">Mona </w:t>
+      </w:r>
+      <w:proofErr w:type="spellStart"/>
+      <w:r>
         <w:rPr>
           <w:b/>
           <w:sz w:val="32"/>
           <w:szCs w:val="32"/>
           <w:lang w:val="en-US"/>
         </w:rPr>
-      </w:pPr>
-    </w:p>
-    <w:p>
-      <w:pPr>
-        <w:spacing w:after="160" w:line="259" w:lineRule="auto"/>
-        <w:jc w:val="center"/>
+        <w:t>Wendel</w:t>
+      </w:r>
+      <w:proofErr w:type="spellEnd"/>
+      <w:r>
         <w:rPr>
           <w:b/>
           <w:sz w:val="32"/>
           <w:szCs w:val="32"/>
           <w:lang w:val="en-US"/>
         </w:rPr>
-      </w:pPr>
+        <w:t xml:space="preserve"> Andersen</w:t>
+      </w:r>
     </w:p>
     <w:p>
       <w:pPr>
@@ -314,6 +325,31 @@
           <w:lang w:val="en-US"/>
         </w:rPr>
       </w:pPr>
+    </w:p>
+    <w:p>
+      <w:pPr>
+        <w:spacing w:after="160" w:line="259" w:lineRule="auto"/>
+        <w:jc w:val="center"/>
+        <w:rPr>
+          <w:b/>
+          <w:sz w:val="32"/>
+          <w:szCs w:val="32"/>
+          <w:lang w:val="en-US"/>
+        </w:rPr>
+      </w:pPr>
+    </w:p>
+    <w:p>
+      <w:pPr>
+        <w:spacing w:after="160" w:line="259" w:lineRule="auto"/>
+        <w:jc w:val="center"/>
+        <w:rPr>
+          <w:b/>
+          <w:sz w:val="32"/>
+          <w:szCs w:val="32"/>
+          <w:lang w:val="en-US"/>
+        </w:rPr>
+      </w:pPr>
+      <w:commentRangeStart w:id="2"/>
       <w:r>
         <w:rPr>
           <w:b/>
@@ -335,7 +371,7 @@
     </w:p>
     <w:p>
       <w:pPr>
-        <w:spacing w:after="160" w:line="240" w:lineRule="auto"/>
+        <w:spacing w:after="160" w:line="259" w:lineRule="auto"/>
         <w:jc w:val="center"/>
         <w:rPr>
           <w:b/>
@@ -351,59 +387,60 @@
           <w:szCs w:val="32"/>
           <w:lang w:val="en-US"/>
         </w:rPr>
-        <w:t xml:space="preserve"> </w:t>
-      </w:r>
-      <w:r>
+        <w:t xml:space="preserve">Information and Communication Technology Engineering </w:t>
+      </w:r>
+    </w:p>
+    <w:p>
+      <w:pPr>
+        <w:spacing w:after="160" w:line="259" w:lineRule="auto"/>
+        <w:jc w:val="center"/>
         <w:rPr>
           <w:b/>
           <w:sz w:val="32"/>
           <w:szCs w:val="32"/>
           <w:lang w:val="en-US"/>
         </w:rPr>
-        <w:t>[Study program]</w:t>
-      </w:r>
-    </w:p>
-    <w:p>
-      <w:pPr>
-        <w:spacing w:after="160" w:line="259" w:lineRule="auto"/>
-        <w:jc w:val="center"/>
+      </w:pPr>
+      <w:r>
         <w:rPr>
           <w:b/>
           <w:sz w:val="32"/>
           <w:szCs w:val="32"/>
           <w:lang w:val="en-US"/>
         </w:rPr>
-      </w:pPr>
+        <w:t>1</w:t>
+      </w:r>
       <w:r>
         <w:rPr>
           <w:b/>
           <w:sz w:val="32"/>
           <w:szCs w:val="32"/>
-          <w:lang w:val="en-US"/>
-        </w:rPr>
-        <w:t>[Semester]</w:t>
-      </w:r>
-    </w:p>
-    <w:p>
-      <w:pPr>
-        <w:spacing w:after="160" w:line="259" w:lineRule="auto"/>
-        <w:jc w:val="center"/>
+          <w:vertAlign w:val="superscript"/>
+          <w:lang w:val="en-US"/>
+        </w:rPr>
+        <w:t>st</w:t>
+      </w:r>
+      <w:r>
         <w:rPr>
           <w:b/>
           <w:sz w:val="32"/>
           <w:szCs w:val="32"/>
           <w:lang w:val="en-US"/>
         </w:rPr>
-      </w:pPr>
-      <w:r>
+        <w:t xml:space="preserve"> semester</w:t>
+      </w:r>
+    </w:p>
+    <w:p>
+      <w:pPr>
+        <w:spacing w:after="160" w:line="259" w:lineRule="auto"/>
+        <w:jc w:val="center"/>
         <w:rPr>
           <w:b/>
           <w:sz w:val="32"/>
           <w:szCs w:val="32"/>
           <w:lang w:val="en-US"/>
         </w:rPr>
-        <w:t>[</w:t>
-      </w:r>
+      </w:pPr>
       <w:r>
         <w:rPr>
           <w:b/>
@@ -411,28 +448,15 @@
           <w:szCs w:val="32"/>
           <w:lang w:val="en-US"/>
         </w:rPr>
-        <w:t>Date</w:t>
-      </w:r>
-      <w:r>
-        <w:rPr>
-          <w:b/>
-          <w:sz w:val="32"/>
-          <w:szCs w:val="32"/>
-          <w:lang w:val="en-US"/>
-        </w:rPr>
-        <w:t>]</w:t>
-      </w:r>
-    </w:p>
-    <w:p>
-      <w:pPr>
-        <w:spacing w:after="160" w:line="259" w:lineRule="auto"/>
-        <w:rPr>
-          <w:b/>
-          <w:sz w:val="32"/>
-          <w:szCs w:val="32"/>
-          <w:lang w:val="en-US"/>
-        </w:rPr>
-      </w:pPr>
+        <w:t>December 2017</w:t>
+      </w:r>
+      <w:commentRangeEnd w:id="2"/>
+      <w:r>
+        <w:rPr>
+          <w:rStyle w:val="Odkaznakomentr"/>
+        </w:rPr>
+        <w:commentReference w:id="2"/>
+      </w:r>
       <w:r>
         <w:rPr>
           <w:b/>
@@ -488,12 +512,12 @@
       <w:sdtContent>
         <w:p>
           <w:pPr>
-            <w:pStyle w:val="Overskrift"/>
+            <w:pStyle w:val="Hlavikaobsahu"/>
           </w:pPr>
         </w:p>
         <w:p>
           <w:pPr>
-            <w:pStyle w:val="Indholdsfortegnelse1"/>
+            <w:pStyle w:val="Obsah1"/>
             <w:tabs>
               <w:tab w:val="right" w:leader="dot" w:pos="8494"/>
             </w:tabs>
@@ -516,7 +540,7 @@
           <w:hyperlink w:anchor="_Toc490487253" w:history="1">
             <w:r>
               <w:rPr>
-                <w:rStyle w:val="Hyperlink"/>
+                <w:rStyle w:val="Hypertextovprepojenie"/>
                 <w:noProof/>
                 <w:lang w:val="en-US"/>
               </w:rPr>
@@ -574,7 +598,7 @@
         </w:p>
         <w:p>
           <w:pPr>
-            <w:pStyle w:val="Indholdsfortegnelse1"/>
+            <w:pStyle w:val="Obsah1"/>
             <w:tabs>
               <w:tab w:val="left" w:pos="440"/>
               <w:tab w:val="right" w:leader="dot" w:pos="8494"/>
@@ -589,7 +613,7 @@
           <w:hyperlink w:anchor="_Toc490487254" w:history="1">
             <w:r>
               <w:rPr>
-                <w:rStyle w:val="Hyperlink"/>
+                <w:rStyle w:val="Hypertextovprepojenie"/>
                 <w:noProof/>
                 <w:lang w:val="en-US"/>
               </w:rPr>
@@ -606,7 +630,7 @@
             </w:r>
             <w:r>
               <w:rPr>
-                <w:rStyle w:val="Hyperlink"/>
+                <w:rStyle w:val="Hypertextovprepojenie"/>
                 <w:noProof/>
                 <w:lang w:val="en-US"/>
               </w:rPr>
@@ -664,7 +688,7 @@
         </w:p>
         <w:p>
           <w:pPr>
-            <w:pStyle w:val="Indholdsfortegnelse1"/>
+            <w:pStyle w:val="Obsah1"/>
             <w:tabs>
               <w:tab w:val="left" w:pos="440"/>
               <w:tab w:val="right" w:leader="dot" w:pos="8494"/>
@@ -679,7 +703,7 @@
           <w:hyperlink w:anchor="_Toc490487255" w:history="1">
             <w:r>
               <w:rPr>
-                <w:rStyle w:val="Hyperlink"/>
+                <w:rStyle w:val="Hypertextovprepojenie"/>
                 <w:noProof/>
                 <w:lang w:val="en-US"/>
               </w:rPr>
@@ -696,7 +720,7 @@
             </w:r>
             <w:r>
               <w:rPr>
-                <w:rStyle w:val="Hyperlink"/>
+                <w:rStyle w:val="Hypertextovprepojenie"/>
                 <w:noProof/>
                 <w:lang w:val="en-US"/>
               </w:rPr>
@@ -754,7 +778,7 @@
         </w:p>
         <w:p>
           <w:pPr>
-            <w:pStyle w:val="Indholdsfortegnelse1"/>
+            <w:pStyle w:val="Obsah1"/>
             <w:tabs>
               <w:tab w:val="left" w:pos="440"/>
               <w:tab w:val="right" w:leader="dot" w:pos="8494"/>
@@ -769,7 +793,7 @@
           <w:hyperlink w:anchor="_Toc490487256" w:history="1">
             <w:r>
               <w:rPr>
-                <w:rStyle w:val="Hyperlink"/>
+                <w:rStyle w:val="Hypertextovprepojenie"/>
                 <w:noProof/>
                 <w:lang w:val="en-US"/>
               </w:rPr>
@@ -786,7 +810,7 @@
             </w:r>
             <w:r>
               <w:rPr>
-                <w:rStyle w:val="Hyperlink"/>
+                <w:rStyle w:val="Hypertextovprepojenie"/>
                 <w:noProof/>
                 <w:lang w:val="en-US"/>
               </w:rPr>
@@ -844,7 +868,7 @@
         </w:p>
         <w:p>
           <w:pPr>
-            <w:pStyle w:val="Indholdsfortegnelse1"/>
+            <w:pStyle w:val="Obsah1"/>
             <w:tabs>
               <w:tab w:val="left" w:pos="440"/>
               <w:tab w:val="right" w:leader="dot" w:pos="8494"/>
@@ -859,7 +883,7 @@
           <w:hyperlink w:anchor="_Toc490487257" w:history="1">
             <w:r>
               <w:rPr>
-                <w:rStyle w:val="Hyperlink"/>
+                <w:rStyle w:val="Hypertextovprepojenie"/>
                 <w:noProof/>
                 <w:lang w:val="en-US"/>
               </w:rPr>
@@ -876,7 +900,7 @@
             </w:r>
             <w:r>
               <w:rPr>
-                <w:rStyle w:val="Hyperlink"/>
+                <w:rStyle w:val="Hypertextovprepojenie"/>
                 <w:noProof/>
                 <w:lang w:val="en-US"/>
               </w:rPr>
@@ -934,7 +958,7 @@
         </w:p>
         <w:p>
           <w:pPr>
-            <w:pStyle w:val="Indholdsfortegnelse1"/>
+            <w:pStyle w:val="Obsah1"/>
             <w:tabs>
               <w:tab w:val="left" w:pos="440"/>
               <w:tab w:val="right" w:leader="dot" w:pos="8494"/>
@@ -949,7 +973,7 @@
           <w:hyperlink w:anchor="_Toc490487258" w:history="1">
             <w:r>
               <w:rPr>
-                <w:rStyle w:val="Hyperlink"/>
+                <w:rStyle w:val="Hypertextovprepojenie"/>
                 <w:noProof/>
                 <w:lang w:val="en-US"/>
               </w:rPr>
@@ -966,7 +990,7 @@
             </w:r>
             <w:r>
               <w:rPr>
-                <w:rStyle w:val="Hyperlink"/>
+                <w:rStyle w:val="Hypertextovprepojenie"/>
                 <w:noProof/>
                 <w:lang w:val="en-US"/>
               </w:rPr>
@@ -1024,7 +1048,7 @@
         </w:p>
         <w:p>
           <w:pPr>
-            <w:pStyle w:val="Indholdsfortegnelse1"/>
+            <w:pStyle w:val="Obsah1"/>
             <w:tabs>
               <w:tab w:val="left" w:pos="440"/>
               <w:tab w:val="right" w:leader="dot" w:pos="8494"/>
@@ -1039,7 +1063,7 @@
           <w:hyperlink w:anchor="_Toc490487259" w:history="1">
             <w:r>
               <w:rPr>
-                <w:rStyle w:val="Hyperlink"/>
+                <w:rStyle w:val="Hypertextovprepojenie"/>
                 <w:noProof/>
                 <w:lang w:val="en-US"/>
               </w:rPr>
@@ -1056,7 +1080,7 @@
             </w:r>
             <w:r>
               <w:rPr>
-                <w:rStyle w:val="Hyperlink"/>
+                <w:rStyle w:val="Hypertextovprepojenie"/>
                 <w:noProof/>
                 <w:lang w:val="en-US"/>
               </w:rPr>
@@ -1114,7 +1138,7 @@
         </w:p>
         <w:p>
           <w:pPr>
-            <w:pStyle w:val="Indholdsfortegnelse1"/>
+            <w:pStyle w:val="Obsah1"/>
             <w:tabs>
               <w:tab w:val="left" w:pos="440"/>
               <w:tab w:val="right" w:leader="dot" w:pos="8494"/>
@@ -1129,7 +1153,7 @@
           <w:hyperlink w:anchor="_Toc490487260" w:history="1">
             <w:r>
               <w:rPr>
-                <w:rStyle w:val="Hyperlink"/>
+                <w:rStyle w:val="Hypertextovprepojenie"/>
                 <w:noProof/>
                 <w:lang w:val="en-US"/>
               </w:rPr>
@@ -1146,7 +1170,7 @@
             </w:r>
             <w:r>
               <w:rPr>
-                <w:rStyle w:val="Hyperlink"/>
+                <w:rStyle w:val="Hypertextovprepojenie"/>
                 <w:noProof/>
                 <w:lang w:val="en-US"/>
               </w:rPr>
@@ -1204,7 +1228,7 @@
         </w:p>
         <w:p>
           <w:pPr>
-            <w:pStyle w:val="Indholdsfortegnelse1"/>
+            <w:pStyle w:val="Obsah1"/>
             <w:tabs>
               <w:tab w:val="left" w:pos="440"/>
               <w:tab w:val="right" w:leader="dot" w:pos="8494"/>
@@ -1219,7 +1243,7 @@
           <w:hyperlink w:anchor="_Toc490487261" w:history="1">
             <w:r>
               <w:rPr>
-                <w:rStyle w:val="Hyperlink"/>
+                <w:rStyle w:val="Hypertextovprepojenie"/>
                 <w:noProof/>
                 <w:lang w:val="en-US"/>
               </w:rPr>
@@ -1236,7 +1260,7 @@
             </w:r>
             <w:r>
               <w:rPr>
-                <w:rStyle w:val="Hyperlink"/>
+                <w:rStyle w:val="Hypertextovprepojenie"/>
                 <w:noProof/>
                 <w:lang w:val="en-US"/>
               </w:rPr>
@@ -1348,7 +1372,7 @@
     </w:p>
     <w:p>
       <w:pPr>
-        <w:pStyle w:val="Overskrift1"/>
+        <w:pStyle w:val="Nadpis1"/>
         <w:numPr>
           <w:ilvl w:val="0"/>
           <w:numId w:val="0"/>
@@ -1358,7 +1382,8 @@
           <w:lang w:val="en-US"/>
         </w:rPr>
       </w:pPr>
-      <w:bookmarkStart w:id="1" w:name="_Toc490487253"/>
+      <w:bookmarkStart w:id="3" w:name="_Toc490487253"/>
+      <w:commentRangeStart w:id="4"/>
       <w:r>
         <w:rPr>
           <w:lang w:val="en-US"/>
@@ -1366,7 +1391,17 @@
         <w:lastRenderedPageBreak/>
         <w:t>Preface</w:t>
       </w:r>
-      <w:bookmarkEnd w:id="1"/>
+      <w:bookmarkEnd w:id="3"/>
+      <w:commentRangeEnd w:id="4"/>
+      <w:r>
+        <w:rPr>
+          <w:rStyle w:val="Odkaznakomentr"/>
+          <w:rFonts w:eastAsiaTheme="minorHAnsi"/>
+          <w:b w:val="0"/>
+          <w:bCs w:val="0"/>
+        </w:rPr>
+        <w:commentReference w:id="4"/>
+      </w:r>
     </w:p>
     <w:p>
       <w:pPr>
@@ -1382,8 +1417,10 @@
         </w:rPr>
         <w:t>Optional</w:t>
       </w:r>
+      <w:bookmarkStart w:id="5" w:name="_GoBack"/>
     </w:p>
     <w:bookmarkEnd w:id="0"/>
+    <w:bookmarkEnd w:id="5"/>
     <w:p>
       <w:pPr>
         <w:rPr>
@@ -1414,15 +1451,15 @@
     </w:p>
     <w:p>
       <w:pPr>
-        <w:pStyle w:val="Overskrift1"/>
+        <w:pStyle w:val="Nadpis1"/>
         <w:rPr>
           <w:lang w:val="en-US"/>
         </w:rPr>
         <w:sectPr>
-          <w:headerReference w:type="default" r:id="rId11"/>
-          <w:footerReference w:type="default" r:id="rId12"/>
-          <w:headerReference w:type="first" r:id="rId13"/>
-          <w:footerReference w:type="first" r:id="rId14"/>
+          <w:headerReference w:type="default" r:id="rId13"/>
+          <w:footerReference w:type="default" r:id="rId14"/>
+          <w:headerReference w:type="first" r:id="rId15"/>
+          <w:footerReference w:type="first" r:id="rId16"/>
           <w:pgSz w:w="11906" w:h="16838"/>
           <w:pgMar w:top="1134" w:right="1701" w:bottom="1701" w:left="1701" w:header="708" w:footer="708" w:gutter="0"/>
           <w:pgNumType w:fmt="lowerRoman" w:start="1"/>
@@ -1433,12 +1470,12 @@
     </w:p>
     <w:p>
       <w:pPr>
-        <w:pStyle w:val="Overskrift1"/>
-        <w:rPr>
-          <w:lang w:val="en-US"/>
-        </w:rPr>
-      </w:pPr>
-      <w:bookmarkStart w:id="2" w:name="_Toc490487254"/>
+        <w:pStyle w:val="Nadpis1"/>
+        <w:rPr>
+          <w:lang w:val="en-US"/>
+        </w:rPr>
+      </w:pPr>
+      <w:bookmarkStart w:id="6" w:name="_Toc490487254"/>
       <w:r>
         <w:rPr>
           <w:lang w:val="en-US"/>
@@ -1446,7 +1483,7 @@
         <w:lastRenderedPageBreak/>
         <w:t>Introduction</w:t>
       </w:r>
-      <w:bookmarkEnd w:id="2"/>
+      <w:bookmarkEnd w:id="6"/>
     </w:p>
     <w:p>
       <w:pPr>
@@ -1467,23 +1504,7 @@
           <w:color w:val="FF0000"/>
           <w:lang w:val="en-US"/>
         </w:rPr>
-        <w:t xml:space="preserve">For </w:t>
-      </w:r>
-      <w:proofErr w:type="gramStart"/>
-      <w:r>
-        <w:rPr>
-          <w:color w:val="FF0000"/>
-          <w:lang w:val="en-US"/>
-        </w:rPr>
-        <w:t>content</w:t>
-      </w:r>
-      <w:proofErr w:type="gramEnd"/>
-      <w:r>
-        <w:rPr>
-          <w:color w:val="FF0000"/>
-          <w:lang w:val="en-US"/>
-        </w:rPr>
-        <w:t xml:space="preserve"> see Appendix 2</w:t>
+        <w:t>For content see Appendix 2</w:t>
       </w:r>
       <w:r>
         <w:rPr>
@@ -1549,12 +1570,12 @@
     </w:p>
     <w:p>
       <w:pPr>
-        <w:pStyle w:val="Overskrift1"/>
-        <w:rPr>
-          <w:lang w:val="en-US"/>
-        </w:rPr>
-      </w:pPr>
-      <w:bookmarkStart w:id="3" w:name="_Toc490487255"/>
+        <w:pStyle w:val="Nadpis1"/>
+        <w:rPr>
+          <w:lang w:val="en-US"/>
+        </w:rPr>
+      </w:pPr>
+      <w:bookmarkStart w:id="7" w:name="_Toc490487255"/>
       <w:r>
         <w:rPr>
           <w:lang w:val="en-US"/>
@@ -1562,7 +1583,7 @@
         <w:lastRenderedPageBreak/>
         <w:t>Group Description</w:t>
       </w:r>
-      <w:bookmarkEnd w:id="3"/>
+      <w:bookmarkEnd w:id="7"/>
     </w:p>
     <w:p>
       <w:pPr>
@@ -1583,23 +1604,7 @@
           <w:color w:val="FF0000"/>
           <w:lang w:val="en-US"/>
         </w:rPr>
-        <w:t xml:space="preserve">For </w:t>
-      </w:r>
-      <w:proofErr w:type="gramStart"/>
-      <w:r>
-        <w:rPr>
-          <w:color w:val="FF0000"/>
-          <w:lang w:val="en-US"/>
-        </w:rPr>
-        <w:t>content</w:t>
-      </w:r>
-      <w:proofErr w:type="gramEnd"/>
-      <w:r>
-        <w:rPr>
-          <w:color w:val="FF0000"/>
-          <w:lang w:val="en-US"/>
-        </w:rPr>
-        <w:t xml:space="preserve"> see Appendix 2</w:t>
+        <w:t>For content see Appendix 2</w:t>
       </w:r>
       <w:r>
         <w:rPr>
@@ -1674,12 +1679,12 @@
     </w:p>
     <w:p>
       <w:pPr>
-        <w:pStyle w:val="Overskrift1"/>
-        <w:rPr>
-          <w:lang w:val="en-US"/>
-        </w:rPr>
-      </w:pPr>
-      <w:bookmarkStart w:id="4" w:name="_Toc490487256"/>
+        <w:pStyle w:val="Nadpis1"/>
+        <w:rPr>
+          <w:lang w:val="en-US"/>
+        </w:rPr>
+      </w:pPr>
+      <w:bookmarkStart w:id="8" w:name="_Toc490487256"/>
       <w:r>
         <w:rPr>
           <w:lang w:val="en-US"/>
@@ -1687,7 +1692,7 @@
         <w:lastRenderedPageBreak/>
         <w:t>Project Initiation</w:t>
       </w:r>
-      <w:bookmarkEnd w:id="4"/>
+      <w:bookmarkEnd w:id="8"/>
     </w:p>
     <w:p>
       <w:pPr>
@@ -1708,23 +1713,7 @@
           <w:color w:val="FF0000"/>
           <w:lang w:val="en-US"/>
         </w:rPr>
-        <w:t xml:space="preserve">For </w:t>
-      </w:r>
-      <w:proofErr w:type="gramStart"/>
-      <w:r>
-        <w:rPr>
-          <w:color w:val="FF0000"/>
-          <w:lang w:val="en-US"/>
-        </w:rPr>
-        <w:t>content</w:t>
-      </w:r>
-      <w:proofErr w:type="gramEnd"/>
-      <w:r>
-        <w:rPr>
-          <w:color w:val="FF0000"/>
-          <w:lang w:val="en-US"/>
-        </w:rPr>
-        <w:t xml:space="preserve"> see Appendix 2</w:t>
+        <w:t>For content see Appendix 2</w:t>
       </w:r>
       <w:r>
         <w:rPr>
@@ -1799,12 +1788,12 @@
     </w:p>
     <w:p>
       <w:pPr>
-        <w:pStyle w:val="Overskrift1"/>
-        <w:rPr>
-          <w:lang w:val="en-US"/>
-        </w:rPr>
-      </w:pPr>
-      <w:bookmarkStart w:id="5" w:name="_Toc490487257"/>
+        <w:pStyle w:val="Nadpis1"/>
+        <w:rPr>
+          <w:lang w:val="en-US"/>
+        </w:rPr>
+      </w:pPr>
+      <w:bookmarkStart w:id="9" w:name="_Toc490487257"/>
       <w:r>
         <w:rPr>
           <w:lang w:val="en-US"/>
@@ -1812,7 +1801,7 @@
         <w:lastRenderedPageBreak/>
         <w:t>Project Description</w:t>
       </w:r>
-      <w:bookmarkEnd w:id="5"/>
+      <w:bookmarkEnd w:id="9"/>
     </w:p>
     <w:p>
       <w:pPr>
@@ -1833,23 +1822,7 @@
           <w:color w:val="FF0000"/>
           <w:lang w:val="en-US"/>
         </w:rPr>
-        <w:t xml:space="preserve">For </w:t>
-      </w:r>
-      <w:proofErr w:type="gramStart"/>
-      <w:r>
-        <w:rPr>
-          <w:color w:val="FF0000"/>
-          <w:lang w:val="en-US"/>
-        </w:rPr>
-        <w:t>content</w:t>
-      </w:r>
-      <w:proofErr w:type="gramEnd"/>
-      <w:r>
-        <w:rPr>
-          <w:color w:val="FF0000"/>
-          <w:lang w:val="en-US"/>
-        </w:rPr>
-        <w:t xml:space="preserve"> see Appendix 2</w:t>
+        <w:t>For content see Appendix 2</w:t>
       </w:r>
       <w:r>
         <w:rPr>
@@ -1924,12 +1897,12 @@
     </w:p>
     <w:p>
       <w:pPr>
-        <w:pStyle w:val="Overskrift1"/>
-        <w:rPr>
-          <w:lang w:val="en-US"/>
-        </w:rPr>
-      </w:pPr>
-      <w:bookmarkStart w:id="6" w:name="_Toc490487258"/>
+        <w:pStyle w:val="Nadpis1"/>
+        <w:rPr>
+          <w:lang w:val="en-US"/>
+        </w:rPr>
+      </w:pPr>
+      <w:bookmarkStart w:id="10" w:name="_Toc490487258"/>
       <w:r>
         <w:rPr>
           <w:lang w:val="en-US"/>
@@ -1937,7 +1910,7 @@
         <w:lastRenderedPageBreak/>
         <w:t>Project Execution</w:t>
       </w:r>
-      <w:bookmarkEnd w:id="6"/>
+      <w:bookmarkEnd w:id="10"/>
     </w:p>
     <w:p>
       <w:pPr>
@@ -1958,23 +1931,7 @@
           <w:color w:val="FF0000"/>
           <w:lang w:val="en-US"/>
         </w:rPr>
-        <w:t xml:space="preserve">For </w:t>
-      </w:r>
-      <w:proofErr w:type="gramStart"/>
-      <w:r>
-        <w:rPr>
-          <w:color w:val="FF0000"/>
-          <w:lang w:val="en-US"/>
-        </w:rPr>
-        <w:t>content</w:t>
-      </w:r>
-      <w:proofErr w:type="gramEnd"/>
-      <w:r>
-        <w:rPr>
-          <w:color w:val="FF0000"/>
-          <w:lang w:val="en-US"/>
-        </w:rPr>
-        <w:t xml:space="preserve"> see Appendix 2</w:t>
+        <w:t>For content see Appendix 2</w:t>
       </w:r>
       <w:r>
         <w:rPr>
@@ -2041,12 +1998,12 @@
     </w:p>
     <w:p>
       <w:pPr>
-        <w:pStyle w:val="Overskrift1"/>
-        <w:rPr>
-          <w:lang w:val="en-US"/>
-        </w:rPr>
-      </w:pPr>
-      <w:bookmarkStart w:id="7" w:name="_Toc490487259"/>
+        <w:pStyle w:val="Nadpis1"/>
+        <w:rPr>
+          <w:lang w:val="en-US"/>
+        </w:rPr>
+      </w:pPr>
+      <w:bookmarkStart w:id="11" w:name="_Toc490487259"/>
       <w:r>
         <w:rPr>
           <w:lang w:val="en-US"/>
@@ -2054,7 +2011,7 @@
         <w:lastRenderedPageBreak/>
         <w:t>Personal Reflections</w:t>
       </w:r>
-      <w:bookmarkEnd w:id="7"/>
+      <w:bookmarkEnd w:id="11"/>
     </w:p>
     <w:p>
       <w:pPr>
@@ -2075,23 +2032,7 @@
           <w:color w:val="FF0000"/>
           <w:lang w:val="en-US"/>
         </w:rPr>
-        <w:t xml:space="preserve">For </w:t>
-      </w:r>
-      <w:proofErr w:type="gramStart"/>
-      <w:r>
-        <w:rPr>
-          <w:color w:val="FF0000"/>
-          <w:lang w:val="en-US"/>
-        </w:rPr>
-        <w:t>content</w:t>
-      </w:r>
-      <w:proofErr w:type="gramEnd"/>
-      <w:r>
-        <w:rPr>
-          <w:color w:val="FF0000"/>
-          <w:lang w:val="en-US"/>
-        </w:rPr>
-        <w:t xml:space="preserve"> see Appendix 2</w:t>
+        <w:t>For content see Appendix 2</w:t>
       </w:r>
       <w:r>
         <w:rPr>
@@ -2155,12 +2096,12 @@
     </w:p>
     <w:p>
       <w:pPr>
-        <w:pStyle w:val="Overskrift1"/>
-        <w:rPr>
-          <w:lang w:val="en-US"/>
-        </w:rPr>
-      </w:pPr>
-      <w:bookmarkStart w:id="8" w:name="_Toc490487260"/>
+        <w:pStyle w:val="Nadpis1"/>
+        <w:rPr>
+          <w:lang w:val="en-US"/>
+        </w:rPr>
+      </w:pPr>
+      <w:bookmarkStart w:id="12" w:name="_Toc490487260"/>
       <w:r>
         <w:rPr>
           <w:lang w:val="en-US"/>
@@ -2168,7 +2109,7 @@
         <w:lastRenderedPageBreak/>
         <w:t>Supervision</w:t>
       </w:r>
-      <w:bookmarkEnd w:id="8"/>
+      <w:bookmarkEnd w:id="12"/>
     </w:p>
     <w:p>
       <w:pPr>
@@ -2189,23 +2130,7 @@
           <w:color w:val="FF0000"/>
           <w:lang w:val="en-US"/>
         </w:rPr>
-        <w:t xml:space="preserve">For </w:t>
-      </w:r>
-      <w:proofErr w:type="gramStart"/>
-      <w:r>
-        <w:rPr>
-          <w:color w:val="FF0000"/>
-          <w:lang w:val="en-US"/>
-        </w:rPr>
-        <w:t>content</w:t>
-      </w:r>
-      <w:proofErr w:type="gramEnd"/>
-      <w:r>
-        <w:rPr>
-          <w:color w:val="FF0000"/>
-          <w:lang w:val="en-US"/>
-        </w:rPr>
-        <w:t xml:space="preserve"> see Appendix 2</w:t>
+        <w:t>For content see Appendix 2</w:t>
       </w:r>
       <w:r>
         <w:rPr>
@@ -2269,12 +2194,12 @@
     </w:p>
     <w:p>
       <w:pPr>
-        <w:pStyle w:val="Overskrift1"/>
-        <w:rPr>
-          <w:lang w:val="en-US"/>
-        </w:rPr>
-      </w:pPr>
-      <w:bookmarkStart w:id="9" w:name="_Toc490487261"/>
+        <w:pStyle w:val="Nadpis1"/>
+        <w:rPr>
+          <w:lang w:val="en-US"/>
+        </w:rPr>
+      </w:pPr>
+      <w:bookmarkStart w:id="13" w:name="_Toc490487261"/>
       <w:r>
         <w:rPr>
           <w:lang w:val="en-US"/>
@@ -2282,7 +2207,7 @@
         <w:lastRenderedPageBreak/>
         <w:t>Conclusions</w:t>
       </w:r>
-      <w:bookmarkEnd w:id="9"/>
+      <w:bookmarkEnd w:id="13"/>
     </w:p>
     <w:p>
       <w:pPr>
@@ -2303,23 +2228,7 @@
           <w:color w:val="FF0000"/>
           <w:lang w:val="en-US"/>
         </w:rPr>
-        <w:t xml:space="preserve">For </w:t>
-      </w:r>
-      <w:proofErr w:type="gramStart"/>
-      <w:r>
-        <w:rPr>
-          <w:color w:val="FF0000"/>
-          <w:lang w:val="en-US"/>
-        </w:rPr>
-        <w:t>content</w:t>
-      </w:r>
-      <w:proofErr w:type="gramEnd"/>
-      <w:r>
-        <w:rPr>
-          <w:color w:val="FF0000"/>
-          <w:lang w:val="en-US"/>
-        </w:rPr>
-        <w:t xml:space="preserve"> see Appendix 2</w:t>
+        <w:t>For content see Appendix 2</w:t>
       </w:r>
       <w:r>
         <w:rPr>
@@ -2439,23 +2348,7 @@
           <w:color w:val="FF0000"/>
           <w:lang w:val="en-US"/>
         </w:rPr>
-        <w:t xml:space="preserve">For </w:t>
-      </w:r>
-      <w:proofErr w:type="gramStart"/>
-      <w:r>
-        <w:rPr>
-          <w:color w:val="FF0000"/>
-          <w:lang w:val="en-US"/>
-        </w:rPr>
-        <w:t>content</w:t>
-      </w:r>
-      <w:proofErr w:type="gramEnd"/>
-      <w:r>
-        <w:rPr>
-          <w:color w:val="FF0000"/>
-          <w:lang w:val="en-US"/>
-        </w:rPr>
-        <w:t xml:space="preserve"> see Appendix 2</w:t>
+        <w:t>For content see Appendix 2</w:t>
       </w:r>
       <w:r>
         <w:rPr>
@@ -2500,8 +2393,6 @@
           <w:lang w:val="en-US"/>
         </w:rPr>
       </w:pPr>
-      <w:bookmarkStart w:id="10" w:name="_GoBack"/>
-      <w:bookmarkEnd w:id="10"/>
     </w:p>
     <w:p>
       <w:pPr>
@@ -2525,8 +2416,101 @@
 </w:document>
 </file>
 
+<file path=word/comments.xml><?xml version="1.0" encoding="utf-8"?>
+<w:comments xmlns:wpc="http://schemas.microsoft.com/office/word/2010/wordprocessingCanvas" xmlns:mc="http://schemas.openxmlformats.org/markup-compatibility/2006" xmlns:o="urn:schemas-microsoft-com:office:office" xmlns:r="http://schemas.openxmlformats.org/officeDocument/2006/relationships" xmlns:m="http://schemas.openxmlformats.org/officeDocument/2006/math" xmlns:v="urn:schemas-microsoft-com:vml" xmlns:wp14="http://schemas.microsoft.com/office/word/2010/wordprocessingDrawing" xmlns:wp="http://schemas.openxmlformats.org/drawingml/2006/wordprocessingDrawing" xmlns:w10="urn:schemas-microsoft-com:office:word" xmlns:w="http://schemas.openxmlformats.org/wordprocessingml/2006/main" xmlns:w14="http://schemas.microsoft.com/office/word/2010/wordml" xmlns:wpg="http://schemas.microsoft.com/office/word/2010/wordprocessingGroup" xmlns:wpi="http://schemas.microsoft.com/office/word/2010/wordprocessingInk" xmlns:wne="http://schemas.microsoft.com/office/word/2006/wordml" xmlns:wps="http://schemas.microsoft.com/office/word/2010/wordprocessingShape" mc:Ignorable="w14 wp14">
+  <w:comment w:id="1" w:author="Acer Matej" w:date="2017-12-15T21:23:00Z" w:initials="AM">
+    <w:p>
+      <w:pPr>
+        <w:pStyle w:val="Textkomentra"/>
+      </w:pPr>
+      <w:r>
+        <w:rPr>
+          <w:rStyle w:val="Odkaznakomentr"/>
+        </w:rPr>
+        <w:annotationRef/>
+      </w:r>
+      <w:r>
+        <w:t>No idea what’s the title</w:t>
+      </w:r>
+    </w:p>
+  </w:comment>
+  <w:comment w:id="2" w:author="Acer Matej" w:date="2017-12-15T21:22:00Z" w:initials="AM">
+    <w:p>
+      <w:pPr>
+        <w:pStyle w:val="Textkomentra"/>
+      </w:pPr>
+      <w:r>
+        <w:rPr>
+          <w:rStyle w:val="Odkaznakomentr"/>
+        </w:rPr>
+        <w:annotationRef/>
+      </w:r>
+      <w:r>
+        <w:t xml:space="preserve">Is it </w:t>
+      </w:r>
+      <w:proofErr w:type="gramStart"/>
+      <w:r>
+        <w:t>correct ?</w:t>
+      </w:r>
+      <w:proofErr w:type="gramEnd"/>
+      <w:r>
+        <w:t xml:space="preserve"> .. </w:t>
+      </w:r>
+      <w:proofErr w:type="gramStart"/>
+      <w:r>
+        <w:t>as</w:t>
+      </w:r>
+      <w:proofErr w:type="gramEnd"/>
+      <w:r>
+        <w:t xml:space="preserve"> for date .. </w:t>
+      </w:r>
+      <w:proofErr w:type="gramStart"/>
+      <w:r>
+        <w:t>what</w:t>
+      </w:r>
+      <w:proofErr w:type="gramEnd"/>
+      <w:r>
+        <w:t xml:space="preserve"> you think is better this or 19/12/2017 ?</w:t>
+      </w:r>
+    </w:p>
+  </w:comment>
+  <w:comment w:id="4" w:author="Acer Matej" w:date="2017-12-15T21:24:00Z" w:initials="AM">
+    <w:p>
+      <w:pPr>
+        <w:pStyle w:val="Textkomentra"/>
+      </w:pPr>
+      <w:r>
+        <w:rPr>
+          <w:rStyle w:val="Odkaznakomentr"/>
+        </w:rPr>
+        <w:annotationRef/>
+      </w:r>
+      <w:r>
+        <w:t xml:space="preserve">Is </w:t>
+      </w:r>
+      <w:proofErr w:type="gramStart"/>
+      <w:r>
+        <w:t>optional ..</w:t>
+      </w:r>
+      <w:proofErr w:type="gramEnd"/>
+      <w:r>
+        <w:t xml:space="preserve"> </w:t>
+      </w:r>
+      <w:proofErr w:type="gramStart"/>
+      <w:r>
+        <w:t>do</w:t>
+      </w:r>
+      <w:proofErr w:type="gramEnd"/>
+      <w:r>
+        <w:t xml:space="preserve"> we want it ?</w:t>
+      </w:r>
+    </w:p>
+  </w:comment>
+</w:comments>
+</file>
+
 <file path=word/endnotes.xml><?xml version="1.0" encoding="utf-8"?>
-<w:endnotes xmlns:wpc="http://schemas.microsoft.com/office/word/2010/wordprocessingCanvas" xmlns:cx="http://schemas.microsoft.com/office/drawing/2014/chartex" xmlns:cx1="http://schemas.microsoft.com/office/drawing/2015/9/8/chartex" xmlns:mc="http://schemas.openxmlformats.org/markup-compatibility/2006" xmlns:o="urn:schemas-microsoft-com:office:office" xmlns:r="http://schemas.openxmlformats.org/officeDocument/2006/relationships" xmlns:m="http://schemas.openxmlformats.org/officeDocument/2006/math" xmlns:v="urn:schemas-microsoft-com:vml" xmlns:wp14="http://schemas.microsoft.com/office/word/2010/wordprocessingDrawing" xmlns:wp="http://schemas.openxmlformats.org/drawingml/2006/wordprocessingDrawing" xmlns:w10="urn:schemas-microsoft-com:office:word" xmlns:w="http://schemas.openxmlformats.org/wordprocessingml/2006/main" xmlns:w14="http://schemas.microsoft.com/office/word/2010/wordml" xmlns:w15="http://schemas.microsoft.com/office/word/2012/wordml" xmlns:w16se="http://schemas.microsoft.com/office/word/2015/wordml/symex" xmlns:wpg="http://schemas.microsoft.com/office/word/2010/wordprocessingGroup" xmlns:wpi="http://schemas.microsoft.com/office/word/2010/wordprocessingInk" xmlns:wne="http://schemas.microsoft.com/office/word/2006/wordml" xmlns:wps="http://schemas.microsoft.com/office/word/2010/wordprocessingShape" mc:Ignorable="w14 w15 w16se wp14">
+<w:endnotes xmlns:wpc="http://schemas.microsoft.com/office/word/2010/wordprocessingCanvas" xmlns:mc="http://schemas.openxmlformats.org/markup-compatibility/2006" xmlns:o="urn:schemas-microsoft-com:office:office" xmlns:r="http://schemas.openxmlformats.org/officeDocument/2006/relationships" xmlns:m="http://schemas.openxmlformats.org/officeDocument/2006/math" xmlns:v="urn:schemas-microsoft-com:vml" xmlns:wp14="http://schemas.microsoft.com/office/word/2010/wordprocessingDrawing" xmlns:wp="http://schemas.openxmlformats.org/drawingml/2006/wordprocessingDrawing" xmlns:w10="urn:schemas-microsoft-com:office:word" xmlns:w="http://schemas.openxmlformats.org/wordprocessingml/2006/main" xmlns:w14="http://schemas.microsoft.com/office/word/2010/wordml" xmlns:wpg="http://schemas.microsoft.com/office/word/2010/wordprocessingGroup" xmlns:wpi="http://schemas.microsoft.com/office/word/2010/wordprocessingInk" xmlns:wne="http://schemas.microsoft.com/office/word/2006/wordml" xmlns:wps="http://schemas.microsoft.com/office/word/2010/wordprocessingShape" mc:Ignorable="w14 wp14">
   <w:endnote w:type="separator" w:id="-1">
     <w:p>
       <w:pPr>
@@ -2551,7 +2535,7 @@
 </file>
 
 <file path=word/footer1.xml><?xml version="1.0" encoding="utf-8"?>
-<w:ftr xmlns:wpc="http://schemas.microsoft.com/office/word/2010/wordprocessingCanvas" xmlns:cx="http://schemas.microsoft.com/office/drawing/2014/chartex" xmlns:cx1="http://schemas.microsoft.com/office/drawing/2015/9/8/chartex" xmlns:mc="http://schemas.openxmlformats.org/markup-compatibility/2006" xmlns:o="urn:schemas-microsoft-com:office:office" xmlns:r="http://schemas.openxmlformats.org/officeDocument/2006/relationships" xmlns:m="http://schemas.openxmlformats.org/officeDocument/2006/math" xmlns:v="urn:schemas-microsoft-com:vml" xmlns:wp14="http://schemas.microsoft.com/office/word/2010/wordprocessingDrawing" xmlns:wp="http://schemas.openxmlformats.org/drawingml/2006/wordprocessingDrawing" xmlns:w10="urn:schemas-microsoft-com:office:word" xmlns:w="http://schemas.openxmlformats.org/wordprocessingml/2006/main" xmlns:w14="http://schemas.microsoft.com/office/word/2010/wordml" xmlns:w15="http://schemas.microsoft.com/office/word/2012/wordml" xmlns:w16se="http://schemas.microsoft.com/office/word/2015/wordml/symex" xmlns:wpg="http://schemas.microsoft.com/office/word/2010/wordprocessingGroup" xmlns:wpi="http://schemas.microsoft.com/office/word/2010/wordprocessingInk" xmlns:wne="http://schemas.microsoft.com/office/word/2006/wordml" xmlns:wps="http://schemas.microsoft.com/office/word/2010/wordprocessingShape" mc:Ignorable="w14 w15 w16se wp14">
+<w:ftr xmlns:wpc="http://schemas.microsoft.com/office/word/2010/wordprocessingCanvas" xmlns:mc="http://schemas.openxmlformats.org/markup-compatibility/2006" xmlns:o="urn:schemas-microsoft-com:office:office" xmlns:r="http://schemas.openxmlformats.org/officeDocument/2006/relationships" xmlns:m="http://schemas.openxmlformats.org/officeDocument/2006/math" xmlns:v="urn:schemas-microsoft-com:vml" xmlns:wp14="http://schemas.microsoft.com/office/word/2010/wordprocessingDrawing" xmlns:wp="http://schemas.openxmlformats.org/drawingml/2006/wordprocessingDrawing" xmlns:w10="urn:schemas-microsoft-com:office:word" xmlns:w="http://schemas.openxmlformats.org/wordprocessingml/2006/main" xmlns:w14="http://schemas.microsoft.com/office/word/2010/wordml" xmlns:wpg="http://schemas.microsoft.com/office/word/2010/wordprocessingGroup" xmlns:wpi="http://schemas.microsoft.com/office/word/2010/wordprocessingInk" xmlns:wne="http://schemas.microsoft.com/office/word/2006/wordml" xmlns:wps="http://schemas.microsoft.com/office/word/2010/wordprocessingShape" mc:Ignorable="w14 wp14">
   <w:sdt>
     <w:sdtPr>
       <w:id w:val="-229314832"/>
@@ -2564,7 +2548,7 @@
     <w:sdtContent>
       <w:p>
         <w:pPr>
-          <w:pStyle w:val="Sidefod"/>
+          <w:pStyle w:val="Pta"/>
           <w:jc w:val="right"/>
         </w:pPr>
         <w:r>
@@ -2591,14 +2575,14 @@
   </w:sdt>
   <w:p>
     <w:pPr>
-      <w:pStyle w:val="Sidefod"/>
+      <w:pStyle w:val="Pta"/>
     </w:pPr>
   </w:p>
 </w:ftr>
 </file>
 
 <file path=word/footer2.xml><?xml version="1.0" encoding="utf-8"?>
-<w:ftr xmlns:wpc="http://schemas.microsoft.com/office/word/2010/wordprocessingCanvas" xmlns:cx="http://schemas.microsoft.com/office/drawing/2014/chartex" xmlns:cx1="http://schemas.microsoft.com/office/drawing/2015/9/8/chartex" xmlns:mc="http://schemas.openxmlformats.org/markup-compatibility/2006" xmlns:o="urn:schemas-microsoft-com:office:office" xmlns:r="http://schemas.openxmlformats.org/officeDocument/2006/relationships" xmlns:m="http://schemas.openxmlformats.org/officeDocument/2006/math" xmlns:v="urn:schemas-microsoft-com:vml" xmlns:wp14="http://schemas.microsoft.com/office/word/2010/wordprocessingDrawing" xmlns:wp="http://schemas.openxmlformats.org/drawingml/2006/wordprocessingDrawing" xmlns:w10="urn:schemas-microsoft-com:office:word" xmlns:w="http://schemas.openxmlformats.org/wordprocessingml/2006/main" xmlns:w14="http://schemas.microsoft.com/office/word/2010/wordml" xmlns:w15="http://schemas.microsoft.com/office/word/2012/wordml" xmlns:w16se="http://schemas.microsoft.com/office/word/2015/wordml/symex" xmlns:wpg="http://schemas.microsoft.com/office/word/2010/wordprocessingGroup" xmlns:wpi="http://schemas.microsoft.com/office/word/2010/wordprocessingInk" xmlns:wne="http://schemas.microsoft.com/office/word/2006/wordml" xmlns:wps="http://schemas.microsoft.com/office/word/2010/wordprocessingShape" mc:Ignorable="w14 w15 w16se wp14">
+<w:ftr xmlns:wpc="http://schemas.microsoft.com/office/word/2010/wordprocessingCanvas" xmlns:mc="http://schemas.openxmlformats.org/markup-compatibility/2006" xmlns:o="urn:schemas-microsoft-com:office:office" xmlns:r="http://schemas.openxmlformats.org/officeDocument/2006/relationships" xmlns:m="http://schemas.openxmlformats.org/officeDocument/2006/math" xmlns:v="urn:schemas-microsoft-com:vml" xmlns:wp14="http://schemas.microsoft.com/office/word/2010/wordprocessingDrawing" xmlns:wp="http://schemas.openxmlformats.org/drawingml/2006/wordprocessingDrawing" xmlns:w10="urn:schemas-microsoft-com:office:word" xmlns:w="http://schemas.openxmlformats.org/wordprocessingml/2006/main" xmlns:w14="http://schemas.microsoft.com/office/word/2010/wordml" xmlns:wpg="http://schemas.microsoft.com/office/word/2010/wordprocessingGroup" xmlns:wpi="http://schemas.microsoft.com/office/word/2010/wordprocessingInk" xmlns:wne="http://schemas.microsoft.com/office/word/2006/wordml" xmlns:wps="http://schemas.microsoft.com/office/word/2010/wordprocessingShape" mc:Ignorable="w14 wp14">
   <w:sdt>
     <w:sdtPr>
       <w:id w:val="-725917513"/>
@@ -2611,7 +2595,7 @@
     <w:sdtContent>
       <w:p>
         <w:pPr>
-          <w:pStyle w:val="Sidefod"/>
+          <w:pStyle w:val="Pta"/>
           <w:jc w:val="right"/>
         </w:pPr>
         <w:r>
@@ -2638,14 +2622,14 @@
   </w:sdt>
   <w:p>
     <w:pPr>
-      <w:pStyle w:val="Sidefod"/>
+      <w:pStyle w:val="Pta"/>
     </w:pPr>
   </w:p>
 </w:ftr>
 </file>
 
 <file path=word/footnotes.xml><?xml version="1.0" encoding="utf-8"?>
-<w:footnotes xmlns:wpc="http://schemas.microsoft.com/office/word/2010/wordprocessingCanvas" xmlns:cx="http://schemas.microsoft.com/office/drawing/2014/chartex" xmlns:cx1="http://schemas.microsoft.com/office/drawing/2015/9/8/chartex" xmlns:mc="http://schemas.openxmlformats.org/markup-compatibility/2006" xmlns:o="urn:schemas-microsoft-com:office:office" xmlns:r="http://schemas.openxmlformats.org/officeDocument/2006/relationships" xmlns:m="http://schemas.openxmlformats.org/officeDocument/2006/math" xmlns:v="urn:schemas-microsoft-com:vml" xmlns:wp14="http://schemas.microsoft.com/office/word/2010/wordprocessingDrawing" xmlns:wp="http://schemas.openxmlformats.org/drawingml/2006/wordprocessingDrawing" xmlns:w10="urn:schemas-microsoft-com:office:word" xmlns:w="http://schemas.openxmlformats.org/wordprocessingml/2006/main" xmlns:w14="http://schemas.microsoft.com/office/word/2010/wordml" xmlns:w15="http://schemas.microsoft.com/office/word/2012/wordml" xmlns:w16se="http://schemas.microsoft.com/office/word/2015/wordml/symex" xmlns:wpg="http://schemas.microsoft.com/office/word/2010/wordprocessingGroup" xmlns:wpi="http://schemas.microsoft.com/office/word/2010/wordprocessingInk" xmlns:wne="http://schemas.microsoft.com/office/word/2006/wordml" xmlns:wps="http://schemas.microsoft.com/office/word/2010/wordprocessingShape" mc:Ignorable="w14 w15 w16se wp14">
+<w:footnotes xmlns:wpc="http://schemas.microsoft.com/office/word/2010/wordprocessingCanvas" xmlns:mc="http://schemas.openxmlformats.org/markup-compatibility/2006" xmlns:o="urn:schemas-microsoft-com:office:office" xmlns:r="http://schemas.openxmlformats.org/officeDocument/2006/relationships" xmlns:m="http://schemas.openxmlformats.org/officeDocument/2006/math" xmlns:v="urn:schemas-microsoft-com:vml" xmlns:wp14="http://schemas.microsoft.com/office/word/2010/wordprocessingDrawing" xmlns:wp="http://schemas.openxmlformats.org/drawingml/2006/wordprocessingDrawing" xmlns:w10="urn:schemas-microsoft-com:office:word" xmlns:w="http://schemas.openxmlformats.org/wordprocessingml/2006/main" xmlns:w14="http://schemas.microsoft.com/office/word/2010/wordml" xmlns:wpg="http://schemas.microsoft.com/office/word/2010/wordprocessingGroup" xmlns:wpi="http://schemas.microsoft.com/office/word/2010/wordprocessingInk" xmlns:wne="http://schemas.microsoft.com/office/word/2006/wordml" xmlns:wps="http://schemas.microsoft.com/office/word/2010/wordprocessingShape" mc:Ignorable="w14 wp14">
   <w:footnote w:type="separator" w:id="-1">
     <w:p>
       <w:pPr>
@@ -2670,10 +2654,10 @@
 </file>
 
 <file path=word/header1.xml><?xml version="1.0" encoding="utf-8"?>
-<w:hdr xmlns:wpc="http://schemas.microsoft.com/office/word/2010/wordprocessingCanvas" xmlns:cx="http://schemas.microsoft.com/office/drawing/2014/chartex" xmlns:cx1="http://schemas.microsoft.com/office/drawing/2015/9/8/chartex" xmlns:mc="http://schemas.openxmlformats.org/markup-compatibility/2006" xmlns:o="urn:schemas-microsoft-com:office:office" xmlns:r="http://schemas.openxmlformats.org/officeDocument/2006/relationships" xmlns:m="http://schemas.openxmlformats.org/officeDocument/2006/math" xmlns:v="urn:schemas-microsoft-com:vml" xmlns:wp14="http://schemas.microsoft.com/office/word/2010/wordprocessingDrawing" xmlns:wp="http://schemas.openxmlformats.org/drawingml/2006/wordprocessingDrawing" xmlns:w10="urn:schemas-microsoft-com:office:word" xmlns:w="http://schemas.openxmlformats.org/wordprocessingml/2006/main" xmlns:w14="http://schemas.microsoft.com/office/word/2010/wordml" xmlns:w15="http://schemas.microsoft.com/office/word/2012/wordml" xmlns:w16se="http://schemas.microsoft.com/office/word/2015/wordml/symex" xmlns:wpg="http://schemas.microsoft.com/office/word/2010/wordprocessingGroup" xmlns:wpi="http://schemas.microsoft.com/office/word/2010/wordprocessingInk" xmlns:wne="http://schemas.microsoft.com/office/word/2006/wordml" xmlns:wps="http://schemas.microsoft.com/office/word/2010/wordprocessingShape" mc:Ignorable="w14 w15 w16se wp14">
+<w:hdr xmlns:wpc="http://schemas.microsoft.com/office/word/2010/wordprocessingCanvas" xmlns:mc="http://schemas.openxmlformats.org/markup-compatibility/2006" xmlns:o="urn:schemas-microsoft-com:office:office" xmlns:r="http://schemas.openxmlformats.org/officeDocument/2006/relationships" xmlns:m="http://schemas.openxmlformats.org/officeDocument/2006/math" xmlns:v="urn:schemas-microsoft-com:vml" xmlns:wp14="http://schemas.microsoft.com/office/word/2010/wordprocessingDrawing" xmlns:wp="http://schemas.openxmlformats.org/drawingml/2006/wordprocessingDrawing" xmlns:w10="urn:schemas-microsoft-com:office:word" xmlns:w="http://schemas.openxmlformats.org/wordprocessingml/2006/main" xmlns:w14="http://schemas.microsoft.com/office/word/2010/wordml" xmlns:wpg="http://schemas.microsoft.com/office/word/2010/wordprocessingGroup" xmlns:wpi="http://schemas.microsoft.com/office/word/2010/wordprocessingInk" xmlns:wne="http://schemas.microsoft.com/office/word/2006/wordml" xmlns:wps="http://schemas.microsoft.com/office/word/2010/wordprocessingShape" mc:Ignorable="w14 wp14">
   <w:p>
     <w:pPr>
-      <w:pStyle w:val="Sidehoved"/>
+      <w:pStyle w:val="Hlavika"/>
       <w:tabs>
         <w:tab w:val="clear" w:pos="4819"/>
         <w:tab w:val="clear" w:pos="9638"/>
@@ -2686,7 +2670,7 @@
     <w:r>
       <w:rPr>
         <w:noProof/>
-        <w:lang w:val="da-DK" w:eastAsia="da-DK"/>
+        <w:lang w:val="sk-SK" w:eastAsia="sk-SK"/>
       </w:rPr>
       <w:drawing>
         <wp:anchor distT="0" distB="0" distL="114300" distR="114300" simplePos="0" relativeHeight="251662336" behindDoc="0" locked="0" layoutInCell="1" allowOverlap="1" wp14:anchorId="19C8DBB3" wp14:editId="49A116ED">
@@ -2747,7 +2731,7 @@
     <w:r>
       <w:rPr>
         <w:noProof/>
-        <w:lang w:val="da-DK" w:eastAsia="da-DK"/>
+        <w:lang w:val="sk-SK" w:eastAsia="sk-SK"/>
       </w:rPr>
       <w:drawing>
         <wp:anchor distT="0" distB="0" distL="114300" distR="114300" simplePos="0" relativeHeight="251663360" behindDoc="0" locked="0" layoutInCell="1" allowOverlap="1" wp14:anchorId="51A78815" wp14:editId="231C62F9">
@@ -2815,7 +2799,7 @@
   </w:p>
   <w:p>
     <w:pPr>
-      <w:pStyle w:val="Sidehoved"/>
+      <w:pStyle w:val="Hlavika"/>
       <w:tabs>
         <w:tab w:val="clear" w:pos="4819"/>
         <w:tab w:val="clear" w:pos="9638"/>
@@ -2828,7 +2812,7 @@
     <w:r>
       <w:rPr>
         <w:noProof/>
-        <w:lang w:val="da-DK" w:eastAsia="da-DK"/>
+        <w:lang w:val="sk-SK" w:eastAsia="sk-SK"/>
       </w:rPr>
       <w:drawing>
         <wp:anchor distT="0" distB="0" distL="114300" distR="114300" simplePos="0" relativeHeight="251661312" behindDoc="0" locked="0" layoutInCell="1" allowOverlap="1" wp14:anchorId="63D62A48" wp14:editId="2A20FF9F">
@@ -2889,7 +2873,7 @@
   </w:p>
   <w:tbl>
     <w:tblPr>
-      <w:tblStyle w:val="Tabel-Gitter"/>
+      <w:tblStyle w:val="Mriekatabuky"/>
       <w:tblW w:w="7161" w:type="dxa"/>
       <w:tblBorders>
         <w:top w:val="none" w:sz="0" w:space="0" w:color="auto"/>
@@ -2917,7 +2901,7 @@
         </w:tcPr>
         <w:p>
           <w:pPr>
-            <w:pStyle w:val="Sidehoved"/>
+            <w:pStyle w:val="Hlavika"/>
             <w:tabs>
               <w:tab w:val="clear" w:pos="4819"/>
               <w:tab w:val="clear" w:pos="9638"/>
@@ -2985,7 +2969,7 @@
         </w:tcPr>
         <w:p>
           <w:pPr>
-            <w:pStyle w:val="Sidehoved"/>
+            <w:pStyle w:val="Hlavika"/>
             <w:jc w:val="both"/>
             <w:rPr>
               <w:color w:val="FF0000"/>
@@ -2998,7 +2982,7 @@
   </w:tbl>
   <w:p>
     <w:pPr>
-      <w:pStyle w:val="Sidehoved"/>
+      <w:pStyle w:val="Hlavika"/>
       <w:tabs>
         <w:tab w:val="clear" w:pos="4819"/>
         <w:tab w:val="clear" w:pos="9638"/>
@@ -3015,17 +2999,17 @@
   </w:p>
   <w:p>
     <w:pPr>
-      <w:pStyle w:val="Sidehoved"/>
+      <w:pStyle w:val="Hlavika"/>
     </w:pPr>
   </w:p>
 </w:hdr>
 </file>
 
 <file path=word/header2.xml><?xml version="1.0" encoding="utf-8"?>
-<w:hdr xmlns:wpc="http://schemas.microsoft.com/office/word/2010/wordprocessingCanvas" xmlns:cx="http://schemas.microsoft.com/office/drawing/2014/chartex" xmlns:cx1="http://schemas.microsoft.com/office/drawing/2015/9/8/chartex" xmlns:mc="http://schemas.openxmlformats.org/markup-compatibility/2006" xmlns:o="urn:schemas-microsoft-com:office:office" xmlns:r="http://schemas.openxmlformats.org/officeDocument/2006/relationships" xmlns:m="http://schemas.openxmlformats.org/officeDocument/2006/math" xmlns:v="urn:schemas-microsoft-com:vml" xmlns:wp14="http://schemas.microsoft.com/office/word/2010/wordprocessingDrawing" xmlns:wp="http://schemas.openxmlformats.org/drawingml/2006/wordprocessingDrawing" xmlns:w10="urn:schemas-microsoft-com:office:word" xmlns:w="http://schemas.openxmlformats.org/wordprocessingml/2006/main" xmlns:w14="http://schemas.microsoft.com/office/word/2010/wordml" xmlns:w15="http://schemas.microsoft.com/office/word/2012/wordml" xmlns:w16se="http://schemas.microsoft.com/office/word/2015/wordml/symex" xmlns:wpg="http://schemas.microsoft.com/office/word/2010/wordprocessingGroup" xmlns:wpi="http://schemas.microsoft.com/office/word/2010/wordprocessingInk" xmlns:wne="http://schemas.microsoft.com/office/word/2006/wordml" xmlns:wps="http://schemas.microsoft.com/office/word/2010/wordprocessingShape" mc:Ignorable="w14 w15 w16se wp14">
+<w:hdr xmlns:wpc="http://schemas.microsoft.com/office/word/2010/wordprocessingCanvas" xmlns:mc="http://schemas.openxmlformats.org/markup-compatibility/2006" xmlns:o="urn:schemas-microsoft-com:office:office" xmlns:r="http://schemas.openxmlformats.org/officeDocument/2006/relationships" xmlns:m="http://schemas.openxmlformats.org/officeDocument/2006/math" xmlns:v="urn:schemas-microsoft-com:vml" xmlns:wp14="http://schemas.microsoft.com/office/word/2010/wordprocessingDrawing" xmlns:wp="http://schemas.openxmlformats.org/drawingml/2006/wordprocessingDrawing" xmlns:w10="urn:schemas-microsoft-com:office:word" xmlns:w="http://schemas.openxmlformats.org/wordprocessingml/2006/main" xmlns:w14="http://schemas.microsoft.com/office/word/2010/wordml" xmlns:wpg="http://schemas.microsoft.com/office/word/2010/wordprocessingGroup" xmlns:wpi="http://schemas.microsoft.com/office/word/2010/wordprocessingInk" xmlns:wne="http://schemas.microsoft.com/office/word/2006/wordml" xmlns:wps="http://schemas.microsoft.com/office/word/2010/wordprocessingShape" mc:Ignorable="w14 wp14">
   <w:p>
     <w:pPr>
-      <w:pStyle w:val="Sidehoved"/>
+      <w:pStyle w:val="Hlavika"/>
       <w:pBdr>
         <w:bottom w:val="single" w:sz="4" w:space="1" w:color="auto"/>
       </w:pBdr>
@@ -3098,7 +3082,7 @@
     <w:r>
       <w:rPr>
         <w:noProof/>
-        <w:lang w:val="da-DK" w:eastAsia="da-DK"/>
+        <w:lang w:val="sk-SK" w:eastAsia="sk-SK"/>
       </w:rPr>
       <w:drawing>
         <wp:inline distT="0" distB="0" distL="0" distR="0" wp14:anchorId="1628AC50" wp14:editId="316723FF">
@@ -3149,20 +3133,20 @@
   </w:p>
   <w:p>
     <w:pPr>
-      <w:pStyle w:val="Sidehoved"/>
+      <w:pStyle w:val="Hlavika"/>
     </w:pPr>
   </w:p>
   <w:p>
     <w:pPr>
-      <w:pStyle w:val="Sidehoved"/>
+      <w:pStyle w:val="Hlavika"/>
     </w:pPr>
   </w:p>
 </w:hdr>
 </file>
 
 <file path=word/numbering.xml><?xml version="1.0" encoding="utf-8"?>
-<w:numbering xmlns:wpc="http://schemas.microsoft.com/office/word/2010/wordprocessingCanvas" xmlns:cx="http://schemas.microsoft.com/office/drawing/2014/chartex" xmlns:cx1="http://schemas.microsoft.com/office/drawing/2015/9/8/chartex" xmlns:mc="http://schemas.openxmlformats.org/markup-compatibility/2006" xmlns:o="urn:schemas-microsoft-com:office:office" xmlns:r="http://schemas.openxmlformats.org/officeDocument/2006/relationships" xmlns:m="http://schemas.openxmlformats.org/officeDocument/2006/math" xmlns:v="urn:schemas-microsoft-com:vml" xmlns:wp14="http://schemas.microsoft.com/office/word/2010/wordprocessingDrawing" xmlns:wp="http://schemas.openxmlformats.org/drawingml/2006/wordprocessingDrawing" xmlns:w10="urn:schemas-microsoft-com:office:word" xmlns:w="http://schemas.openxmlformats.org/wordprocessingml/2006/main" xmlns:w14="http://schemas.microsoft.com/office/word/2010/wordml" xmlns:w15="http://schemas.microsoft.com/office/word/2012/wordml" xmlns:w16se="http://schemas.microsoft.com/office/word/2015/wordml/symex" xmlns:wpg="http://schemas.microsoft.com/office/word/2010/wordprocessingGroup" xmlns:wpi="http://schemas.microsoft.com/office/word/2010/wordprocessingInk" xmlns:wne="http://schemas.microsoft.com/office/word/2006/wordml" xmlns:wps="http://schemas.microsoft.com/office/word/2010/wordprocessingShape" mc:Ignorable="w14 w15 w16se wp14">
-  <w:abstractNum w:abstractNumId="0" w15:restartNumberingAfterBreak="0">
+<w:numbering xmlns:wpc="http://schemas.microsoft.com/office/word/2010/wordprocessingCanvas" xmlns:mc="http://schemas.openxmlformats.org/markup-compatibility/2006" xmlns:o="urn:schemas-microsoft-com:office:office" xmlns:r="http://schemas.openxmlformats.org/officeDocument/2006/relationships" xmlns:m="http://schemas.openxmlformats.org/officeDocument/2006/math" xmlns:v="urn:schemas-microsoft-com:vml" xmlns:wp14="http://schemas.microsoft.com/office/word/2010/wordprocessingDrawing" xmlns:wp="http://schemas.openxmlformats.org/drawingml/2006/wordprocessingDrawing" xmlns:w10="urn:schemas-microsoft-com:office:word" xmlns:w="http://schemas.openxmlformats.org/wordprocessingml/2006/main" xmlns:w14="http://schemas.microsoft.com/office/word/2010/wordml" xmlns:wpg="http://schemas.microsoft.com/office/word/2010/wordprocessingGroup" xmlns:wpi="http://schemas.microsoft.com/office/word/2010/wordprocessingInk" xmlns:wne="http://schemas.microsoft.com/office/word/2006/wordml" xmlns:wps="http://schemas.microsoft.com/office/word/2010/wordprocessingShape" mc:Ignorable="w14 wp14">
+  <w:abstractNum w:abstractNumId="0">
     <w:nsid w:val="FFFFFF88"/>
     <w:multiLevelType w:val="singleLevel"/>
     <w:tmpl w:val="D43239E2"/>
@@ -3179,7 +3163,7 @@
       </w:pPr>
     </w:lvl>
   </w:abstractNum>
-  <w:abstractNum w:abstractNumId="1" w15:restartNumberingAfterBreak="0">
+  <w:abstractNum w:abstractNumId="1">
     <w:nsid w:val="02CA205F"/>
     <w:multiLevelType w:val="hybridMultilevel"/>
     <w:tmpl w:val="38C2DF5E"/>
@@ -3292,7 +3276,7 @@
       </w:rPr>
     </w:lvl>
   </w:abstractNum>
-  <w:abstractNum w:abstractNumId="2" w15:restartNumberingAfterBreak="0">
+  <w:abstractNum w:abstractNumId="2">
     <w:nsid w:val="0A644DB8"/>
     <w:multiLevelType w:val="hybridMultilevel"/>
     <w:tmpl w:val="8166CAF2"/>
@@ -3405,7 +3389,7 @@
       </w:rPr>
     </w:lvl>
   </w:abstractNum>
-  <w:abstractNum w:abstractNumId="3" w15:restartNumberingAfterBreak="0">
+  <w:abstractNum w:abstractNumId="3">
     <w:nsid w:val="0F8350CF"/>
     <w:multiLevelType w:val="hybridMultilevel"/>
     <w:tmpl w:val="D584C31C"/>
@@ -3518,7 +3502,7 @@
       </w:rPr>
     </w:lvl>
   </w:abstractNum>
-  <w:abstractNum w:abstractNumId="4" w15:restartNumberingAfterBreak="0">
+  <w:abstractNum w:abstractNumId="4">
     <w:nsid w:val="1050122F"/>
     <w:multiLevelType w:val="hybridMultilevel"/>
     <w:tmpl w:val="A9D4D5B8"/>
@@ -3631,7 +3615,7 @@
       </w:rPr>
     </w:lvl>
   </w:abstractNum>
-  <w:abstractNum w:abstractNumId="5" w15:restartNumberingAfterBreak="0">
+  <w:abstractNum w:abstractNumId="5">
     <w:nsid w:val="1711125C"/>
     <w:multiLevelType w:val="hybridMultilevel"/>
     <w:tmpl w:val="220C7ECE"/>
@@ -3744,7 +3728,7 @@
       </w:rPr>
     </w:lvl>
   </w:abstractNum>
-  <w:abstractNum w:abstractNumId="6" w15:restartNumberingAfterBreak="0">
+  <w:abstractNum w:abstractNumId="6">
     <w:nsid w:val="190B684C"/>
     <w:multiLevelType w:val="multilevel"/>
     <w:tmpl w:val="04E630D4"/>
@@ -3857,7 +3841,7 @@
       </w:rPr>
     </w:lvl>
   </w:abstractNum>
-  <w:abstractNum w:abstractNumId="7" w15:restartNumberingAfterBreak="0">
+  <w:abstractNum w:abstractNumId="7">
     <w:nsid w:val="22EA1FC9"/>
     <w:multiLevelType w:val="hybridMultilevel"/>
     <w:tmpl w:val="2910CFB4"/>
@@ -3970,7 +3954,7 @@
       </w:rPr>
     </w:lvl>
   </w:abstractNum>
-  <w:abstractNum w:abstractNumId="8" w15:restartNumberingAfterBreak="0">
+  <w:abstractNum w:abstractNumId="8">
     <w:nsid w:val="250F657E"/>
     <w:multiLevelType w:val="hybridMultilevel"/>
     <w:tmpl w:val="B4746CCE"/>
@@ -4056,7 +4040,7 @@
       </w:pPr>
     </w:lvl>
   </w:abstractNum>
-  <w:abstractNum w:abstractNumId="9" w15:restartNumberingAfterBreak="0">
+  <w:abstractNum w:abstractNumId="9">
     <w:nsid w:val="272D1D97"/>
     <w:multiLevelType w:val="hybridMultilevel"/>
     <w:tmpl w:val="A35C9410"/>
@@ -4169,7 +4153,7 @@
       </w:rPr>
     </w:lvl>
   </w:abstractNum>
-  <w:abstractNum w:abstractNumId="10" w15:restartNumberingAfterBreak="0">
+  <w:abstractNum w:abstractNumId="10">
     <w:nsid w:val="27B86D45"/>
     <w:multiLevelType w:val="multilevel"/>
     <w:tmpl w:val="971CB05E"/>
@@ -4282,7 +4266,7 @@
       </w:rPr>
     </w:lvl>
   </w:abstractNum>
-  <w:abstractNum w:abstractNumId="11" w15:restartNumberingAfterBreak="0">
+  <w:abstractNum w:abstractNumId="11">
     <w:nsid w:val="28433C41"/>
     <w:multiLevelType w:val="hybridMultilevel"/>
     <w:tmpl w:val="967ECCB4"/>
@@ -4395,7 +4379,7 @@
       </w:rPr>
     </w:lvl>
   </w:abstractNum>
-  <w:abstractNum w:abstractNumId="12" w15:restartNumberingAfterBreak="0">
+  <w:abstractNum w:abstractNumId="12">
     <w:nsid w:val="2B4B0F78"/>
     <w:multiLevelType w:val="multilevel"/>
     <w:tmpl w:val="5570FFAE"/>
@@ -4515,7 +4499,7 @@
       </w:rPr>
     </w:lvl>
   </w:abstractNum>
-  <w:abstractNum w:abstractNumId="13" w15:restartNumberingAfterBreak="0">
+  <w:abstractNum w:abstractNumId="13">
     <w:nsid w:val="31E422E3"/>
     <w:multiLevelType w:val="hybridMultilevel"/>
     <w:tmpl w:val="2EC6B5F4"/>
@@ -4628,7 +4612,7 @@
       </w:rPr>
     </w:lvl>
   </w:abstractNum>
-  <w:abstractNum w:abstractNumId="14" w15:restartNumberingAfterBreak="0">
+  <w:abstractNum w:abstractNumId="14">
     <w:nsid w:val="34100B47"/>
     <w:multiLevelType w:val="multilevel"/>
     <w:tmpl w:val="B4A0FC78"/>
@@ -4741,7 +4725,7 @@
       </w:rPr>
     </w:lvl>
   </w:abstractNum>
-  <w:abstractNum w:abstractNumId="15" w15:restartNumberingAfterBreak="0">
+  <w:abstractNum w:abstractNumId="15">
     <w:nsid w:val="3E0A4316"/>
     <w:multiLevelType w:val="multilevel"/>
     <w:tmpl w:val="DFDCA636"/>
@@ -4854,7 +4838,7 @@
       </w:rPr>
     </w:lvl>
   </w:abstractNum>
-  <w:abstractNum w:abstractNumId="16" w15:restartNumberingAfterBreak="0">
+  <w:abstractNum w:abstractNumId="16">
     <w:nsid w:val="418B34AB"/>
     <w:multiLevelType w:val="hybridMultilevel"/>
     <w:tmpl w:val="6DF4C6D6"/>
@@ -4967,7 +4951,7 @@
       </w:rPr>
     </w:lvl>
   </w:abstractNum>
-  <w:abstractNum w:abstractNumId="17" w15:restartNumberingAfterBreak="0">
+  <w:abstractNum w:abstractNumId="17">
     <w:nsid w:val="441F233C"/>
     <w:multiLevelType w:val="hybridMultilevel"/>
     <w:tmpl w:val="F9A82954"/>
@@ -5080,7 +5064,7 @@
       </w:rPr>
     </w:lvl>
   </w:abstractNum>
-  <w:abstractNum w:abstractNumId="18" w15:restartNumberingAfterBreak="0">
+  <w:abstractNum w:abstractNumId="18">
     <w:nsid w:val="4B9B3A5D"/>
     <w:multiLevelType w:val="hybridMultilevel"/>
     <w:tmpl w:val="97B0CA5E"/>
@@ -5193,7 +5177,7 @@
       </w:rPr>
     </w:lvl>
   </w:abstractNum>
-  <w:abstractNum w:abstractNumId="19" w15:restartNumberingAfterBreak="0">
+  <w:abstractNum w:abstractNumId="19">
     <w:nsid w:val="4C262132"/>
     <w:multiLevelType w:val="hybridMultilevel"/>
     <w:tmpl w:val="59AC867C"/>
@@ -5306,7 +5290,7 @@
       </w:rPr>
     </w:lvl>
   </w:abstractNum>
-  <w:abstractNum w:abstractNumId="20" w15:restartNumberingAfterBreak="0">
+  <w:abstractNum w:abstractNumId="20">
     <w:nsid w:val="51AA3A79"/>
     <w:multiLevelType w:val="hybridMultilevel"/>
     <w:tmpl w:val="E4960046"/>
@@ -5419,7 +5403,7 @@
       </w:rPr>
     </w:lvl>
   </w:abstractNum>
-  <w:abstractNum w:abstractNumId="21" w15:restartNumberingAfterBreak="0">
+  <w:abstractNum w:abstractNumId="21">
     <w:nsid w:val="54213F65"/>
     <w:multiLevelType w:val="hybridMultilevel"/>
     <w:tmpl w:val="9C4CB3AE"/>
@@ -5505,7 +5489,7 @@
       </w:pPr>
     </w:lvl>
   </w:abstractNum>
-  <w:abstractNum w:abstractNumId="22" w15:restartNumberingAfterBreak="0">
+  <w:abstractNum w:abstractNumId="22">
     <w:nsid w:val="5A622229"/>
     <w:multiLevelType w:val="hybridMultilevel"/>
     <w:tmpl w:val="92CACFF8"/>
@@ -5618,14 +5602,14 @@
       </w:rPr>
     </w:lvl>
   </w:abstractNum>
-  <w:abstractNum w:abstractNumId="23" w15:restartNumberingAfterBreak="0">
+  <w:abstractNum w:abstractNumId="23">
     <w:nsid w:val="61344C8A"/>
     <w:multiLevelType w:val="multilevel"/>
     <w:tmpl w:val="7EA84FE0"/>
     <w:lvl w:ilvl="0">
       <w:start w:val="1"/>
       <w:numFmt w:val="decimal"/>
-      <w:pStyle w:val="Overskrift1"/>
+      <w:pStyle w:val="Nadpis1"/>
       <w:lvlText w:val="%1"/>
       <w:lvlJc w:val="left"/>
       <w:pPr>
@@ -5638,7 +5622,7 @@
     <w:lvl w:ilvl="1">
       <w:start w:val="1"/>
       <w:numFmt w:val="decimal"/>
-      <w:pStyle w:val="Overskrift2"/>
+      <w:pStyle w:val="Nadpis2"/>
       <w:lvlText w:val="%1.%2"/>
       <w:lvlJc w:val="left"/>
       <w:pPr>
@@ -5651,7 +5635,7 @@
     <w:lvl w:ilvl="2">
       <w:start w:val="1"/>
       <w:numFmt w:val="decimal"/>
-      <w:pStyle w:val="Overskrift3"/>
+      <w:pStyle w:val="Nadpis3"/>
       <w:lvlText w:val="%1.%2.%3"/>
       <w:lvlJc w:val="left"/>
       <w:pPr>
@@ -5664,7 +5648,7 @@
     <w:lvl w:ilvl="3">
       <w:start w:val="1"/>
       <w:numFmt w:val="decimal"/>
-      <w:pStyle w:val="Overskrift4"/>
+      <w:pStyle w:val="Nadpis4"/>
       <w:lvlText w:val="%1.%2.%3.%4"/>
       <w:lvlJc w:val="left"/>
       <w:pPr>
@@ -5677,7 +5661,7 @@
     <w:lvl w:ilvl="4">
       <w:start w:val="1"/>
       <w:numFmt w:val="decimal"/>
-      <w:pStyle w:val="Overskrift5"/>
+      <w:pStyle w:val="Nadpis5"/>
       <w:lvlText w:val="%1.%2.%3.%4.%5"/>
       <w:lvlJc w:val="left"/>
       <w:pPr>
@@ -5690,7 +5674,7 @@
     <w:lvl w:ilvl="5">
       <w:start w:val="1"/>
       <w:numFmt w:val="decimal"/>
-      <w:pStyle w:val="Overskrift6"/>
+      <w:pStyle w:val="Nadpis6"/>
       <w:lvlText w:val="%1.%2.%3.%4.%5.%6"/>
       <w:lvlJc w:val="left"/>
       <w:pPr>
@@ -5703,7 +5687,7 @@
     <w:lvl w:ilvl="6">
       <w:start w:val="1"/>
       <w:numFmt w:val="decimal"/>
-      <w:pStyle w:val="Overskrift7"/>
+      <w:pStyle w:val="Nadpis7"/>
       <w:lvlText w:val="%1.%2.%3.%4.%5.%6.%7"/>
       <w:lvlJc w:val="left"/>
       <w:pPr>
@@ -5716,7 +5700,7 @@
     <w:lvl w:ilvl="7">
       <w:start w:val="1"/>
       <w:numFmt w:val="decimal"/>
-      <w:pStyle w:val="Overskrift8"/>
+      <w:pStyle w:val="Nadpis8"/>
       <w:lvlText w:val="%1.%2.%3.%4.%5.%6.%7.%8"/>
       <w:lvlJc w:val="left"/>
       <w:pPr>
@@ -5729,7 +5713,7 @@
     <w:lvl w:ilvl="8">
       <w:start w:val="1"/>
       <w:numFmt w:val="decimal"/>
-      <w:pStyle w:val="Overskrift9"/>
+      <w:pStyle w:val="Nadpis9"/>
       <w:lvlText w:val="%1.%2.%3.%4.%5.%6.%7.%8.%9"/>
       <w:lvlJc w:val="left"/>
       <w:pPr>
@@ -5740,7 +5724,7 @@
       </w:rPr>
     </w:lvl>
   </w:abstractNum>
-  <w:abstractNum w:abstractNumId="24" w15:restartNumberingAfterBreak="0">
+  <w:abstractNum w:abstractNumId="24">
     <w:nsid w:val="654544AE"/>
     <w:multiLevelType w:val="multilevel"/>
     <w:tmpl w:val="F678EEA0"/>
@@ -5853,7 +5837,7 @@
       </w:rPr>
     </w:lvl>
   </w:abstractNum>
-  <w:abstractNum w:abstractNumId="25" w15:restartNumberingAfterBreak="0">
+  <w:abstractNum w:abstractNumId="25">
     <w:nsid w:val="688513FC"/>
     <w:multiLevelType w:val="hybridMultilevel"/>
     <w:tmpl w:val="C95A31CE"/>
@@ -5966,7 +5950,7 @@
       </w:rPr>
     </w:lvl>
   </w:abstractNum>
-  <w:abstractNum w:abstractNumId="26" w15:restartNumberingAfterBreak="0">
+  <w:abstractNum w:abstractNumId="26">
     <w:nsid w:val="6A227A4E"/>
     <w:multiLevelType w:val="hybridMultilevel"/>
     <w:tmpl w:val="AE825E76"/>
@@ -6079,7 +6063,7 @@
       </w:rPr>
     </w:lvl>
   </w:abstractNum>
-  <w:abstractNum w:abstractNumId="27" w15:restartNumberingAfterBreak="0">
+  <w:abstractNum w:abstractNumId="27">
     <w:nsid w:val="6CD03F13"/>
     <w:multiLevelType w:val="hybridMultilevel"/>
     <w:tmpl w:val="E138D460"/>
@@ -6192,7 +6176,7 @@
       </w:rPr>
     </w:lvl>
   </w:abstractNum>
-  <w:abstractNum w:abstractNumId="28" w15:restartNumberingAfterBreak="0">
+  <w:abstractNum w:abstractNumId="28">
     <w:nsid w:val="6EAB56AA"/>
     <w:multiLevelType w:val="hybridMultilevel"/>
     <w:tmpl w:val="DD664ECE"/>
@@ -6305,7 +6289,7 @@
       </w:rPr>
     </w:lvl>
   </w:abstractNum>
-  <w:abstractNum w:abstractNumId="29" w15:restartNumberingAfterBreak="0">
+  <w:abstractNum w:abstractNumId="29">
     <w:nsid w:val="6F891BE2"/>
     <w:multiLevelType w:val="hybridMultilevel"/>
     <w:tmpl w:val="C44E64DE"/>
@@ -6391,7 +6375,7 @@
       </w:pPr>
     </w:lvl>
   </w:abstractNum>
-  <w:abstractNum w:abstractNumId="30" w15:restartNumberingAfterBreak="0">
+  <w:abstractNum w:abstractNumId="30">
     <w:nsid w:val="71837E12"/>
     <w:multiLevelType w:val="hybridMultilevel"/>
     <w:tmpl w:val="78B06EDE"/>
@@ -6477,7 +6461,7 @@
       </w:pPr>
     </w:lvl>
   </w:abstractNum>
-  <w:abstractNum w:abstractNumId="31" w15:restartNumberingAfterBreak="0">
+  <w:abstractNum w:abstractNumId="31">
     <w:nsid w:val="72685691"/>
     <w:multiLevelType w:val="hybridMultilevel"/>
     <w:tmpl w:val="99F0F1A4"/>
@@ -6563,7 +6547,7 @@
       </w:pPr>
     </w:lvl>
   </w:abstractNum>
-  <w:abstractNum w:abstractNumId="32" w15:restartNumberingAfterBreak="0">
+  <w:abstractNum w:abstractNumId="32">
     <w:nsid w:val="748970EC"/>
     <w:multiLevelType w:val="hybridMultilevel"/>
     <w:tmpl w:val="A01E3A28"/>
@@ -6676,7 +6660,7 @@
       </w:rPr>
     </w:lvl>
   </w:abstractNum>
-  <w:abstractNum w:abstractNumId="33" w15:restartNumberingAfterBreak="0">
+  <w:abstractNum w:abstractNumId="33">
     <w:nsid w:val="756F0782"/>
     <w:multiLevelType w:val="hybridMultilevel"/>
     <w:tmpl w:val="5D96B69C"/>
@@ -6789,14 +6773,14 @@
       </w:rPr>
     </w:lvl>
   </w:abstractNum>
-  <w:abstractNum w:abstractNumId="34" w15:restartNumberingAfterBreak="0">
+  <w:abstractNum w:abstractNumId="34">
     <w:nsid w:val="7E20588C"/>
     <w:multiLevelType w:val="multilevel"/>
     <w:tmpl w:val="51246668"/>
     <w:lvl w:ilvl="0">
       <w:start w:val="1"/>
       <w:numFmt w:val="decimal"/>
-      <w:pStyle w:val="Opstilling-talellerbogst"/>
+      <w:pStyle w:val="slovanzoznam"/>
       <w:lvlText w:val="%1."/>
       <w:lvlJc w:val="left"/>
       <w:pPr>
@@ -6903,14 +6887,14 @@
       </w:rPr>
     </w:lvl>
   </w:abstractNum>
-  <w:abstractNum w:abstractNumId="35" w15:restartNumberingAfterBreak="0">
+  <w:abstractNum w:abstractNumId="35">
     <w:nsid w:val="7FB354B8"/>
     <w:multiLevelType w:val="multilevel"/>
     <w:tmpl w:val="0F44F1D6"/>
     <w:lvl w:ilvl="0">
       <w:start w:val="1"/>
       <w:numFmt w:val="bullet"/>
-      <w:pStyle w:val="Opstilling-punkttegn"/>
+      <w:pStyle w:val="Zoznamsodrkami"/>
       <w:lvlText w:val="–"/>
       <w:lvlJc w:val="left"/>
       <w:pPr>
@@ -7145,7 +7129,7 @@
 </file>
 
 <file path=word/styles.xml><?xml version="1.0" encoding="utf-8"?>
-<w:styles xmlns:mc="http://schemas.openxmlformats.org/markup-compatibility/2006" xmlns:r="http://schemas.openxmlformats.org/officeDocument/2006/relationships" xmlns:w="http://schemas.openxmlformats.org/wordprocessingml/2006/main" xmlns:w14="http://schemas.microsoft.com/office/word/2010/wordml" xmlns:w15="http://schemas.microsoft.com/office/word/2012/wordml" xmlns:w16se="http://schemas.microsoft.com/office/word/2015/wordml/symex" mc:Ignorable="w14 w15 w16se">
+<w:styles xmlns:mc="http://schemas.openxmlformats.org/markup-compatibility/2006" xmlns:r="http://schemas.openxmlformats.org/officeDocument/2006/relationships" xmlns:w="http://schemas.openxmlformats.org/wordprocessingml/2006/main" xmlns:w14="http://schemas.microsoft.com/office/word/2010/wordml" mc:Ignorable="w14">
   <w:docDefaults>
     <w:rPrDefault>
       <w:rPr>
@@ -7161,380 +7145,148 @@
       </w:pPr>
     </w:pPrDefault>
   </w:docDefaults>
-  <w:latentStyles w:defLockedState="0" w:defUIPriority="99" w:defSemiHidden="0" w:defUnhideWhenUsed="0" w:defQFormat="0" w:count="371">
-    <w:lsdException w:name="Normal" w:uiPriority="0" w:qFormat="1"/>
-    <w:lsdException w:name="heading 1" w:uiPriority="9" w:qFormat="1"/>
-    <w:lsdException w:name="heading 2" w:semiHidden="1" w:uiPriority="1" w:unhideWhenUsed="1" w:qFormat="1"/>
-    <w:lsdException w:name="heading 3" w:semiHidden="1" w:uiPriority="1" w:unhideWhenUsed="1" w:qFormat="1"/>
-    <w:lsdException w:name="heading 4" w:semiHidden="1" w:uiPriority="1" w:unhideWhenUsed="1" w:qFormat="1"/>
-    <w:lsdException w:name="heading 5" w:semiHidden="1" w:uiPriority="1" w:unhideWhenUsed="1" w:qFormat="1"/>
-    <w:lsdException w:name="heading 6" w:semiHidden="1" w:uiPriority="1" w:unhideWhenUsed="1" w:qFormat="1"/>
-    <w:lsdException w:name="heading 7" w:semiHidden="1" w:uiPriority="1" w:unhideWhenUsed="1" w:qFormat="1"/>
-    <w:lsdException w:name="heading 8" w:semiHidden="1" w:uiPriority="1" w:unhideWhenUsed="1" w:qFormat="1"/>
-    <w:lsdException w:name="heading 9" w:semiHidden="1" w:uiPriority="1" w:unhideWhenUsed="1" w:qFormat="1"/>
-    <w:lsdException w:name="index 1" w:semiHidden="1" w:unhideWhenUsed="1"/>
-    <w:lsdException w:name="index 2" w:semiHidden="1" w:unhideWhenUsed="1"/>
-    <w:lsdException w:name="index 3" w:semiHidden="1" w:unhideWhenUsed="1"/>
-    <w:lsdException w:name="index 4" w:semiHidden="1" w:unhideWhenUsed="1"/>
-    <w:lsdException w:name="index 5" w:semiHidden="1" w:unhideWhenUsed="1"/>
-    <w:lsdException w:name="index 6" w:semiHidden="1" w:unhideWhenUsed="1"/>
-    <w:lsdException w:name="index 7" w:semiHidden="1" w:unhideWhenUsed="1"/>
-    <w:lsdException w:name="index 8" w:semiHidden="1" w:unhideWhenUsed="1"/>
-    <w:lsdException w:name="index 9" w:semiHidden="1" w:unhideWhenUsed="1"/>
-    <w:lsdException w:name="toc 1" w:semiHidden="1" w:uiPriority="39" w:unhideWhenUsed="1"/>
-    <w:lsdException w:name="toc 2" w:semiHidden="1" w:uiPriority="39" w:unhideWhenUsed="1"/>
-    <w:lsdException w:name="toc 3" w:semiHidden="1" w:uiPriority="39" w:unhideWhenUsed="1"/>
-    <w:lsdException w:name="toc 4" w:semiHidden="1" w:uiPriority="39" w:unhideWhenUsed="1"/>
-    <w:lsdException w:name="toc 5" w:semiHidden="1" w:uiPriority="39" w:unhideWhenUsed="1"/>
-    <w:lsdException w:name="toc 6" w:semiHidden="1" w:uiPriority="39" w:unhideWhenUsed="1"/>
-    <w:lsdException w:name="toc 7" w:semiHidden="1" w:uiPriority="39" w:unhideWhenUsed="1"/>
-    <w:lsdException w:name="toc 8" w:semiHidden="1" w:uiPriority="39" w:unhideWhenUsed="1"/>
-    <w:lsdException w:name="toc 9" w:semiHidden="1" w:uiPriority="39" w:unhideWhenUsed="1"/>
-    <w:lsdException w:name="Normal Indent" w:semiHidden="1" w:unhideWhenUsed="1"/>
-    <w:lsdException w:name="footnote text" w:semiHidden="1" w:unhideWhenUsed="1"/>
-    <w:lsdException w:name="annotation text" w:semiHidden="1" w:unhideWhenUsed="1"/>
-    <w:lsdException w:name="header" w:semiHidden="1" w:uiPriority="21" w:unhideWhenUsed="1"/>
-    <w:lsdException w:name="footer" w:semiHidden="1" w:unhideWhenUsed="1"/>
-    <w:lsdException w:name="index heading" w:semiHidden="1" w:unhideWhenUsed="1"/>
-    <w:lsdException w:name="caption" w:semiHidden="1" w:uiPriority="35" w:unhideWhenUsed="1" w:qFormat="1"/>
-    <w:lsdException w:name="table of figures" w:semiHidden="1" w:unhideWhenUsed="1"/>
-    <w:lsdException w:name="envelope address" w:semiHidden="1" w:unhideWhenUsed="1"/>
-    <w:lsdException w:name="envelope return" w:semiHidden="1" w:unhideWhenUsed="1"/>
-    <w:lsdException w:name="footnote reference" w:semiHidden="1" w:unhideWhenUsed="1"/>
-    <w:lsdException w:name="annotation reference" w:semiHidden="1" w:unhideWhenUsed="1"/>
-    <w:lsdException w:name="line number" w:semiHidden="1" w:unhideWhenUsed="1"/>
-    <w:lsdException w:name="page number" w:semiHidden="1" w:unhideWhenUsed="1"/>
-    <w:lsdException w:name="endnote reference" w:semiHidden="1" w:unhideWhenUsed="1"/>
-    <w:lsdException w:name="endnote text" w:semiHidden="1" w:unhideWhenUsed="1"/>
-    <w:lsdException w:name="table of authorities" w:semiHidden="1" w:unhideWhenUsed="1"/>
-    <w:lsdException w:name="macro" w:semiHidden="1" w:unhideWhenUsed="1"/>
-    <w:lsdException w:name="toa heading" w:semiHidden="1" w:unhideWhenUsed="1"/>
-    <w:lsdException w:name="List" w:semiHidden="1" w:unhideWhenUsed="1"/>
-    <w:lsdException w:name="List Bullet" w:semiHidden="1" w:uiPriority="2" w:unhideWhenUsed="1" w:qFormat="1"/>
-    <w:lsdException w:name="List Number" w:semiHidden="1" w:uiPriority="2" w:unhideWhenUsed="1" w:qFormat="1"/>
-    <w:lsdException w:name="List 2" w:semiHidden="1" w:unhideWhenUsed="1"/>
-    <w:lsdException w:name="List 3" w:semiHidden="1" w:unhideWhenUsed="1"/>
-    <w:lsdException w:name="List 4" w:semiHidden="1" w:unhideWhenUsed="1"/>
-    <w:lsdException w:name="List 5" w:semiHidden="1" w:unhideWhenUsed="1"/>
-    <w:lsdException w:name="List Bullet 2" w:semiHidden="1" w:unhideWhenUsed="1"/>
-    <w:lsdException w:name="List Bullet 3" w:semiHidden="1" w:unhideWhenUsed="1"/>
-    <w:lsdException w:name="List Bullet 4" w:semiHidden="1" w:unhideWhenUsed="1"/>
-    <w:lsdException w:name="List Bullet 5" w:semiHidden="1" w:unhideWhenUsed="1"/>
-    <w:lsdException w:name="List Number 2" w:semiHidden="1" w:unhideWhenUsed="1"/>
-    <w:lsdException w:name="List Number 3" w:semiHidden="1" w:unhideWhenUsed="1"/>
-    <w:lsdException w:name="List Number 4" w:semiHidden="1" w:unhideWhenUsed="1"/>
-    <w:lsdException w:name="List Number 5" w:semiHidden="1" w:unhideWhenUsed="1"/>
-    <w:lsdException w:name="Title" w:uiPriority="10" w:qFormat="1"/>
-    <w:lsdException w:name="Closing" w:semiHidden="1" w:unhideWhenUsed="1"/>
-    <w:lsdException w:name="Signature" w:semiHidden="1" w:unhideWhenUsed="1"/>
-    <w:lsdException w:name="Default Paragraph Font" w:semiHidden="1" w:uiPriority="1" w:unhideWhenUsed="1"/>
-    <w:lsdException w:name="Body Text" w:semiHidden="1" w:unhideWhenUsed="1"/>
-    <w:lsdException w:name="Body Text Indent" w:semiHidden="1" w:unhideWhenUsed="1"/>
-    <w:lsdException w:name="List Continue" w:semiHidden="1" w:unhideWhenUsed="1"/>
-    <w:lsdException w:name="List Continue 2" w:semiHidden="1" w:unhideWhenUsed="1"/>
-    <w:lsdException w:name="List Continue 3" w:semiHidden="1" w:unhideWhenUsed="1"/>
-    <w:lsdException w:name="List Continue 4" w:semiHidden="1" w:unhideWhenUsed="1"/>
-    <w:lsdException w:name="List Continue 5" w:semiHidden="1" w:unhideWhenUsed="1"/>
-    <w:lsdException w:name="Message Header" w:semiHidden="1" w:unhideWhenUsed="1"/>
-    <w:lsdException w:name="Subtitle" w:uiPriority="11" w:qFormat="1"/>
-    <w:lsdException w:name="Salutation" w:semiHidden="1" w:unhideWhenUsed="1"/>
-    <w:lsdException w:name="Date" w:semiHidden="1" w:unhideWhenUsed="1"/>
-    <w:lsdException w:name="Body Text First Indent" w:semiHidden="1" w:unhideWhenUsed="1"/>
-    <w:lsdException w:name="Body Text First Indent 2" w:semiHidden="1" w:unhideWhenUsed="1"/>
-    <w:lsdException w:name="Note Heading" w:semiHidden="1" w:unhideWhenUsed="1"/>
-    <w:lsdException w:name="Body Text 2" w:semiHidden="1" w:unhideWhenUsed="1"/>
-    <w:lsdException w:name="Body Text 3" w:semiHidden="1" w:unhideWhenUsed="1"/>
-    <w:lsdException w:name="Body Text Indent 2" w:semiHidden="1" w:unhideWhenUsed="1"/>
-    <w:lsdException w:name="Body Text Indent 3" w:semiHidden="1" w:unhideWhenUsed="1"/>
-    <w:lsdException w:name="Block Text" w:semiHidden="1" w:unhideWhenUsed="1"/>
-    <w:lsdException w:name="Hyperlink" w:semiHidden="1" w:unhideWhenUsed="1"/>
-    <w:lsdException w:name="FollowedHyperlink" w:semiHidden="1" w:unhideWhenUsed="1"/>
-    <w:lsdException w:name="Strong" w:uiPriority="22" w:qFormat="1"/>
-    <w:lsdException w:name="Emphasis" w:uiPriority="20" w:qFormat="1"/>
-    <w:lsdException w:name="Document Map" w:semiHidden="1" w:unhideWhenUsed="1"/>
-    <w:lsdException w:name="Plain Text" w:semiHidden="1" w:unhideWhenUsed="1"/>
-    <w:lsdException w:name="E-mail Signature" w:semiHidden="1" w:unhideWhenUsed="1"/>
-    <w:lsdException w:name="HTML Top of Form" w:semiHidden="1" w:unhideWhenUsed="1"/>
-    <w:lsdException w:name="HTML Bottom of Form" w:semiHidden="1" w:unhideWhenUsed="1"/>
-    <w:lsdException w:name="Normal (Web)" w:semiHidden="1" w:unhideWhenUsed="1"/>
-    <w:lsdException w:name="HTML Acronym" w:semiHidden="1" w:unhideWhenUsed="1"/>
-    <w:lsdException w:name="HTML Address" w:semiHidden="1" w:unhideWhenUsed="1"/>
-    <w:lsdException w:name="HTML Cite" w:semiHidden="1" w:unhideWhenUsed="1"/>
-    <w:lsdException w:name="HTML Code" w:semiHidden="1" w:unhideWhenUsed="1"/>
-    <w:lsdException w:name="HTML Definition" w:semiHidden="1" w:unhideWhenUsed="1"/>
-    <w:lsdException w:name="HTML Keyboard" w:semiHidden="1" w:unhideWhenUsed="1"/>
-    <w:lsdException w:name="HTML Preformatted" w:semiHidden="1" w:unhideWhenUsed="1"/>
-    <w:lsdException w:name="HTML Sample" w:semiHidden="1" w:unhideWhenUsed="1"/>
-    <w:lsdException w:name="HTML Typewriter" w:semiHidden="1" w:unhideWhenUsed="1"/>
-    <w:lsdException w:name="HTML Variable" w:semiHidden="1" w:unhideWhenUsed="1"/>
-    <w:lsdException w:name="Normal Table" w:semiHidden="1" w:unhideWhenUsed="1"/>
-    <w:lsdException w:name="annotation subject" w:semiHidden="1" w:unhideWhenUsed="1"/>
-    <w:lsdException w:name="No List" w:semiHidden="1" w:unhideWhenUsed="1"/>
-    <w:lsdException w:name="Outline List 1" w:semiHidden="1" w:unhideWhenUsed="1"/>
-    <w:lsdException w:name="Outline List 2" w:semiHidden="1" w:unhideWhenUsed="1"/>
-    <w:lsdException w:name="Outline List 3" w:semiHidden="1" w:unhideWhenUsed="1"/>
-    <w:lsdException w:name="Table Simple 1" w:semiHidden="1" w:unhideWhenUsed="1"/>
-    <w:lsdException w:name="Table Simple 2" w:semiHidden="1" w:unhideWhenUsed="1"/>
-    <w:lsdException w:name="Table Simple 3" w:semiHidden="1" w:unhideWhenUsed="1"/>
-    <w:lsdException w:name="Table Classic 1" w:semiHidden="1" w:unhideWhenUsed="1"/>
-    <w:lsdException w:name="Table Classic 2" w:semiHidden="1" w:unhideWhenUsed="1"/>
-    <w:lsdException w:name="Table Classic 3" w:semiHidden="1" w:unhideWhenUsed="1"/>
-    <w:lsdException w:name="Table Classic 4" w:semiHidden="1" w:unhideWhenUsed="1"/>
-    <w:lsdException w:name="Table Colorful 1" w:semiHidden="1" w:unhideWhenUsed="1"/>
-    <w:lsdException w:name="Table Colorful 2" w:semiHidden="1" w:unhideWhenUsed="1"/>
-    <w:lsdException w:name="Table Colorful 3" w:semiHidden="1" w:unhideWhenUsed="1"/>
-    <w:lsdException w:name="Table Columns 1" w:semiHidden="1" w:unhideWhenUsed="1"/>
-    <w:lsdException w:name="Table Columns 2" w:semiHidden="1" w:unhideWhenUsed="1"/>
-    <w:lsdException w:name="Table Columns 3" w:semiHidden="1" w:unhideWhenUsed="1"/>
-    <w:lsdException w:name="Table Columns 4" w:semiHidden="1" w:unhideWhenUsed="1"/>
-    <w:lsdException w:name="Table Columns 5" w:semiHidden="1" w:unhideWhenUsed="1"/>
-    <w:lsdException w:name="Table Grid 1" w:semiHidden="1" w:unhideWhenUsed="1"/>
-    <w:lsdException w:name="Table Grid 2" w:semiHidden="1" w:unhideWhenUsed="1"/>
-    <w:lsdException w:name="Table Grid 3" w:semiHidden="1" w:unhideWhenUsed="1"/>
-    <w:lsdException w:name="Table Grid 4" w:semiHidden="1" w:unhideWhenUsed="1"/>
-    <w:lsdException w:name="Table Grid 5" w:semiHidden="1" w:unhideWhenUsed="1"/>
-    <w:lsdException w:name="Table Grid 6" w:semiHidden="1" w:unhideWhenUsed="1"/>
-    <w:lsdException w:name="Table Grid 7" w:semiHidden="1" w:unhideWhenUsed="1"/>
-    <w:lsdException w:name="Table Grid 8" w:semiHidden="1" w:unhideWhenUsed="1"/>
-    <w:lsdException w:name="Table List 1" w:semiHidden="1" w:unhideWhenUsed="1"/>
-    <w:lsdException w:name="Table List 2" w:semiHidden="1" w:unhideWhenUsed="1"/>
-    <w:lsdException w:name="Table List 3" w:semiHidden="1" w:unhideWhenUsed="1"/>
-    <w:lsdException w:name="Table List 4" w:semiHidden="1" w:unhideWhenUsed="1"/>
-    <w:lsdException w:name="Table List 5" w:semiHidden="1" w:unhideWhenUsed="1"/>
-    <w:lsdException w:name="Table List 6" w:semiHidden="1" w:unhideWhenUsed="1"/>
-    <w:lsdException w:name="Table List 7" w:semiHidden="1" w:unhideWhenUsed="1"/>
-    <w:lsdException w:name="Table List 8" w:semiHidden="1" w:unhideWhenUsed="1"/>
-    <w:lsdException w:name="Table 3D effects 1" w:semiHidden="1" w:unhideWhenUsed="1"/>
-    <w:lsdException w:name="Table 3D effects 2" w:semiHidden="1" w:unhideWhenUsed="1"/>
-    <w:lsdException w:name="Table 3D effects 3" w:semiHidden="1" w:unhideWhenUsed="1"/>
-    <w:lsdException w:name="Table Contemporary" w:semiHidden="1" w:unhideWhenUsed="1"/>
-    <w:lsdException w:name="Table Elegant" w:semiHidden="1" w:unhideWhenUsed="1"/>
-    <w:lsdException w:name="Table Professional" w:semiHidden="1" w:unhideWhenUsed="1"/>
-    <w:lsdException w:name="Table Subtle 1" w:semiHidden="1" w:unhideWhenUsed="1"/>
-    <w:lsdException w:name="Table Subtle 2" w:semiHidden="1" w:unhideWhenUsed="1"/>
-    <w:lsdException w:name="Table Web 1" w:semiHidden="1" w:unhideWhenUsed="1"/>
-    <w:lsdException w:name="Table Web 2" w:semiHidden="1" w:unhideWhenUsed="1"/>
-    <w:lsdException w:name="Table Web 3" w:semiHidden="1" w:unhideWhenUsed="1"/>
-    <w:lsdException w:name="Balloon Text" w:semiHidden="1" w:unhideWhenUsed="1"/>
-    <w:lsdException w:name="Table Grid" w:uiPriority="59"/>
-    <w:lsdException w:name="Table Theme" w:semiHidden="1" w:unhideWhenUsed="1"/>
-    <w:lsdException w:name="Placeholder Text" w:semiHidden="1"/>
-    <w:lsdException w:name="No Spacing" w:uiPriority="1" w:qFormat="1"/>
-    <w:lsdException w:name="Light Shading" w:uiPriority="60"/>
-    <w:lsdException w:name="Light List" w:uiPriority="61"/>
-    <w:lsdException w:name="Light Grid" w:uiPriority="62"/>
-    <w:lsdException w:name="Medium Shading 1" w:uiPriority="63"/>
-    <w:lsdException w:name="Medium Shading 2" w:uiPriority="64"/>
-    <w:lsdException w:name="Medium List 1" w:uiPriority="65"/>
-    <w:lsdException w:name="Medium List 2" w:uiPriority="66"/>
-    <w:lsdException w:name="Medium Grid 1" w:uiPriority="67"/>
-    <w:lsdException w:name="Medium Grid 2" w:uiPriority="68"/>
-    <w:lsdException w:name="Medium Grid 3" w:uiPriority="69"/>
-    <w:lsdException w:name="Dark List" w:uiPriority="70"/>
-    <w:lsdException w:name="Colorful Shading" w:uiPriority="71"/>
-    <w:lsdException w:name="Colorful List" w:uiPriority="72"/>
-    <w:lsdException w:name="Colorful Grid" w:uiPriority="73"/>
-    <w:lsdException w:name="Light Shading Accent 1" w:uiPriority="60"/>
-    <w:lsdException w:name="Light List Accent 1" w:uiPriority="61"/>
-    <w:lsdException w:name="Light Grid Accent 1" w:uiPriority="62"/>
-    <w:lsdException w:name="Medium Shading 1 Accent 1" w:uiPriority="63"/>
-    <w:lsdException w:name="Medium Shading 2 Accent 1" w:uiPriority="64"/>
-    <w:lsdException w:name="Medium List 1 Accent 1" w:uiPriority="65"/>
-    <w:lsdException w:name="Revision" w:semiHidden="1"/>
-    <w:lsdException w:name="List Paragraph" w:uiPriority="34" w:qFormat="1"/>
-    <w:lsdException w:name="Quote" w:uiPriority="29" w:qFormat="1"/>
-    <w:lsdException w:name="Intense Quote" w:uiPriority="30" w:qFormat="1"/>
-    <w:lsdException w:name="Medium List 2 Accent 1" w:uiPriority="66"/>
-    <w:lsdException w:name="Medium Grid 1 Accent 1" w:uiPriority="67"/>
-    <w:lsdException w:name="Medium Grid 2 Accent 1" w:uiPriority="68"/>
-    <w:lsdException w:name="Medium Grid 3 Accent 1" w:uiPriority="69"/>
-    <w:lsdException w:name="Dark List Accent 1" w:uiPriority="70"/>
-    <w:lsdException w:name="Colorful Shading Accent 1" w:uiPriority="71"/>
-    <w:lsdException w:name="Colorful List Accent 1" w:uiPriority="72"/>
-    <w:lsdException w:name="Colorful Grid Accent 1" w:uiPriority="73"/>
-    <w:lsdException w:name="Light Shading Accent 2" w:uiPriority="60"/>
-    <w:lsdException w:name="Light List Accent 2" w:uiPriority="61"/>
-    <w:lsdException w:name="Light Grid Accent 2" w:uiPriority="62"/>
-    <w:lsdException w:name="Medium Shading 1 Accent 2" w:uiPriority="63"/>
-    <w:lsdException w:name="Medium Shading 2 Accent 2" w:uiPriority="64"/>
-    <w:lsdException w:name="Medium List 1 Accent 2" w:uiPriority="65"/>
-    <w:lsdException w:name="Medium List 2 Accent 2" w:uiPriority="66"/>
-    <w:lsdException w:name="Medium Grid 1 Accent 2" w:uiPriority="67"/>
-    <w:lsdException w:name="Medium Grid 2 Accent 2" w:uiPriority="68"/>
-    <w:lsdException w:name="Medium Grid 3 Accent 2" w:uiPriority="69"/>
-    <w:lsdException w:name="Dark List Accent 2" w:uiPriority="70"/>
-    <w:lsdException w:name="Colorful Shading Accent 2" w:uiPriority="71"/>
-    <w:lsdException w:name="Colorful List Accent 2" w:uiPriority="72"/>
-    <w:lsdException w:name="Colorful Grid Accent 2" w:uiPriority="73"/>
-    <w:lsdException w:name="Light Shading Accent 3" w:uiPriority="60"/>
-    <w:lsdException w:name="Light List Accent 3" w:uiPriority="61"/>
-    <w:lsdException w:name="Light Grid Accent 3" w:uiPriority="62"/>
-    <w:lsdException w:name="Medium Shading 1 Accent 3" w:uiPriority="63"/>
-    <w:lsdException w:name="Medium Shading 2 Accent 3" w:uiPriority="64"/>
-    <w:lsdException w:name="Medium List 1 Accent 3" w:uiPriority="65"/>
-    <w:lsdException w:name="Medium List 2 Accent 3" w:uiPriority="66"/>
-    <w:lsdException w:name="Medium Grid 1 Accent 3" w:uiPriority="67"/>
-    <w:lsdException w:name="Medium Grid 2 Accent 3" w:uiPriority="68"/>
-    <w:lsdException w:name="Medium Grid 3 Accent 3" w:uiPriority="69"/>
-    <w:lsdException w:name="Dark List Accent 3" w:uiPriority="70"/>
-    <w:lsdException w:name="Colorful Shading Accent 3" w:uiPriority="71"/>
-    <w:lsdException w:name="Colorful List Accent 3" w:uiPriority="72"/>
-    <w:lsdException w:name="Colorful Grid Accent 3" w:uiPriority="73"/>
-    <w:lsdException w:name="Light Shading Accent 4" w:uiPriority="60"/>
-    <w:lsdException w:name="Light List Accent 4" w:uiPriority="61"/>
-    <w:lsdException w:name="Light Grid Accent 4" w:uiPriority="62"/>
-    <w:lsdException w:name="Medium Shading 1 Accent 4" w:uiPriority="63"/>
-    <w:lsdException w:name="Medium Shading 2 Accent 4" w:uiPriority="64"/>
-    <w:lsdException w:name="Medium List 1 Accent 4" w:uiPriority="65"/>
-    <w:lsdException w:name="Medium List 2 Accent 4" w:uiPriority="66"/>
-    <w:lsdException w:name="Medium Grid 1 Accent 4" w:uiPriority="67"/>
-    <w:lsdException w:name="Medium Grid 2 Accent 4" w:uiPriority="68"/>
-    <w:lsdException w:name="Medium Grid 3 Accent 4" w:uiPriority="69"/>
-    <w:lsdException w:name="Dark List Accent 4" w:uiPriority="70"/>
-    <w:lsdException w:name="Colorful Shading Accent 4" w:uiPriority="71"/>
-    <w:lsdException w:name="Colorful List Accent 4" w:uiPriority="72"/>
-    <w:lsdException w:name="Colorful Grid Accent 4" w:uiPriority="73"/>
-    <w:lsdException w:name="Light Shading Accent 5" w:uiPriority="60"/>
-    <w:lsdException w:name="Light List Accent 5" w:uiPriority="61"/>
-    <w:lsdException w:name="Light Grid Accent 5" w:uiPriority="62"/>
-    <w:lsdException w:name="Medium Shading 1 Accent 5" w:uiPriority="63"/>
-    <w:lsdException w:name="Medium Shading 2 Accent 5" w:uiPriority="64"/>
-    <w:lsdException w:name="Medium List 1 Accent 5" w:uiPriority="65"/>
-    <w:lsdException w:name="Medium List 2 Accent 5" w:uiPriority="66"/>
-    <w:lsdException w:name="Medium Grid 1 Accent 5" w:uiPriority="67"/>
-    <w:lsdException w:name="Medium Grid 2 Accent 5" w:uiPriority="68"/>
-    <w:lsdException w:name="Medium Grid 3 Accent 5" w:uiPriority="69"/>
-    <w:lsdException w:name="Dark List Accent 5" w:uiPriority="70"/>
-    <w:lsdException w:name="Colorful Shading Accent 5" w:uiPriority="71"/>
-    <w:lsdException w:name="Colorful List Accent 5" w:uiPriority="72"/>
-    <w:lsdException w:name="Colorful Grid Accent 5" w:uiPriority="73"/>
-    <w:lsdException w:name="Light Shading Accent 6" w:uiPriority="60"/>
-    <w:lsdException w:name="Light List Accent 6" w:uiPriority="61"/>
-    <w:lsdException w:name="Light Grid Accent 6" w:uiPriority="62"/>
-    <w:lsdException w:name="Medium Shading 1 Accent 6" w:uiPriority="63"/>
-    <w:lsdException w:name="Medium Shading 2 Accent 6" w:uiPriority="64"/>
-    <w:lsdException w:name="Medium List 1 Accent 6" w:uiPriority="65"/>
-    <w:lsdException w:name="Medium List 2 Accent 6" w:uiPriority="66"/>
-    <w:lsdException w:name="Medium Grid 1 Accent 6" w:uiPriority="67"/>
-    <w:lsdException w:name="Medium Grid 2 Accent 6" w:uiPriority="68"/>
-    <w:lsdException w:name="Medium Grid 3 Accent 6" w:uiPriority="69"/>
-    <w:lsdException w:name="Dark List Accent 6" w:uiPriority="70"/>
-    <w:lsdException w:name="Colorful Shading Accent 6" w:uiPriority="71"/>
-    <w:lsdException w:name="Colorful List Accent 6" w:uiPriority="72"/>
-    <w:lsdException w:name="Colorful Grid Accent 6" w:uiPriority="73"/>
-    <w:lsdException w:name="Subtle Emphasis" w:uiPriority="19" w:qFormat="1"/>
-    <w:lsdException w:name="Intense Emphasis" w:uiPriority="21" w:qFormat="1"/>
-    <w:lsdException w:name="Subtle Reference" w:uiPriority="31" w:qFormat="1"/>
-    <w:lsdException w:name="Intense Reference" w:uiPriority="32" w:qFormat="1"/>
-    <w:lsdException w:name="Book Title" w:uiPriority="33" w:qFormat="1"/>
-    <w:lsdException w:name="Bibliography" w:semiHidden="1" w:unhideWhenUsed="1"/>
-    <w:lsdException w:name="TOC Heading" w:semiHidden="1" w:uiPriority="39" w:unhideWhenUsed="1" w:qFormat="1"/>
-    <w:lsdException w:name="Plain Table 1" w:uiPriority="41"/>
-    <w:lsdException w:name="Plain Table 2" w:uiPriority="42"/>
-    <w:lsdException w:name="Plain Table 3" w:uiPriority="43"/>
-    <w:lsdException w:name="Plain Table 4" w:uiPriority="44"/>
-    <w:lsdException w:name="Plain Table 5" w:uiPriority="45"/>
-    <w:lsdException w:name="Grid Table Light" w:uiPriority="40"/>
-    <w:lsdException w:name="Grid Table 1 Light" w:uiPriority="46"/>
-    <w:lsdException w:name="Grid Table 2" w:uiPriority="47"/>
-    <w:lsdException w:name="Grid Table 3" w:uiPriority="48"/>
-    <w:lsdException w:name="Grid Table 4" w:uiPriority="49"/>
-    <w:lsdException w:name="Grid Table 5 Dark" w:uiPriority="50"/>
-    <w:lsdException w:name="Grid Table 6 Colorful" w:uiPriority="51"/>
-    <w:lsdException w:name="Grid Table 7 Colorful" w:uiPriority="52"/>
-    <w:lsdException w:name="Grid Table 1 Light Accent 1" w:uiPriority="46"/>
-    <w:lsdException w:name="Grid Table 2 Accent 1" w:uiPriority="47"/>
-    <w:lsdException w:name="Grid Table 3 Accent 1" w:uiPriority="48"/>
-    <w:lsdException w:name="Grid Table 4 Accent 1" w:uiPriority="49"/>
-    <w:lsdException w:name="Grid Table 5 Dark Accent 1" w:uiPriority="50"/>
-    <w:lsdException w:name="Grid Table 6 Colorful Accent 1" w:uiPriority="51"/>
-    <w:lsdException w:name="Grid Table 7 Colorful Accent 1" w:uiPriority="52"/>
-    <w:lsdException w:name="Grid Table 1 Light Accent 2" w:uiPriority="46"/>
-    <w:lsdException w:name="Grid Table 2 Accent 2" w:uiPriority="47"/>
-    <w:lsdException w:name="Grid Table 3 Accent 2" w:uiPriority="48"/>
-    <w:lsdException w:name="Grid Table 4 Accent 2" w:uiPriority="49"/>
-    <w:lsdException w:name="Grid Table 5 Dark Accent 2" w:uiPriority="50"/>
-    <w:lsdException w:name="Grid Table 6 Colorful Accent 2" w:uiPriority="51"/>
-    <w:lsdException w:name="Grid Table 7 Colorful Accent 2" w:uiPriority="52"/>
-    <w:lsdException w:name="Grid Table 1 Light Accent 3" w:uiPriority="46"/>
-    <w:lsdException w:name="Grid Table 2 Accent 3" w:uiPriority="47"/>
-    <w:lsdException w:name="Grid Table 3 Accent 3" w:uiPriority="48"/>
-    <w:lsdException w:name="Grid Table 4 Accent 3" w:uiPriority="49"/>
-    <w:lsdException w:name="Grid Table 5 Dark Accent 3" w:uiPriority="50"/>
-    <w:lsdException w:name="Grid Table 6 Colorful Accent 3" w:uiPriority="51"/>
-    <w:lsdException w:name="Grid Table 7 Colorful Accent 3" w:uiPriority="52"/>
-    <w:lsdException w:name="Grid Table 1 Light Accent 4" w:uiPriority="46"/>
-    <w:lsdException w:name="Grid Table 2 Accent 4" w:uiPriority="47"/>
-    <w:lsdException w:name="Grid Table 3 Accent 4" w:uiPriority="48"/>
-    <w:lsdException w:name="Grid Table 4 Accent 4" w:uiPriority="49"/>
-    <w:lsdException w:name="Grid Table 5 Dark Accent 4" w:uiPriority="50"/>
-    <w:lsdException w:name="Grid Table 6 Colorful Accent 4" w:uiPriority="51"/>
-    <w:lsdException w:name="Grid Table 7 Colorful Accent 4" w:uiPriority="52"/>
-    <w:lsdException w:name="Grid Table 1 Light Accent 5" w:uiPriority="46"/>
-    <w:lsdException w:name="Grid Table 2 Accent 5" w:uiPriority="47"/>
-    <w:lsdException w:name="Grid Table 3 Accent 5" w:uiPriority="48"/>
-    <w:lsdException w:name="Grid Table 4 Accent 5" w:uiPriority="49"/>
-    <w:lsdException w:name="Grid Table 5 Dark Accent 5" w:uiPriority="50"/>
-    <w:lsdException w:name="Grid Table 6 Colorful Accent 5" w:uiPriority="51"/>
-    <w:lsdException w:name="Grid Table 7 Colorful Accent 5" w:uiPriority="52"/>
-    <w:lsdException w:name="Grid Table 1 Light Accent 6" w:uiPriority="46"/>
-    <w:lsdException w:name="Grid Table 2 Accent 6" w:uiPriority="47"/>
-    <w:lsdException w:name="Grid Table 3 Accent 6" w:uiPriority="48"/>
-    <w:lsdException w:name="Grid Table 4 Accent 6" w:uiPriority="49"/>
-    <w:lsdException w:name="Grid Table 5 Dark Accent 6" w:uiPriority="50"/>
-    <w:lsdException w:name="Grid Table 6 Colorful Accent 6" w:uiPriority="51"/>
-    <w:lsdException w:name="Grid Table 7 Colorful Accent 6" w:uiPriority="52"/>
-    <w:lsdException w:name="List Table 1 Light" w:uiPriority="46"/>
-    <w:lsdException w:name="List Table 2" w:uiPriority="47"/>
-    <w:lsdException w:name="List Table 3" w:uiPriority="48"/>
-    <w:lsdException w:name="List Table 4" w:uiPriority="49"/>
-    <w:lsdException w:name="List Table 5 Dark" w:uiPriority="50"/>
-    <w:lsdException w:name="List Table 6 Colorful" w:uiPriority="51"/>
-    <w:lsdException w:name="List Table 7 Colorful" w:uiPriority="52"/>
-    <w:lsdException w:name="List Table 1 Light Accent 1" w:uiPriority="46"/>
-    <w:lsdException w:name="List Table 2 Accent 1" w:uiPriority="47"/>
-    <w:lsdException w:name="List Table 3 Accent 1" w:uiPriority="48"/>
-    <w:lsdException w:name="List Table 4 Accent 1" w:uiPriority="49"/>
-    <w:lsdException w:name="List Table 5 Dark Accent 1" w:uiPriority="50"/>
-    <w:lsdException w:name="List Table 6 Colorful Accent 1" w:uiPriority="51"/>
-    <w:lsdException w:name="List Table 7 Colorful Accent 1" w:uiPriority="52"/>
-    <w:lsdException w:name="List Table 1 Light Accent 2" w:uiPriority="46"/>
-    <w:lsdException w:name="List Table 2 Accent 2" w:uiPriority="47"/>
-    <w:lsdException w:name="List Table 3 Accent 2" w:uiPriority="48"/>
-    <w:lsdException w:name="List Table 4 Accent 2" w:uiPriority="49"/>
-    <w:lsdException w:name="List Table 5 Dark Accent 2" w:uiPriority="50"/>
-    <w:lsdException w:name="List Table 6 Colorful Accent 2" w:uiPriority="51"/>
-    <w:lsdException w:name="List Table 7 Colorful Accent 2" w:uiPriority="52"/>
-    <w:lsdException w:name="List Table 1 Light Accent 3" w:uiPriority="46"/>
-    <w:lsdException w:name="List Table 2 Accent 3" w:uiPriority="47"/>
-    <w:lsdException w:name="List Table 3 Accent 3" w:uiPriority="48"/>
-    <w:lsdException w:name="List Table 4 Accent 3" w:uiPriority="49"/>
-    <w:lsdException w:name="List Table 5 Dark Accent 3" w:uiPriority="50"/>
-    <w:lsdException w:name="List Table 6 Colorful Accent 3" w:uiPriority="51"/>
-    <w:lsdException w:name="List Table 7 Colorful Accent 3" w:uiPriority="52"/>
-    <w:lsdException w:name="List Table 1 Light Accent 4" w:uiPriority="46"/>
-    <w:lsdException w:name="List Table 2 Accent 4" w:uiPriority="47"/>
-    <w:lsdException w:name="List Table 3 Accent 4" w:uiPriority="48"/>
-    <w:lsdException w:name="List Table 4 Accent 4" w:uiPriority="49"/>
-    <w:lsdException w:name="List Table 5 Dark Accent 4" w:uiPriority="50"/>
-    <w:lsdException w:name="List Table 6 Colorful Accent 4" w:uiPriority="51"/>
-    <w:lsdException w:name="List Table 7 Colorful Accent 4" w:uiPriority="52"/>
-    <w:lsdException w:name="List Table 1 Light Accent 5" w:uiPriority="46"/>
-    <w:lsdException w:name="List Table 2 Accent 5" w:uiPriority="47"/>
-    <w:lsdException w:name="List Table 3 Accent 5" w:uiPriority="48"/>
-    <w:lsdException w:name="List Table 4 Accent 5" w:uiPriority="49"/>
-    <w:lsdException w:name="List Table 5 Dark Accent 5" w:uiPriority="50"/>
-    <w:lsdException w:name="List Table 6 Colorful Accent 5" w:uiPriority="51"/>
-    <w:lsdException w:name="List Table 7 Colorful Accent 5" w:uiPriority="52"/>
-    <w:lsdException w:name="List Table 1 Light Accent 6" w:uiPriority="46"/>
-    <w:lsdException w:name="List Table 2 Accent 6" w:uiPriority="47"/>
-    <w:lsdException w:name="List Table 3 Accent 6" w:uiPriority="48"/>
-    <w:lsdException w:name="List Table 4 Accent 6" w:uiPriority="49"/>
-    <w:lsdException w:name="List Table 5 Dark Accent 6" w:uiPriority="50"/>
-    <w:lsdException w:name="List Table 6 Colorful Accent 6" w:uiPriority="51"/>
-    <w:lsdException w:name="List Table 7 Colorful Accent 6" w:uiPriority="52"/>
+  <w:latentStyles w:defLockedState="0" w:defUIPriority="99" w:defSemiHidden="1" w:defUnhideWhenUsed="1" w:defQFormat="0" w:count="267">
+    <w:lsdException w:name="Normal" w:semiHidden="0" w:uiPriority="0" w:unhideWhenUsed="0" w:qFormat="1"/>
+    <w:lsdException w:name="heading 1" w:semiHidden="0" w:uiPriority="9" w:unhideWhenUsed="0" w:qFormat="1"/>
+    <w:lsdException w:name="heading 2" w:uiPriority="1" w:qFormat="1"/>
+    <w:lsdException w:name="heading 3" w:uiPriority="1" w:qFormat="1"/>
+    <w:lsdException w:name="heading 4" w:uiPriority="1" w:qFormat="1"/>
+    <w:lsdException w:name="heading 5" w:uiPriority="1" w:qFormat="1"/>
+    <w:lsdException w:name="heading 6" w:uiPriority="1" w:qFormat="1"/>
+    <w:lsdException w:name="heading 7" w:uiPriority="1" w:qFormat="1"/>
+    <w:lsdException w:name="heading 8" w:uiPriority="1" w:qFormat="1"/>
+    <w:lsdException w:name="heading 9" w:uiPriority="1" w:qFormat="1"/>
+    <w:lsdException w:name="toc 1" w:uiPriority="39"/>
+    <w:lsdException w:name="toc 2" w:uiPriority="39"/>
+    <w:lsdException w:name="toc 3" w:uiPriority="39"/>
+    <w:lsdException w:name="toc 4" w:uiPriority="39"/>
+    <w:lsdException w:name="toc 5" w:uiPriority="39"/>
+    <w:lsdException w:name="toc 6" w:uiPriority="39"/>
+    <w:lsdException w:name="toc 7" w:uiPriority="39"/>
+    <w:lsdException w:name="toc 8" w:uiPriority="39"/>
+    <w:lsdException w:name="toc 9" w:uiPriority="39"/>
+    <w:lsdException w:name="header" w:uiPriority="21"/>
+    <w:lsdException w:name="caption" w:uiPriority="35" w:qFormat="1"/>
+    <w:lsdException w:name="List Bullet" w:uiPriority="2" w:qFormat="1"/>
+    <w:lsdException w:name="List Number" w:uiPriority="2" w:qFormat="1"/>
+    <w:lsdException w:name="Title" w:semiHidden="0" w:uiPriority="10" w:unhideWhenUsed="0" w:qFormat="1"/>
+    <w:lsdException w:name="Default Paragraph Font" w:uiPriority="1"/>
+    <w:lsdException w:name="Subtitle" w:semiHidden="0" w:uiPriority="11" w:unhideWhenUsed="0" w:qFormat="1"/>
+    <w:lsdException w:name="Strong" w:semiHidden="0" w:uiPriority="22" w:unhideWhenUsed="0" w:qFormat="1"/>
+    <w:lsdException w:name="Emphasis" w:semiHidden="0" w:uiPriority="20" w:unhideWhenUsed="0" w:qFormat="1"/>
+    <w:lsdException w:name="Table Grid" w:semiHidden="0" w:uiPriority="59" w:unhideWhenUsed="0"/>
+    <w:lsdException w:name="Placeholder Text" w:unhideWhenUsed="0"/>
+    <w:lsdException w:name="No Spacing" w:semiHidden="0" w:uiPriority="1" w:unhideWhenUsed="0" w:qFormat="1"/>
+    <w:lsdException w:name="Light Shading" w:semiHidden="0" w:uiPriority="60" w:unhideWhenUsed="0"/>
+    <w:lsdException w:name="Light List" w:semiHidden="0" w:uiPriority="61" w:unhideWhenUsed="0"/>
+    <w:lsdException w:name="Light Grid" w:semiHidden="0" w:uiPriority="62" w:unhideWhenUsed="0"/>
+    <w:lsdException w:name="Medium Shading 1" w:semiHidden="0" w:uiPriority="63" w:unhideWhenUsed="0"/>
+    <w:lsdException w:name="Medium Shading 2" w:semiHidden="0" w:uiPriority="64" w:unhideWhenUsed="0"/>
+    <w:lsdException w:name="Medium List 1" w:semiHidden="0" w:uiPriority="65" w:unhideWhenUsed="0"/>
+    <w:lsdException w:name="Medium List 2" w:semiHidden="0" w:uiPriority="66" w:unhideWhenUsed="0"/>
+    <w:lsdException w:name="Medium Grid 1" w:semiHidden="0" w:uiPriority="67" w:unhideWhenUsed="0"/>
+    <w:lsdException w:name="Medium Grid 2" w:semiHidden="0" w:uiPriority="68" w:unhideWhenUsed="0"/>
+    <w:lsdException w:name="Medium Grid 3" w:semiHidden="0" w:uiPriority="69" w:unhideWhenUsed="0"/>
+    <w:lsdException w:name="Dark List" w:semiHidden="0" w:uiPriority="70" w:unhideWhenUsed="0"/>
+    <w:lsdException w:name="Colorful Shading" w:semiHidden="0" w:uiPriority="71" w:unhideWhenUsed="0"/>
+    <w:lsdException w:name="Colorful List" w:semiHidden="0" w:uiPriority="72" w:unhideWhenUsed="0"/>
+    <w:lsdException w:name="Colorful Grid" w:semiHidden="0" w:uiPriority="73" w:unhideWhenUsed="0"/>
+    <w:lsdException w:name="Light Shading Accent 1" w:semiHidden="0" w:uiPriority="60" w:unhideWhenUsed="0"/>
+    <w:lsdException w:name="Light List Accent 1" w:semiHidden="0" w:uiPriority="61" w:unhideWhenUsed="0"/>
+    <w:lsdException w:name="Light Grid Accent 1" w:semiHidden="0" w:uiPriority="62" w:unhideWhenUsed="0"/>
+    <w:lsdException w:name="Medium Shading 1 Accent 1" w:semiHidden="0" w:uiPriority="63" w:unhideWhenUsed="0"/>
+    <w:lsdException w:name="Medium Shading 2 Accent 1" w:semiHidden="0" w:uiPriority="64" w:unhideWhenUsed="0"/>
+    <w:lsdException w:name="Medium List 1 Accent 1" w:semiHidden="0" w:uiPriority="65" w:unhideWhenUsed="0"/>
+    <w:lsdException w:name="Revision" w:unhideWhenUsed="0"/>
+    <w:lsdException w:name="List Paragraph" w:semiHidden="0" w:uiPriority="34" w:unhideWhenUsed="0" w:qFormat="1"/>
+    <w:lsdException w:name="Quote" w:semiHidden="0" w:uiPriority="29" w:unhideWhenUsed="0" w:qFormat="1"/>
+    <w:lsdException w:name="Intense Quote" w:semiHidden="0" w:uiPriority="30" w:unhideWhenUsed="0" w:qFormat="1"/>
+    <w:lsdException w:name="Medium List 2 Accent 1" w:semiHidden="0" w:uiPriority="66" w:unhideWhenUsed="0"/>
+    <w:lsdException w:name="Medium Grid 1 Accent 1" w:semiHidden="0" w:uiPriority="67" w:unhideWhenUsed="0"/>
+    <w:lsdException w:name="Medium Grid 2 Accent 1" w:semiHidden="0" w:uiPriority="68" w:unhideWhenUsed="0"/>
+    <w:lsdException w:name="Medium Grid 3 Accent 1" w:semiHidden="0" w:uiPriority="69" w:unhideWhenUsed="0"/>
+    <w:lsdException w:name="Dark List Accent 1" w:semiHidden="0" w:uiPriority="70" w:unhideWhenUsed="0"/>
+    <w:lsdException w:name="Colorful Shading Accent 1" w:semiHidden="0" w:uiPriority="71" w:unhideWhenUsed="0"/>
+    <w:lsdException w:name="Colorful List Accent 1" w:semiHidden="0" w:uiPriority="72" w:unhideWhenUsed="0"/>
+    <w:lsdException w:name="Colorful Grid Accent 1" w:semiHidden="0" w:uiPriority="73" w:unhideWhenUsed="0"/>
+    <w:lsdException w:name="Light Shading Accent 2" w:semiHidden="0" w:uiPriority="60" w:unhideWhenUsed="0"/>
+    <w:lsdException w:name="Light List Accent 2" w:semiHidden="0" w:uiPriority="61" w:unhideWhenUsed="0"/>
+    <w:lsdException w:name="Light Grid Accent 2" w:semiHidden="0" w:uiPriority="62" w:unhideWhenUsed="0"/>
+    <w:lsdException w:name="Medium Shading 1 Accent 2" w:semiHidden="0" w:uiPriority="63" w:unhideWhenUsed="0"/>
+    <w:lsdException w:name="Medium Shading 2 Accent 2" w:semiHidden="0" w:uiPriority="64" w:unhideWhenUsed="0"/>
+    <w:lsdException w:name="Medium List 1 Accent 2" w:semiHidden="0" w:uiPriority="65" w:unhideWhenUsed="0"/>
+    <w:lsdException w:name="Medium List 2 Accent 2" w:semiHidden="0" w:uiPriority="66" w:unhideWhenUsed="0"/>
+    <w:lsdException w:name="Medium Grid 1 Accent 2" w:semiHidden="0" w:uiPriority="67" w:unhideWhenUsed="0"/>
+    <w:lsdException w:name="Medium Grid 2 Accent 2" w:semiHidden="0" w:uiPriority="68" w:unhideWhenUsed="0"/>
+    <w:lsdException w:name="Medium Grid 3 Accent 2" w:semiHidden="0" w:uiPriority="69" w:unhideWhenUsed="0"/>
+    <w:lsdException w:name="Dark List Accent 2" w:semiHidden="0" w:uiPriority="70" w:unhideWhenUsed="0"/>
+    <w:lsdException w:name="Colorful Shading Accent 2" w:semiHidden="0" w:uiPriority="71" w:unhideWhenUsed="0"/>
+    <w:lsdException w:name="Colorful List Accent 2" w:semiHidden="0" w:uiPriority="72" w:unhideWhenUsed="0"/>
+    <w:lsdException w:name="Colorful Grid Accent 2" w:semiHidden="0" w:uiPriority="73" w:unhideWhenUsed="0"/>
+    <w:lsdException w:name="Light Shading Accent 3" w:semiHidden="0" w:uiPriority="60" w:unhideWhenUsed="0"/>
+    <w:lsdException w:name="Light List Accent 3" w:semiHidden="0" w:uiPriority="61" w:unhideWhenUsed="0"/>
+    <w:lsdException w:name="Light Grid Accent 3" w:semiHidden="0" w:uiPriority="62" w:unhideWhenUsed="0"/>
+    <w:lsdException w:name="Medium Shading 1 Accent 3" w:semiHidden="0" w:uiPriority="63" w:unhideWhenUsed="0"/>
+    <w:lsdException w:name="Medium Shading 2 Accent 3" w:semiHidden="0" w:uiPriority="64" w:unhideWhenUsed="0"/>
+    <w:lsdException w:name="Medium List 1 Accent 3" w:semiHidden="0" w:uiPriority="65" w:unhideWhenUsed="0"/>
+    <w:lsdException w:name="Medium List 2 Accent 3" w:semiHidden="0" w:uiPriority="66" w:unhideWhenUsed="0"/>
+    <w:lsdException w:name="Medium Grid 1 Accent 3" w:semiHidden="0" w:uiPriority="67" w:unhideWhenUsed="0"/>
+    <w:lsdException w:name="Medium Grid 2 Accent 3" w:semiHidden="0" w:uiPriority="68" w:unhideWhenUsed="0"/>
+    <w:lsdException w:name="Medium Grid 3 Accent 3" w:semiHidden="0" w:uiPriority="69" w:unhideWhenUsed="0"/>
+    <w:lsdException w:name="Dark List Accent 3" w:semiHidden="0" w:uiPriority="70" w:unhideWhenUsed="0"/>
+    <w:lsdException w:name="Colorful Shading Accent 3" w:semiHidden="0" w:uiPriority="71" w:unhideWhenUsed="0"/>
+    <w:lsdException w:name="Colorful List Accent 3" w:semiHidden="0" w:uiPriority="72" w:unhideWhenUsed="0"/>
+    <w:lsdException w:name="Colorful Grid Accent 3" w:semiHidden="0" w:uiPriority="73" w:unhideWhenUsed="0"/>
+    <w:lsdException w:name="Light Shading Accent 4" w:semiHidden="0" w:uiPriority="60" w:unhideWhenUsed="0"/>
+    <w:lsdException w:name="Light List Accent 4" w:semiHidden="0" w:uiPriority="61" w:unhideWhenUsed="0"/>
+    <w:lsdException w:name="Light Grid Accent 4" w:semiHidden="0" w:uiPriority="62" w:unhideWhenUsed="0"/>
+    <w:lsdException w:name="Medium Shading 1 Accent 4" w:semiHidden="0" w:uiPriority="63" w:unhideWhenUsed="0"/>
+    <w:lsdException w:name="Medium Shading 2 Accent 4" w:semiHidden="0" w:uiPriority="64" w:unhideWhenUsed="0"/>
+    <w:lsdException w:name="Medium List 1 Accent 4" w:semiHidden="0" w:uiPriority="65" w:unhideWhenUsed="0"/>
+    <w:lsdException w:name="Medium List 2 Accent 4" w:semiHidden="0" w:uiPriority="66" w:unhideWhenUsed="0"/>
+    <w:lsdException w:name="Medium Grid 1 Accent 4" w:semiHidden="0" w:uiPriority="67" w:unhideWhenUsed="0"/>
+    <w:lsdException w:name="Medium Grid 2 Accent 4" w:semiHidden="0" w:uiPriority="68" w:unhideWhenUsed="0"/>
+    <w:lsdException w:name="Medium Grid 3 Accent 4" w:semiHidden="0" w:uiPriority="69" w:unhideWhenUsed="0"/>
+    <w:lsdException w:name="Dark List Accent 4" w:semiHidden="0" w:uiPriority="70" w:unhideWhenUsed="0"/>
+    <w:lsdException w:name="Colorful Shading Accent 4" w:semiHidden="0" w:uiPriority="71" w:unhideWhenUsed="0"/>
+    <w:lsdException w:name="Colorful List Accent 4" w:semiHidden="0" w:uiPriority="72" w:unhideWhenUsed="0"/>
+    <w:lsdException w:name="Colorful Grid Accent 4" w:semiHidden="0" w:uiPriority="73" w:unhideWhenUsed="0"/>
+    <w:lsdException w:name="Light Shading Accent 5" w:semiHidden="0" w:uiPriority="60" w:unhideWhenUsed="0"/>
+    <w:lsdException w:name="Light List Accent 5" w:semiHidden="0" w:uiPriority="61" w:unhideWhenUsed="0"/>
+    <w:lsdException w:name="Light Grid Accent 5" w:semiHidden="0" w:uiPriority="62" w:unhideWhenUsed="0"/>
+    <w:lsdException w:name="Medium Shading 1 Accent 5" w:semiHidden="0" w:uiPriority="63" w:unhideWhenUsed="0"/>
+    <w:lsdException w:name="Medium Shading 2 Accent 5" w:semiHidden="0" w:uiPriority="64" w:unhideWhenUsed="0"/>
+    <w:lsdException w:name="Medium List 1 Accent 5" w:semiHidden="0" w:uiPriority="65" w:unhideWhenUsed="0"/>
+    <w:lsdException w:name="Medium List 2 Accent 5" w:semiHidden="0" w:uiPriority="66" w:unhideWhenUsed="0"/>
+    <w:lsdException w:name="Medium Grid 1 Accent 5" w:semiHidden="0" w:uiPriority="67" w:unhideWhenUsed="0"/>
+    <w:lsdException w:name="Medium Grid 2 Accent 5" w:semiHidden="0" w:uiPriority="68" w:unhideWhenUsed="0"/>
+    <w:lsdException w:name="Medium Grid 3 Accent 5" w:semiHidden="0" w:uiPriority="69" w:unhideWhenUsed="0"/>
+    <w:lsdException w:name="Dark List Accent 5" w:semiHidden="0" w:uiPriority="70" w:unhideWhenUsed="0"/>
+    <w:lsdException w:name="Colorful Shading Accent 5" w:semiHidden="0" w:uiPriority="71" w:unhideWhenUsed="0"/>
+    <w:lsdException w:name="Colorful List Accent 5" w:semiHidden="0" w:uiPriority="72" w:unhideWhenUsed="0"/>
+    <w:lsdException w:name="Colorful Grid Accent 5" w:semiHidden="0" w:uiPriority="73" w:unhideWhenUsed="0"/>
+    <w:lsdException w:name="Light Shading Accent 6" w:semiHidden="0" w:uiPriority="60" w:unhideWhenUsed="0"/>
+    <w:lsdException w:name="Light List Accent 6" w:semiHidden="0" w:uiPriority="61" w:unhideWhenUsed="0"/>
+    <w:lsdException w:name="Light Grid Accent 6" w:semiHidden="0" w:uiPriority="62" w:unhideWhenUsed="0"/>
+    <w:lsdException w:name="Medium Shading 1 Accent 6" w:semiHidden="0" w:uiPriority="63" w:unhideWhenUsed="0"/>
+    <w:lsdException w:name="Medium Shading 2 Accent 6" w:semiHidden="0" w:uiPriority="64" w:unhideWhenUsed="0"/>
+    <w:lsdException w:name="Medium List 1 Accent 6" w:semiHidden="0" w:uiPriority="65" w:unhideWhenUsed="0"/>
+    <w:lsdException w:name="Medium List 2 Accent 6" w:semiHidden="0" w:uiPriority="66" w:unhideWhenUsed="0"/>
+    <w:lsdException w:name="Medium Grid 1 Accent 6" w:semiHidden="0" w:uiPriority="67" w:unhideWhenUsed="0"/>
+    <w:lsdException w:name="Medium Grid 2 Accent 6" w:semiHidden="0" w:uiPriority="68" w:unhideWhenUsed="0"/>
+    <w:lsdException w:name="Medium Grid 3 Accent 6" w:semiHidden="0" w:uiPriority="69" w:unhideWhenUsed="0"/>
+    <w:lsdException w:name="Dark List Accent 6" w:semiHidden="0" w:uiPriority="70" w:unhideWhenUsed="0"/>
+    <w:lsdException w:name="Colorful Shading Accent 6" w:semiHidden="0" w:uiPriority="71" w:unhideWhenUsed="0"/>
+    <w:lsdException w:name="Colorful List Accent 6" w:semiHidden="0" w:uiPriority="72" w:unhideWhenUsed="0"/>
+    <w:lsdException w:name="Colorful Grid Accent 6" w:semiHidden="0" w:uiPriority="73" w:unhideWhenUsed="0"/>
+    <w:lsdException w:name="Subtle Emphasis" w:semiHidden="0" w:uiPriority="19" w:unhideWhenUsed="0" w:qFormat="1"/>
+    <w:lsdException w:name="Intense Emphasis" w:semiHidden="0" w:uiPriority="21" w:unhideWhenUsed="0" w:qFormat="1"/>
+    <w:lsdException w:name="Subtle Reference" w:semiHidden="0" w:uiPriority="31" w:unhideWhenUsed="0" w:qFormat="1"/>
+    <w:lsdException w:name="Intense Reference" w:semiHidden="0" w:uiPriority="32" w:unhideWhenUsed="0" w:qFormat="1"/>
+    <w:lsdException w:name="Book Title" w:semiHidden="0" w:uiPriority="33" w:unhideWhenUsed="0" w:qFormat="1"/>
+    <w:lsdException w:name="TOC Heading" w:uiPriority="39" w:qFormat="1"/>
   </w:latentStyles>
-  <w:style w:type="paragraph" w:default="1" w:styleId="Normal">
+  <w:style w:type="paragraph" w:default="1" w:styleId="Normlny">
     <w:name w:val="Normal"/>
     <w:qFormat/>
     <w:rsid w:val="009E3E7E"/>
@@ -7547,11 +7299,11 @@
       <w:lang w:val="en-GB"/>
     </w:rPr>
   </w:style>
-  <w:style w:type="paragraph" w:styleId="Overskrift1">
+  <w:style w:type="paragraph" w:styleId="Nadpis1">
     <w:name w:val="heading 1"/>
-    <w:basedOn w:val="Normal"/>
-    <w:next w:val="Normal"/>
-    <w:link w:val="Overskrift1Tegn"/>
+    <w:basedOn w:val="Normlny"/>
+    <w:next w:val="Normlny"/>
+    <w:link w:val="Nadpis1Char"/>
     <w:uiPriority w:val="9"/>
     <w:qFormat/>
     <w:rsid w:val="009C4906"/>
@@ -7573,11 +7325,11 @@
       <w:szCs w:val="28"/>
     </w:rPr>
   </w:style>
-  <w:style w:type="paragraph" w:styleId="Overskrift2">
+  <w:style w:type="paragraph" w:styleId="Nadpis2">
     <w:name w:val="heading 2"/>
-    <w:basedOn w:val="Normal"/>
-    <w:next w:val="Normal"/>
-    <w:link w:val="Overskrift2Tegn"/>
+    <w:basedOn w:val="Normlny"/>
+    <w:next w:val="Normlny"/>
+    <w:link w:val="Nadpis2Char"/>
     <w:uiPriority w:val="1"/>
     <w:qFormat/>
     <w:rsid w:val="00F910B0"/>
@@ -7600,11 +7352,11 @@
       <w:szCs w:val="26"/>
     </w:rPr>
   </w:style>
-  <w:style w:type="paragraph" w:styleId="Overskrift3">
+  <w:style w:type="paragraph" w:styleId="Nadpis3">
     <w:name w:val="heading 3"/>
-    <w:basedOn w:val="Normal"/>
-    <w:next w:val="Normal"/>
-    <w:link w:val="Overskrift3Tegn"/>
+    <w:basedOn w:val="Normlny"/>
+    <w:next w:val="Normlny"/>
+    <w:link w:val="Nadpis3Char"/>
     <w:uiPriority w:val="1"/>
     <w:qFormat/>
     <w:rsid w:val="008327D0"/>
@@ -7625,11 +7377,11 @@
       <w:bCs/>
     </w:rPr>
   </w:style>
-  <w:style w:type="paragraph" w:styleId="Overskrift4">
+  <w:style w:type="paragraph" w:styleId="Nadpis4">
     <w:name w:val="heading 4"/>
-    <w:basedOn w:val="Normal"/>
-    <w:next w:val="Normal"/>
-    <w:link w:val="Overskrift4Tegn"/>
+    <w:basedOn w:val="Normlny"/>
+    <w:next w:val="Normlny"/>
+    <w:link w:val="Nadpis4Char"/>
     <w:uiPriority w:val="1"/>
     <w:qFormat/>
     <w:rsid w:val="00F910B0"/>
@@ -7651,11 +7403,11 @@
       <w:iCs/>
     </w:rPr>
   </w:style>
-  <w:style w:type="paragraph" w:styleId="Overskrift5">
+  <w:style w:type="paragraph" w:styleId="Nadpis5">
     <w:name w:val="heading 5"/>
-    <w:basedOn w:val="Normal"/>
-    <w:next w:val="Normal"/>
-    <w:link w:val="Overskrift5Tegn"/>
+    <w:basedOn w:val="Normlny"/>
+    <w:next w:val="Normlny"/>
+    <w:link w:val="Nadpis5Char"/>
     <w:uiPriority w:val="1"/>
     <w:semiHidden/>
     <w:rsid w:val="00F910B0"/>
@@ -7675,11 +7427,11 @@
       <w:b/>
     </w:rPr>
   </w:style>
-  <w:style w:type="paragraph" w:styleId="Overskrift6">
+  <w:style w:type="paragraph" w:styleId="Nadpis6">
     <w:name w:val="heading 6"/>
-    <w:basedOn w:val="Normal"/>
-    <w:next w:val="Normal"/>
-    <w:link w:val="Overskrift6Tegn"/>
+    <w:basedOn w:val="Normlny"/>
+    <w:next w:val="Normlny"/>
+    <w:link w:val="Nadpis6Char"/>
     <w:uiPriority w:val="1"/>
     <w:semiHidden/>
     <w:rsid w:val="00F910B0"/>
@@ -7700,11 +7452,11 @@
       <w:iCs/>
     </w:rPr>
   </w:style>
-  <w:style w:type="paragraph" w:styleId="Overskrift7">
+  <w:style w:type="paragraph" w:styleId="Nadpis7">
     <w:name w:val="heading 7"/>
-    <w:basedOn w:val="Normal"/>
-    <w:next w:val="Normal"/>
-    <w:link w:val="Overskrift7Tegn"/>
+    <w:basedOn w:val="Normlny"/>
+    <w:next w:val="Normlny"/>
+    <w:link w:val="Nadpis7Char"/>
     <w:uiPriority w:val="1"/>
     <w:semiHidden/>
     <w:rsid w:val="00F910B0"/>
@@ -7725,11 +7477,11 @@
       <w:iCs/>
     </w:rPr>
   </w:style>
-  <w:style w:type="paragraph" w:styleId="Overskrift8">
+  <w:style w:type="paragraph" w:styleId="Nadpis8">
     <w:name w:val="heading 8"/>
-    <w:basedOn w:val="Normal"/>
-    <w:next w:val="Normal"/>
-    <w:link w:val="Overskrift8Tegn"/>
+    <w:basedOn w:val="Normlny"/>
+    <w:next w:val="Normlny"/>
+    <w:link w:val="Nadpis8Char"/>
     <w:uiPriority w:val="1"/>
     <w:semiHidden/>
     <w:rsid w:val="00F910B0"/>
@@ -7749,11 +7501,11 @@
       <w:b/>
     </w:rPr>
   </w:style>
-  <w:style w:type="paragraph" w:styleId="Overskrift9">
+  <w:style w:type="paragraph" w:styleId="Nadpis9">
     <w:name w:val="heading 9"/>
-    <w:basedOn w:val="Normal"/>
-    <w:next w:val="Normal"/>
-    <w:link w:val="Overskrift9Tegn"/>
+    <w:basedOn w:val="Normlny"/>
+    <w:next w:val="Normlny"/>
+    <w:link w:val="Nadpis9Char"/>
     <w:uiPriority w:val="1"/>
     <w:semiHidden/>
     <w:rsid w:val="00F910B0"/>
@@ -7774,13 +7526,13 @@
       <w:iCs/>
     </w:rPr>
   </w:style>
-  <w:style w:type="character" w:default="1" w:styleId="Standardskrifttypeiafsnit">
+  <w:style w:type="character" w:default="1" w:styleId="Predvolenpsmoodseku">
     <w:name w:val="Default Paragraph Font"/>
     <w:uiPriority w:val="1"/>
     <w:semiHidden/>
     <w:unhideWhenUsed/>
   </w:style>
-  <w:style w:type="table" w:default="1" w:styleId="Tabel-Normal">
+  <w:style w:type="table" w:default="1" w:styleId="Normlnatabuka">
     <w:name w:val="Normal Table"/>
     <w:uiPriority w:val="99"/>
     <w:semiHidden/>
@@ -7795,16 +7547,16 @@
       </w:tblCellMar>
     </w:tblPr>
   </w:style>
-  <w:style w:type="numbering" w:default="1" w:styleId="Ingenoversigt">
+  <w:style w:type="numbering" w:default="1" w:styleId="Bezzoznamu">
     <w:name w:val="No List"/>
     <w:uiPriority w:val="99"/>
     <w:semiHidden/>
     <w:unhideWhenUsed/>
   </w:style>
-  <w:style w:type="character" w:customStyle="1" w:styleId="Overskrift1Tegn">
-    <w:name w:val="Overskrift 1 Tegn"/>
-    <w:basedOn w:val="Standardskrifttypeiafsnit"/>
-    <w:link w:val="Overskrift1"/>
+  <w:style w:type="character" w:customStyle="1" w:styleId="Nadpis1Char">
+    <w:name w:val="Nadpis 1 Char"/>
+    <w:basedOn w:val="Predvolenpsmoodseku"/>
+    <w:link w:val="Nadpis1"/>
     <w:uiPriority w:val="9"/>
     <w:rsid w:val="009C4906"/>
     <w:rPr>
@@ -7816,10 +7568,10 @@
       <w:lang w:val="en-GB"/>
     </w:rPr>
   </w:style>
-  <w:style w:type="character" w:customStyle="1" w:styleId="Overskrift2Tegn">
-    <w:name w:val="Overskrift 2 Tegn"/>
-    <w:basedOn w:val="Standardskrifttypeiafsnit"/>
-    <w:link w:val="Overskrift2"/>
+  <w:style w:type="character" w:customStyle="1" w:styleId="Nadpis2Char">
+    <w:name w:val="Nadpis 2 Char"/>
+    <w:basedOn w:val="Predvolenpsmoodseku"/>
+    <w:link w:val="Nadpis2"/>
     <w:uiPriority w:val="1"/>
     <w:rsid w:val="00F910B0"/>
     <w:rPr>
@@ -7831,10 +7583,10 @@
       <w:lang w:val="en-GB"/>
     </w:rPr>
   </w:style>
-  <w:style w:type="character" w:customStyle="1" w:styleId="Overskrift3Tegn">
-    <w:name w:val="Overskrift 3 Tegn"/>
-    <w:basedOn w:val="Standardskrifttypeiafsnit"/>
-    <w:link w:val="Overskrift3"/>
+  <w:style w:type="character" w:customStyle="1" w:styleId="Nadpis3Char">
+    <w:name w:val="Nadpis 3 Char"/>
+    <w:basedOn w:val="Predvolenpsmoodseku"/>
+    <w:link w:val="Nadpis3"/>
     <w:uiPriority w:val="1"/>
     <w:rsid w:val="008327D0"/>
     <w:rPr>
@@ -7845,10 +7597,10 @@
       <w:lang w:val="en-GB"/>
     </w:rPr>
   </w:style>
-  <w:style w:type="character" w:customStyle="1" w:styleId="Overskrift4Tegn">
-    <w:name w:val="Overskrift 4 Tegn"/>
-    <w:basedOn w:val="Standardskrifttypeiafsnit"/>
-    <w:link w:val="Overskrift4"/>
+  <w:style w:type="character" w:customStyle="1" w:styleId="Nadpis4Char">
+    <w:name w:val="Nadpis 4 Char"/>
+    <w:basedOn w:val="Predvolenpsmoodseku"/>
+    <w:link w:val="Nadpis4"/>
     <w:uiPriority w:val="1"/>
     <w:rsid w:val="00F910B0"/>
     <w:rPr>
@@ -7861,10 +7613,10 @@
       <w:lang w:val="en-GB"/>
     </w:rPr>
   </w:style>
-  <w:style w:type="character" w:customStyle="1" w:styleId="Overskrift5Tegn">
-    <w:name w:val="Overskrift 5 Tegn"/>
-    <w:basedOn w:val="Standardskrifttypeiafsnit"/>
-    <w:link w:val="Overskrift5"/>
+  <w:style w:type="character" w:customStyle="1" w:styleId="Nadpis5Char">
+    <w:name w:val="Nadpis 5 Char"/>
+    <w:basedOn w:val="Predvolenpsmoodseku"/>
+    <w:link w:val="Nadpis5"/>
     <w:uiPriority w:val="1"/>
     <w:semiHidden/>
     <w:rsid w:val="00F910B0"/>
@@ -7876,10 +7628,10 @@
       <w:lang w:val="en-GB"/>
     </w:rPr>
   </w:style>
-  <w:style w:type="character" w:customStyle="1" w:styleId="Overskrift6Tegn">
-    <w:name w:val="Overskrift 6 Tegn"/>
-    <w:basedOn w:val="Standardskrifttypeiafsnit"/>
-    <w:link w:val="Overskrift6"/>
+  <w:style w:type="character" w:customStyle="1" w:styleId="Nadpis6Char">
+    <w:name w:val="Nadpis 6 Char"/>
+    <w:basedOn w:val="Predvolenpsmoodseku"/>
+    <w:link w:val="Nadpis6"/>
     <w:uiPriority w:val="1"/>
     <w:semiHidden/>
     <w:rsid w:val="00F910B0"/>
@@ -7892,10 +7644,10 @@
       <w:lang w:val="en-GB"/>
     </w:rPr>
   </w:style>
-  <w:style w:type="character" w:customStyle="1" w:styleId="Overskrift7Tegn">
-    <w:name w:val="Overskrift 7 Tegn"/>
-    <w:basedOn w:val="Standardskrifttypeiafsnit"/>
-    <w:link w:val="Overskrift7"/>
+  <w:style w:type="character" w:customStyle="1" w:styleId="Nadpis7Char">
+    <w:name w:val="Nadpis 7 Char"/>
+    <w:basedOn w:val="Predvolenpsmoodseku"/>
+    <w:link w:val="Nadpis7"/>
     <w:uiPriority w:val="1"/>
     <w:semiHidden/>
     <w:rsid w:val="00F910B0"/>
@@ -7908,10 +7660,10 @@
       <w:lang w:val="en-GB"/>
     </w:rPr>
   </w:style>
-  <w:style w:type="character" w:customStyle="1" w:styleId="Overskrift8Tegn">
-    <w:name w:val="Overskrift 8 Tegn"/>
-    <w:basedOn w:val="Standardskrifttypeiafsnit"/>
-    <w:link w:val="Overskrift8"/>
+  <w:style w:type="character" w:customStyle="1" w:styleId="Nadpis8Char">
+    <w:name w:val="Nadpis 8 Char"/>
+    <w:basedOn w:val="Predvolenpsmoodseku"/>
+    <w:link w:val="Nadpis8"/>
     <w:uiPriority w:val="1"/>
     <w:semiHidden/>
     <w:rsid w:val="00F910B0"/>
@@ -7923,10 +7675,10 @@
       <w:lang w:val="en-GB"/>
     </w:rPr>
   </w:style>
-  <w:style w:type="character" w:customStyle="1" w:styleId="Overskrift9Tegn">
-    <w:name w:val="Overskrift 9 Tegn"/>
-    <w:basedOn w:val="Standardskrifttypeiafsnit"/>
-    <w:link w:val="Overskrift9"/>
+  <w:style w:type="character" w:customStyle="1" w:styleId="Nadpis9Char">
+    <w:name w:val="Nadpis 9 Char"/>
+    <w:basedOn w:val="Predvolenpsmoodseku"/>
+    <w:link w:val="Nadpis9"/>
     <w:uiPriority w:val="1"/>
     <w:semiHidden/>
     <w:rsid w:val="00F910B0"/>
@@ -7939,10 +7691,10 @@
       <w:lang w:val="en-GB"/>
     </w:rPr>
   </w:style>
-  <w:style w:type="paragraph" w:styleId="Sidehoved">
+  <w:style w:type="paragraph" w:styleId="Hlavika">
     <w:name w:val="header"/>
-    <w:basedOn w:val="Normal"/>
-    <w:link w:val="SidehovedTegn"/>
+    <w:basedOn w:val="Normlny"/>
+    <w:link w:val="HlavikaChar"/>
     <w:uiPriority w:val="21"/>
     <w:semiHidden/>
     <w:rsid w:val="00F910B0"/>
@@ -7957,10 +7709,10 @@
       <w:sz w:val="18"/>
     </w:rPr>
   </w:style>
-  <w:style w:type="character" w:customStyle="1" w:styleId="SidehovedTegn">
-    <w:name w:val="Sidehoved Tegn"/>
-    <w:basedOn w:val="Standardskrifttypeiafsnit"/>
-    <w:link w:val="Sidehoved"/>
+  <w:style w:type="character" w:customStyle="1" w:styleId="HlavikaChar">
+    <w:name w:val="Hlavička Char"/>
+    <w:basedOn w:val="Predvolenpsmoodseku"/>
+    <w:link w:val="Hlavika"/>
     <w:uiPriority w:val="21"/>
     <w:semiHidden/>
     <w:rsid w:val="00F910B0"/>
@@ -7971,10 +7723,10 @@
       <w:lang w:val="en-GB"/>
     </w:rPr>
   </w:style>
-  <w:style w:type="paragraph" w:styleId="Sidefod">
+  <w:style w:type="paragraph" w:styleId="Pta">
     <w:name w:val="footer"/>
-    <w:basedOn w:val="Normal"/>
-    <w:link w:val="SidefodTegn"/>
+    <w:basedOn w:val="Normlny"/>
+    <w:link w:val="PtaChar"/>
     <w:uiPriority w:val="99"/>
     <w:rsid w:val="00F910B0"/>
     <w:pPr>
@@ -7988,10 +7740,10 @@
       <w:sz w:val="16"/>
     </w:rPr>
   </w:style>
-  <w:style w:type="character" w:customStyle="1" w:styleId="SidefodTegn">
-    <w:name w:val="Sidefod Tegn"/>
-    <w:basedOn w:val="Standardskrifttypeiafsnit"/>
-    <w:link w:val="Sidefod"/>
+  <w:style w:type="character" w:customStyle="1" w:styleId="PtaChar">
+    <w:name w:val="Päta Char"/>
+    <w:basedOn w:val="Predvolenpsmoodseku"/>
+    <w:link w:val="Pta"/>
     <w:uiPriority w:val="99"/>
     <w:rsid w:val="00F910B0"/>
     <w:rPr>
@@ -8001,9 +7753,9 @@
       <w:lang w:val="en-GB"/>
     </w:rPr>
   </w:style>
-  <w:style w:type="paragraph" w:styleId="Opstilling-punkttegn">
+  <w:style w:type="paragraph" w:styleId="Zoznamsodrkami">
     <w:name w:val="List Bullet"/>
-    <w:basedOn w:val="Normal"/>
+    <w:basedOn w:val="Normlny"/>
     <w:uiPriority w:val="2"/>
     <w:qFormat/>
     <w:rsid w:val="00F910B0"/>
@@ -8014,9 +7766,9 @@
       <w:spacing w:before="240" w:after="240"/>
     </w:pPr>
   </w:style>
-  <w:style w:type="paragraph" w:styleId="Opstilling-talellerbogst">
+  <w:style w:type="paragraph" w:styleId="slovanzoznam">
     <w:name w:val="List Number"/>
-    <w:basedOn w:val="Normal"/>
+    <w:basedOn w:val="Normlny"/>
     <w:uiPriority w:val="2"/>
     <w:qFormat/>
     <w:rsid w:val="00F910B0"/>
@@ -8027,9 +7779,9 @@
       <w:contextualSpacing/>
     </w:pPr>
   </w:style>
-  <w:style w:type="paragraph" w:styleId="Listeafsnit">
+  <w:style w:type="paragraph" w:styleId="Odsekzoznamu">
     <w:name w:val="List Paragraph"/>
-    <w:basedOn w:val="Normal"/>
+    <w:basedOn w:val="Normlny"/>
     <w:uiPriority w:val="34"/>
     <w:qFormat/>
     <w:rsid w:val="00F910B0"/>
@@ -8038,18 +7790,18 @@
       <w:contextualSpacing/>
     </w:pPr>
   </w:style>
-  <w:style w:type="paragraph" w:styleId="Bibliografi">
+  <w:style w:type="paragraph" w:styleId="Bibliografia">
     <w:name w:val="Bibliography"/>
-    <w:basedOn w:val="Normal"/>
-    <w:next w:val="Normal"/>
+    <w:basedOn w:val="Normlny"/>
+    <w:next w:val="Normlny"/>
     <w:uiPriority w:val="99"/>
     <w:unhideWhenUsed/>
     <w:rsid w:val="00F910B0"/>
   </w:style>
-  <w:style w:type="paragraph" w:styleId="Overskrift">
+  <w:style w:type="paragraph" w:styleId="Hlavikaobsahu">
     <w:name w:val="TOC Heading"/>
-    <w:basedOn w:val="Overskrift1"/>
-    <w:next w:val="Normal"/>
+    <w:basedOn w:val="Nadpis1"/>
+    <w:next w:val="Normlny"/>
     <w:uiPriority w:val="39"/>
     <w:unhideWhenUsed/>
     <w:qFormat/>
@@ -8072,10 +7824,10 @@
       <w:lang w:val="da-DK" w:eastAsia="da-DK"/>
     </w:rPr>
   </w:style>
-  <w:style w:type="paragraph" w:styleId="Indholdsfortegnelse1">
+  <w:style w:type="paragraph" w:styleId="Obsah1">
     <w:name w:val="toc 1"/>
-    <w:basedOn w:val="Normal"/>
-    <w:next w:val="Normal"/>
+    <w:basedOn w:val="Normlny"/>
+    <w:next w:val="Normlny"/>
     <w:autoRedefine/>
     <w:uiPriority w:val="39"/>
     <w:unhideWhenUsed/>
@@ -8084,10 +7836,10 @@
       <w:spacing w:after="100"/>
     </w:pPr>
   </w:style>
-  <w:style w:type="paragraph" w:styleId="Indholdsfortegnelse2">
+  <w:style w:type="paragraph" w:styleId="Obsah2">
     <w:name w:val="toc 2"/>
-    <w:basedOn w:val="Normal"/>
-    <w:next w:val="Normal"/>
+    <w:basedOn w:val="Normlny"/>
+    <w:next w:val="Normlny"/>
     <w:autoRedefine/>
     <w:uiPriority w:val="39"/>
     <w:unhideWhenUsed/>
@@ -8097,9 +7849,9 @@
       <w:ind w:left="200"/>
     </w:pPr>
   </w:style>
-  <w:style w:type="character" w:styleId="Hyperlink">
+  <w:style w:type="character" w:styleId="Hypertextovprepojenie">
     <w:name w:val="Hyperlink"/>
-    <w:basedOn w:val="Standardskrifttypeiafsnit"/>
+    <w:basedOn w:val="Predvolenpsmoodseku"/>
     <w:uiPriority w:val="99"/>
     <w:unhideWhenUsed/>
     <w:rsid w:val="00F910B0"/>
@@ -8108,9 +7860,9 @@
       <w:u w:val="single"/>
     </w:rPr>
   </w:style>
-  <w:style w:type="paragraph" w:styleId="NormalWeb">
+  <w:style w:type="paragraph" w:styleId="Normlnywebov">
     <w:name w:val="Normal (Web)"/>
-    <w:basedOn w:val="Normal"/>
+    <w:basedOn w:val="Normlny"/>
     <w:uiPriority w:val="99"/>
     <w:semiHidden/>
     <w:unhideWhenUsed/>
@@ -8125,9 +7877,9 @@
       <w:lang w:val="da-DK" w:eastAsia="da-DK"/>
     </w:rPr>
   </w:style>
-  <w:style w:type="table" w:styleId="Tabel-Gitter">
+  <w:style w:type="table" w:styleId="Mriekatabuky">
     <w:name w:val="Table Grid"/>
-    <w:basedOn w:val="Tabel-Normal"/>
+    <w:basedOn w:val="Normlnatabuka"/>
     <w:uiPriority w:val="59"/>
     <w:rsid w:val="008327D0"/>
     <w:pPr>
@@ -8149,10 +7901,10 @@
       </w:tblBorders>
     </w:tblPr>
   </w:style>
-  <w:style w:type="paragraph" w:styleId="Indholdsfortegnelse3">
+  <w:style w:type="paragraph" w:styleId="Obsah3">
     <w:name w:val="toc 3"/>
-    <w:basedOn w:val="Normal"/>
-    <w:next w:val="Normal"/>
+    <w:basedOn w:val="Normlny"/>
+    <w:next w:val="Normlny"/>
     <w:autoRedefine/>
     <w:uiPriority w:val="39"/>
     <w:unhideWhenUsed/>
@@ -8161,6 +7913,999 @@
       <w:spacing w:after="100"/>
       <w:ind w:left="440"/>
     </w:pPr>
+  </w:style>
+  <w:style w:type="paragraph" w:styleId="Textbubliny">
+    <w:name w:val="Balloon Text"/>
+    <w:basedOn w:val="Normlny"/>
+    <w:link w:val="TextbublinyChar"/>
+    <w:uiPriority w:val="99"/>
+    <w:semiHidden/>
+    <w:unhideWhenUsed/>
+    <w:rsid w:val="00B039B7"/>
+    <w:pPr>
+      <w:spacing w:line="240" w:lineRule="auto"/>
+    </w:pPr>
+    <w:rPr>
+      <w:rFonts w:ascii="Tahoma" w:hAnsi="Tahoma" w:cs="Tahoma"/>
+      <w:sz w:val="16"/>
+      <w:szCs w:val="16"/>
+    </w:rPr>
+  </w:style>
+  <w:style w:type="character" w:customStyle="1" w:styleId="TextbublinyChar">
+    <w:name w:val="Text bubliny Char"/>
+    <w:basedOn w:val="Predvolenpsmoodseku"/>
+    <w:link w:val="Textbubliny"/>
+    <w:uiPriority w:val="99"/>
+    <w:semiHidden/>
+    <w:rsid w:val="00B039B7"/>
+    <w:rPr>
+      <w:rFonts w:ascii="Tahoma" w:hAnsi="Tahoma" w:cs="Tahoma"/>
+      <w:sz w:val="16"/>
+      <w:szCs w:val="16"/>
+      <w:lang w:val="en-GB"/>
+    </w:rPr>
+  </w:style>
+  <w:style w:type="character" w:styleId="Odkaznakomentr">
+    <w:name w:val="annotation reference"/>
+    <w:basedOn w:val="Predvolenpsmoodseku"/>
+    <w:uiPriority w:val="99"/>
+    <w:semiHidden/>
+    <w:unhideWhenUsed/>
+    <w:rsid w:val="006578D8"/>
+    <w:rPr>
+      <w:sz w:val="16"/>
+      <w:szCs w:val="16"/>
+    </w:rPr>
+  </w:style>
+  <w:style w:type="paragraph" w:styleId="Textkomentra">
+    <w:name w:val="annotation text"/>
+    <w:basedOn w:val="Normlny"/>
+    <w:link w:val="TextkomentraChar"/>
+    <w:uiPriority w:val="99"/>
+    <w:semiHidden/>
+    <w:unhideWhenUsed/>
+    <w:rsid w:val="006578D8"/>
+    <w:pPr>
+      <w:spacing w:line="240" w:lineRule="auto"/>
+    </w:pPr>
+    <w:rPr>
+      <w:sz w:val="20"/>
+    </w:rPr>
+  </w:style>
+  <w:style w:type="character" w:customStyle="1" w:styleId="TextkomentraChar">
+    <w:name w:val="Text komentára Char"/>
+    <w:basedOn w:val="Predvolenpsmoodseku"/>
+    <w:link w:val="Textkomentra"/>
+    <w:uiPriority w:val="99"/>
+    <w:semiHidden/>
+    <w:rsid w:val="006578D8"/>
+    <w:rPr>
+      <w:rFonts w:ascii="Arial" w:hAnsi="Arial" w:cs="Arial"/>
+      <w:sz w:val="20"/>
+      <w:szCs w:val="20"/>
+      <w:lang w:val="en-GB"/>
+    </w:rPr>
+  </w:style>
+  <w:style w:type="paragraph" w:styleId="Predmetkomentra">
+    <w:name w:val="annotation subject"/>
+    <w:basedOn w:val="Textkomentra"/>
+    <w:next w:val="Textkomentra"/>
+    <w:link w:val="PredmetkomentraChar"/>
+    <w:uiPriority w:val="99"/>
+    <w:semiHidden/>
+    <w:unhideWhenUsed/>
+    <w:rsid w:val="006578D8"/>
+    <w:rPr>
+      <w:b/>
+      <w:bCs/>
+    </w:rPr>
+  </w:style>
+  <w:style w:type="character" w:customStyle="1" w:styleId="PredmetkomentraChar">
+    <w:name w:val="Predmet komentára Char"/>
+    <w:basedOn w:val="TextkomentraChar"/>
+    <w:link w:val="Predmetkomentra"/>
+    <w:uiPriority w:val="99"/>
+    <w:semiHidden/>
+    <w:rsid w:val="006578D8"/>
+    <w:rPr>
+      <w:rFonts w:ascii="Arial" w:hAnsi="Arial" w:cs="Arial"/>
+      <w:b/>
+      <w:bCs/>
+      <w:sz w:val="20"/>
+      <w:szCs w:val="20"/>
+      <w:lang w:val="en-GB"/>
+    </w:rPr>
+  </w:style>
+</w:styles>
+</file>
+
+<file path=word/stylesWithEffects.xml><?xml version="1.0" encoding="utf-8"?>
+<w:styles xmlns:wpc="http://schemas.microsoft.com/office/word/2010/wordprocessingCanvas" xmlns:mc="http://schemas.openxmlformats.org/markup-compatibility/2006" xmlns:o="urn:schemas-microsoft-com:office:office" xmlns:r="http://schemas.openxmlformats.org/officeDocument/2006/relationships" xmlns:m="http://schemas.openxmlformats.org/officeDocument/2006/math" xmlns:v="urn:schemas-microsoft-com:vml" xmlns:wp14="http://schemas.microsoft.com/office/word/2010/wordprocessingDrawing" xmlns:wp="http://schemas.openxmlformats.org/drawingml/2006/wordprocessingDrawing" xmlns:w10="urn:schemas-microsoft-com:office:word" xmlns:w="http://schemas.openxmlformats.org/wordprocessingml/2006/main" xmlns:w14="http://schemas.microsoft.com/office/word/2010/wordml" xmlns:wpg="http://schemas.microsoft.com/office/word/2010/wordprocessingGroup" xmlns:wpi="http://schemas.microsoft.com/office/word/2010/wordprocessingInk" xmlns:wne="http://schemas.microsoft.com/office/word/2006/wordml" xmlns:wps="http://schemas.microsoft.com/office/word/2010/wordprocessingShape" mc:Ignorable="w14 wp14">
+  <w:docDefaults>
+    <w:rPrDefault>
+      <w:rPr>
+        <w:rFonts w:asciiTheme="minorHAnsi" w:eastAsiaTheme="minorHAnsi" w:hAnsiTheme="minorHAnsi" w:cstheme="minorBidi"/>
+        <w:sz w:val="22"/>
+        <w:szCs w:val="22"/>
+        <w:lang w:val="da-DK" w:eastAsia="en-US" w:bidi="ar-SA"/>
+      </w:rPr>
+    </w:rPrDefault>
+    <w:pPrDefault>
+      <w:pPr>
+        <w:spacing w:after="160" w:line="259" w:lineRule="auto"/>
+      </w:pPr>
+    </w:pPrDefault>
+  </w:docDefaults>
+  <w:latentStyles w:defLockedState="0" w:defUIPriority="99" w:defSemiHidden="1" w:defUnhideWhenUsed="1" w:defQFormat="0" w:count="267">
+    <w:lsdException w:name="Normal" w:semiHidden="0" w:uiPriority="0" w:unhideWhenUsed="0" w:qFormat="1"/>
+    <w:lsdException w:name="heading 1" w:semiHidden="0" w:uiPriority="9" w:unhideWhenUsed="0" w:qFormat="1"/>
+    <w:lsdException w:name="heading 2" w:uiPriority="1" w:qFormat="1"/>
+    <w:lsdException w:name="heading 3" w:uiPriority="1" w:qFormat="1"/>
+    <w:lsdException w:name="heading 4" w:uiPriority="1" w:qFormat="1"/>
+    <w:lsdException w:name="heading 5" w:uiPriority="1" w:qFormat="1"/>
+    <w:lsdException w:name="heading 6" w:uiPriority="1" w:qFormat="1"/>
+    <w:lsdException w:name="heading 7" w:uiPriority="1" w:qFormat="1"/>
+    <w:lsdException w:name="heading 8" w:uiPriority="1" w:qFormat="1"/>
+    <w:lsdException w:name="heading 9" w:uiPriority="1" w:qFormat="1"/>
+    <w:lsdException w:name="toc 1" w:uiPriority="39"/>
+    <w:lsdException w:name="toc 2" w:uiPriority="39"/>
+    <w:lsdException w:name="toc 3" w:uiPriority="39"/>
+    <w:lsdException w:name="toc 4" w:uiPriority="39"/>
+    <w:lsdException w:name="toc 5" w:uiPriority="39"/>
+    <w:lsdException w:name="toc 6" w:uiPriority="39"/>
+    <w:lsdException w:name="toc 7" w:uiPriority="39"/>
+    <w:lsdException w:name="toc 8" w:uiPriority="39"/>
+    <w:lsdException w:name="toc 9" w:uiPriority="39"/>
+    <w:lsdException w:name="header" w:uiPriority="21"/>
+    <w:lsdException w:name="caption" w:uiPriority="35" w:qFormat="1"/>
+    <w:lsdException w:name="List Bullet" w:uiPriority="2" w:qFormat="1"/>
+    <w:lsdException w:name="List Number" w:uiPriority="2" w:qFormat="1"/>
+    <w:lsdException w:name="Title" w:semiHidden="0" w:uiPriority="10" w:unhideWhenUsed="0" w:qFormat="1"/>
+    <w:lsdException w:name="Default Paragraph Font" w:uiPriority="1"/>
+    <w:lsdException w:name="Subtitle" w:semiHidden="0" w:uiPriority="11" w:unhideWhenUsed="0" w:qFormat="1"/>
+    <w:lsdException w:name="Strong" w:semiHidden="0" w:uiPriority="22" w:unhideWhenUsed="0" w:qFormat="1"/>
+    <w:lsdException w:name="Emphasis" w:semiHidden="0" w:uiPriority="20" w:unhideWhenUsed="0" w:qFormat="1"/>
+    <w:lsdException w:name="Table Grid" w:semiHidden="0" w:uiPriority="59" w:unhideWhenUsed="0"/>
+    <w:lsdException w:name="Placeholder Text" w:unhideWhenUsed="0"/>
+    <w:lsdException w:name="No Spacing" w:semiHidden="0" w:uiPriority="1" w:unhideWhenUsed="0" w:qFormat="1"/>
+    <w:lsdException w:name="Light Shading" w:semiHidden="0" w:uiPriority="60" w:unhideWhenUsed="0"/>
+    <w:lsdException w:name="Light List" w:semiHidden="0" w:uiPriority="61" w:unhideWhenUsed="0"/>
+    <w:lsdException w:name="Light Grid" w:semiHidden="0" w:uiPriority="62" w:unhideWhenUsed="0"/>
+    <w:lsdException w:name="Medium Shading 1" w:semiHidden="0" w:uiPriority="63" w:unhideWhenUsed="0"/>
+    <w:lsdException w:name="Medium Shading 2" w:semiHidden="0" w:uiPriority="64" w:unhideWhenUsed="0"/>
+    <w:lsdException w:name="Medium List 1" w:semiHidden="0" w:uiPriority="65" w:unhideWhenUsed="0"/>
+    <w:lsdException w:name="Medium List 2" w:semiHidden="0" w:uiPriority="66" w:unhideWhenUsed="0"/>
+    <w:lsdException w:name="Medium Grid 1" w:semiHidden="0" w:uiPriority="67" w:unhideWhenUsed="0"/>
+    <w:lsdException w:name="Medium Grid 2" w:semiHidden="0" w:uiPriority="68" w:unhideWhenUsed="0"/>
+    <w:lsdException w:name="Medium Grid 3" w:semiHidden="0" w:uiPriority="69" w:unhideWhenUsed="0"/>
+    <w:lsdException w:name="Dark List" w:semiHidden="0" w:uiPriority="70" w:unhideWhenUsed="0"/>
+    <w:lsdException w:name="Colorful Shading" w:semiHidden="0" w:uiPriority="71" w:unhideWhenUsed="0"/>
+    <w:lsdException w:name="Colorful List" w:semiHidden="0" w:uiPriority="72" w:unhideWhenUsed="0"/>
+    <w:lsdException w:name="Colorful Grid" w:semiHidden="0" w:uiPriority="73" w:unhideWhenUsed="0"/>
+    <w:lsdException w:name="Light Shading Accent 1" w:semiHidden="0" w:uiPriority="60" w:unhideWhenUsed="0"/>
+    <w:lsdException w:name="Light List Accent 1" w:semiHidden="0" w:uiPriority="61" w:unhideWhenUsed="0"/>
+    <w:lsdException w:name="Light Grid Accent 1" w:semiHidden="0" w:uiPriority="62" w:unhideWhenUsed="0"/>
+    <w:lsdException w:name="Medium Shading 1 Accent 1" w:semiHidden="0" w:uiPriority="63" w:unhideWhenUsed="0"/>
+    <w:lsdException w:name="Medium Shading 2 Accent 1" w:semiHidden="0" w:uiPriority="64" w:unhideWhenUsed="0"/>
+    <w:lsdException w:name="Medium List 1 Accent 1" w:semiHidden="0" w:uiPriority="65" w:unhideWhenUsed="0"/>
+    <w:lsdException w:name="Revision" w:unhideWhenUsed="0"/>
+    <w:lsdException w:name="List Paragraph" w:semiHidden="0" w:uiPriority="34" w:unhideWhenUsed="0" w:qFormat="1"/>
+    <w:lsdException w:name="Quote" w:semiHidden="0" w:uiPriority="29" w:unhideWhenUsed="0" w:qFormat="1"/>
+    <w:lsdException w:name="Intense Quote" w:semiHidden="0" w:uiPriority="30" w:unhideWhenUsed="0" w:qFormat="1"/>
+    <w:lsdException w:name="Medium List 2 Accent 1" w:semiHidden="0" w:uiPriority="66" w:unhideWhenUsed="0"/>
+    <w:lsdException w:name="Medium Grid 1 Accent 1" w:semiHidden="0" w:uiPriority="67" w:unhideWhenUsed="0"/>
+    <w:lsdException w:name="Medium Grid 2 Accent 1" w:semiHidden="0" w:uiPriority="68" w:unhideWhenUsed="0"/>
+    <w:lsdException w:name="Medium Grid 3 Accent 1" w:semiHidden="0" w:uiPriority="69" w:unhideWhenUsed="0"/>
+    <w:lsdException w:name="Dark List Accent 1" w:semiHidden="0" w:uiPriority="70" w:unhideWhenUsed="0"/>
+    <w:lsdException w:name="Colorful Shading Accent 1" w:semiHidden="0" w:uiPriority="71" w:unhideWhenUsed="0"/>
+    <w:lsdException w:name="Colorful List Accent 1" w:semiHidden="0" w:uiPriority="72" w:unhideWhenUsed="0"/>
+    <w:lsdException w:name="Colorful Grid Accent 1" w:semiHidden="0" w:uiPriority="73" w:unhideWhenUsed="0"/>
+    <w:lsdException w:name="Light Shading Accent 2" w:semiHidden="0" w:uiPriority="60" w:unhideWhenUsed="0"/>
+    <w:lsdException w:name="Light List Accent 2" w:semiHidden="0" w:uiPriority="61" w:unhideWhenUsed="0"/>
+    <w:lsdException w:name="Light Grid Accent 2" w:semiHidden="0" w:uiPriority="62" w:unhideWhenUsed="0"/>
+    <w:lsdException w:name="Medium Shading 1 Accent 2" w:semiHidden="0" w:uiPriority="63" w:unhideWhenUsed="0"/>
+    <w:lsdException w:name="Medium Shading 2 Accent 2" w:semiHidden="0" w:uiPriority="64" w:unhideWhenUsed="0"/>
+    <w:lsdException w:name="Medium List 1 Accent 2" w:semiHidden="0" w:uiPriority="65" w:unhideWhenUsed="0"/>
+    <w:lsdException w:name="Medium List 2 Accent 2" w:semiHidden="0" w:uiPriority="66" w:unhideWhenUsed="0"/>
+    <w:lsdException w:name="Medium Grid 1 Accent 2" w:semiHidden="0" w:uiPriority="67" w:unhideWhenUsed="0"/>
+    <w:lsdException w:name="Medium Grid 2 Accent 2" w:semiHidden="0" w:uiPriority="68" w:unhideWhenUsed="0"/>
+    <w:lsdException w:name="Medium Grid 3 Accent 2" w:semiHidden="0" w:uiPriority="69" w:unhideWhenUsed="0"/>
+    <w:lsdException w:name="Dark List Accent 2" w:semiHidden="0" w:uiPriority="70" w:unhideWhenUsed="0"/>
+    <w:lsdException w:name="Colorful Shading Accent 2" w:semiHidden="0" w:uiPriority="71" w:unhideWhenUsed="0"/>
+    <w:lsdException w:name="Colorful List Accent 2" w:semiHidden="0" w:uiPriority="72" w:unhideWhenUsed="0"/>
+    <w:lsdException w:name="Colorful Grid Accent 2" w:semiHidden="0" w:uiPriority="73" w:unhideWhenUsed="0"/>
+    <w:lsdException w:name="Light Shading Accent 3" w:semiHidden="0" w:uiPriority="60" w:unhideWhenUsed="0"/>
+    <w:lsdException w:name="Light List Accent 3" w:semiHidden="0" w:uiPriority="61" w:unhideWhenUsed="0"/>
+    <w:lsdException w:name="Light Grid Accent 3" w:semiHidden="0" w:uiPriority="62" w:unhideWhenUsed="0"/>
+    <w:lsdException w:name="Medium Shading 1 Accent 3" w:semiHidden="0" w:uiPriority="63" w:unhideWhenUsed="0"/>
+    <w:lsdException w:name="Medium Shading 2 Accent 3" w:semiHidden="0" w:uiPriority="64" w:unhideWhenUsed="0"/>
+    <w:lsdException w:name="Medium List 1 Accent 3" w:semiHidden="0" w:uiPriority="65" w:unhideWhenUsed="0"/>
+    <w:lsdException w:name="Medium List 2 Accent 3" w:semiHidden="0" w:uiPriority="66" w:unhideWhenUsed="0"/>
+    <w:lsdException w:name="Medium Grid 1 Accent 3" w:semiHidden="0" w:uiPriority="67" w:unhideWhenUsed="0"/>
+    <w:lsdException w:name="Medium Grid 2 Accent 3" w:semiHidden="0" w:uiPriority="68" w:unhideWhenUsed="0"/>
+    <w:lsdException w:name="Medium Grid 3 Accent 3" w:semiHidden="0" w:uiPriority="69" w:unhideWhenUsed="0"/>
+    <w:lsdException w:name="Dark List Accent 3" w:semiHidden="0" w:uiPriority="70" w:unhideWhenUsed="0"/>
+    <w:lsdException w:name="Colorful Shading Accent 3" w:semiHidden="0" w:uiPriority="71" w:unhideWhenUsed="0"/>
+    <w:lsdException w:name="Colorful List Accent 3" w:semiHidden="0" w:uiPriority="72" w:unhideWhenUsed="0"/>
+    <w:lsdException w:name="Colorful Grid Accent 3" w:semiHidden="0" w:uiPriority="73" w:unhideWhenUsed="0"/>
+    <w:lsdException w:name="Light Shading Accent 4" w:semiHidden="0" w:uiPriority="60" w:unhideWhenUsed="0"/>
+    <w:lsdException w:name="Light List Accent 4" w:semiHidden="0" w:uiPriority="61" w:unhideWhenUsed="0"/>
+    <w:lsdException w:name="Light Grid Accent 4" w:semiHidden="0" w:uiPriority="62" w:unhideWhenUsed="0"/>
+    <w:lsdException w:name="Medium Shading 1 Accent 4" w:semiHidden="0" w:uiPriority="63" w:unhideWhenUsed="0"/>
+    <w:lsdException w:name="Medium Shading 2 Accent 4" w:semiHidden="0" w:uiPriority="64" w:unhideWhenUsed="0"/>
+    <w:lsdException w:name="Medium List 1 Accent 4" w:semiHidden="0" w:uiPriority="65" w:unhideWhenUsed="0"/>
+    <w:lsdException w:name="Medium List 2 Accent 4" w:semiHidden="0" w:uiPriority="66" w:unhideWhenUsed="0"/>
+    <w:lsdException w:name="Medium Grid 1 Accent 4" w:semiHidden="0" w:uiPriority="67" w:unhideWhenUsed="0"/>
+    <w:lsdException w:name="Medium Grid 2 Accent 4" w:semiHidden="0" w:uiPriority="68" w:unhideWhenUsed="0"/>
+    <w:lsdException w:name="Medium Grid 3 Accent 4" w:semiHidden="0" w:uiPriority="69" w:unhideWhenUsed="0"/>
+    <w:lsdException w:name="Dark List Accent 4" w:semiHidden="0" w:uiPriority="70" w:unhideWhenUsed="0"/>
+    <w:lsdException w:name="Colorful Shading Accent 4" w:semiHidden="0" w:uiPriority="71" w:unhideWhenUsed="0"/>
+    <w:lsdException w:name="Colorful List Accent 4" w:semiHidden="0" w:uiPriority="72" w:unhideWhenUsed="0"/>
+    <w:lsdException w:name="Colorful Grid Accent 4" w:semiHidden="0" w:uiPriority="73" w:unhideWhenUsed="0"/>
+    <w:lsdException w:name="Light Shading Accent 5" w:semiHidden="0" w:uiPriority="60" w:unhideWhenUsed="0"/>
+    <w:lsdException w:name="Light List Accent 5" w:semiHidden="0" w:uiPriority="61" w:unhideWhenUsed="0"/>
+    <w:lsdException w:name="Light Grid Accent 5" w:semiHidden="0" w:uiPriority="62" w:unhideWhenUsed="0"/>
+    <w:lsdException w:name="Medium Shading 1 Accent 5" w:semiHidden="0" w:uiPriority="63" w:unhideWhenUsed="0"/>
+    <w:lsdException w:name="Medium Shading 2 Accent 5" w:semiHidden="0" w:uiPriority="64" w:unhideWhenUsed="0"/>
+    <w:lsdException w:name="Medium List 1 Accent 5" w:semiHidden="0" w:uiPriority="65" w:unhideWhenUsed="0"/>
+    <w:lsdException w:name="Medium List 2 Accent 5" w:semiHidden="0" w:uiPriority="66" w:unhideWhenUsed="0"/>
+    <w:lsdException w:name="Medium Grid 1 Accent 5" w:semiHidden="0" w:uiPriority="67" w:unhideWhenUsed="0"/>
+    <w:lsdException w:name="Medium Grid 2 Accent 5" w:semiHidden="0" w:uiPriority="68" w:unhideWhenUsed="0"/>
+    <w:lsdException w:name="Medium Grid 3 Accent 5" w:semiHidden="0" w:uiPriority="69" w:unhideWhenUsed="0"/>
+    <w:lsdException w:name="Dark List Accent 5" w:semiHidden="0" w:uiPriority="70" w:unhideWhenUsed="0"/>
+    <w:lsdException w:name="Colorful Shading Accent 5" w:semiHidden="0" w:uiPriority="71" w:unhideWhenUsed="0"/>
+    <w:lsdException w:name="Colorful List Accent 5" w:semiHidden="0" w:uiPriority="72" w:unhideWhenUsed="0"/>
+    <w:lsdException w:name="Colorful Grid Accent 5" w:semiHidden="0" w:uiPriority="73" w:unhideWhenUsed="0"/>
+    <w:lsdException w:name="Light Shading Accent 6" w:semiHidden="0" w:uiPriority="60" w:unhideWhenUsed="0"/>
+    <w:lsdException w:name="Light List Accent 6" w:semiHidden="0" w:uiPriority="61" w:unhideWhenUsed="0"/>
+    <w:lsdException w:name="Light Grid Accent 6" w:semiHidden="0" w:uiPriority="62" w:unhideWhenUsed="0"/>
+    <w:lsdException w:name="Medium Shading 1 Accent 6" w:semiHidden="0" w:uiPriority="63" w:unhideWhenUsed="0"/>
+    <w:lsdException w:name="Medium Shading 2 Accent 6" w:semiHidden="0" w:uiPriority="64" w:unhideWhenUsed="0"/>
+    <w:lsdException w:name="Medium List 1 Accent 6" w:semiHidden="0" w:uiPriority="65" w:unhideWhenUsed="0"/>
+    <w:lsdException w:name="Medium List 2 Accent 6" w:semiHidden="0" w:uiPriority="66" w:unhideWhenUsed="0"/>
+    <w:lsdException w:name="Medium Grid 1 Accent 6" w:semiHidden="0" w:uiPriority="67" w:unhideWhenUsed="0"/>
+    <w:lsdException w:name="Medium Grid 2 Accent 6" w:semiHidden="0" w:uiPriority="68" w:unhideWhenUsed="0"/>
+    <w:lsdException w:name="Medium Grid 3 Accent 6" w:semiHidden="0" w:uiPriority="69" w:unhideWhenUsed="0"/>
+    <w:lsdException w:name="Dark List Accent 6" w:semiHidden="0" w:uiPriority="70" w:unhideWhenUsed="0"/>
+    <w:lsdException w:name="Colorful Shading Accent 6" w:semiHidden="0" w:uiPriority="71" w:unhideWhenUsed="0"/>
+    <w:lsdException w:name="Colorful List Accent 6" w:semiHidden="0" w:uiPriority="72" w:unhideWhenUsed="0"/>
+    <w:lsdException w:name="Colorful Grid Accent 6" w:semiHidden="0" w:uiPriority="73" w:unhideWhenUsed="0"/>
+    <w:lsdException w:name="Subtle Emphasis" w:semiHidden="0" w:uiPriority="19" w:unhideWhenUsed="0" w:qFormat="1"/>
+    <w:lsdException w:name="Intense Emphasis" w:semiHidden="0" w:uiPriority="21" w:unhideWhenUsed="0" w:qFormat="1"/>
+    <w:lsdException w:name="Subtle Reference" w:semiHidden="0" w:uiPriority="31" w:unhideWhenUsed="0" w:qFormat="1"/>
+    <w:lsdException w:name="Intense Reference" w:semiHidden="0" w:uiPriority="32" w:unhideWhenUsed="0" w:qFormat="1"/>
+    <w:lsdException w:name="Book Title" w:semiHidden="0" w:uiPriority="33" w:unhideWhenUsed="0" w:qFormat="1"/>
+    <w:lsdException w:name="TOC Heading" w:uiPriority="39" w:qFormat="1"/>
+  </w:latentStyles>
+  <w:style w:type="paragraph" w:default="1" w:styleId="Normlny">
+    <w:name w:val="Normal"/>
+    <w:qFormat/>
+    <w:rsid w:val="009E3E7E"/>
+    <w:pPr>
+      <w:spacing w:after="0" w:line="360" w:lineRule="auto"/>
+    </w:pPr>
+    <w:rPr>
+      <w:rFonts w:ascii="Arial" w:hAnsi="Arial" w:cs="Arial"/>
+      <w:szCs w:val="20"/>
+      <w:lang w:val="en-GB"/>
+    </w:rPr>
+  </w:style>
+  <w:style w:type="paragraph" w:styleId="Nadpis1">
+    <w:name w:val="heading 1"/>
+    <w:basedOn w:val="Normlny"/>
+    <w:next w:val="Normlny"/>
+    <w:link w:val="Nadpis1Char"/>
+    <w:uiPriority w:val="9"/>
+    <w:qFormat/>
+    <w:rsid w:val="009C4906"/>
+    <w:pPr>
+      <w:keepNext/>
+      <w:keepLines/>
+      <w:numPr>
+        <w:numId w:val="3"/>
+      </w:numPr>
+      <w:spacing w:before="480" w:after="240" w:line="300" w:lineRule="atLeast"/>
+      <w:contextualSpacing/>
+      <w:outlineLvl w:val="0"/>
+    </w:pPr>
+    <w:rPr>
+      <w:rFonts w:eastAsiaTheme="majorEastAsia"/>
+      <w:b/>
+      <w:bCs/>
+      <w:sz w:val="28"/>
+      <w:szCs w:val="28"/>
+    </w:rPr>
+  </w:style>
+  <w:style w:type="paragraph" w:styleId="Nadpis2">
+    <w:name w:val="heading 2"/>
+    <w:basedOn w:val="Normlny"/>
+    <w:next w:val="Normlny"/>
+    <w:link w:val="Nadpis2Char"/>
+    <w:uiPriority w:val="1"/>
+    <w:qFormat/>
+    <w:rsid w:val="00F910B0"/>
+    <w:pPr>
+      <w:keepNext/>
+      <w:keepLines/>
+      <w:numPr>
+        <w:ilvl w:val="1"/>
+        <w:numId w:val="3"/>
+      </w:numPr>
+      <w:spacing w:before="480" w:after="240" w:line="300" w:lineRule="atLeast"/>
+      <w:contextualSpacing/>
+      <w:outlineLvl w:val="1"/>
+    </w:pPr>
+    <w:rPr>
+      <w:rFonts w:eastAsiaTheme="majorEastAsia"/>
+      <w:b/>
+      <w:bCs/>
+      <w:sz w:val="24"/>
+      <w:szCs w:val="26"/>
+    </w:rPr>
+  </w:style>
+  <w:style w:type="paragraph" w:styleId="Nadpis3">
+    <w:name w:val="heading 3"/>
+    <w:basedOn w:val="Normlny"/>
+    <w:next w:val="Normlny"/>
+    <w:link w:val="Nadpis3Char"/>
+    <w:uiPriority w:val="1"/>
+    <w:qFormat/>
+    <w:rsid w:val="008327D0"/>
+    <w:pPr>
+      <w:keepNext/>
+      <w:keepLines/>
+      <w:numPr>
+        <w:ilvl w:val="2"/>
+        <w:numId w:val="3"/>
+      </w:numPr>
+      <w:spacing w:before="480" w:after="240" w:line="300" w:lineRule="atLeast"/>
+      <w:contextualSpacing/>
+      <w:outlineLvl w:val="2"/>
+    </w:pPr>
+    <w:rPr>
+      <w:rFonts w:eastAsiaTheme="majorEastAsia"/>
+      <w:b/>
+      <w:bCs/>
+    </w:rPr>
+  </w:style>
+  <w:style w:type="paragraph" w:styleId="Nadpis4">
+    <w:name w:val="heading 4"/>
+    <w:basedOn w:val="Normlny"/>
+    <w:next w:val="Normlny"/>
+    <w:link w:val="Nadpis4Char"/>
+    <w:uiPriority w:val="1"/>
+    <w:qFormat/>
+    <w:rsid w:val="00F910B0"/>
+    <w:pPr>
+      <w:keepNext/>
+      <w:keepLines/>
+      <w:numPr>
+        <w:ilvl w:val="3"/>
+        <w:numId w:val="3"/>
+      </w:numPr>
+      <w:spacing w:before="240"/>
+      <w:contextualSpacing/>
+      <w:outlineLvl w:val="3"/>
+    </w:pPr>
+    <w:rPr>
+      <w:rFonts w:eastAsiaTheme="majorEastAsia"/>
+      <w:b/>
+      <w:bCs/>
+      <w:iCs/>
+    </w:rPr>
+  </w:style>
+  <w:style w:type="paragraph" w:styleId="Nadpis5">
+    <w:name w:val="heading 5"/>
+    <w:basedOn w:val="Normlny"/>
+    <w:next w:val="Normlny"/>
+    <w:link w:val="Nadpis5Char"/>
+    <w:uiPriority w:val="1"/>
+    <w:semiHidden/>
+    <w:rsid w:val="00F910B0"/>
+    <w:pPr>
+      <w:keepNext/>
+      <w:keepLines/>
+      <w:numPr>
+        <w:ilvl w:val="4"/>
+        <w:numId w:val="3"/>
+      </w:numPr>
+      <w:spacing w:before="260"/>
+      <w:contextualSpacing/>
+      <w:outlineLvl w:val="4"/>
+    </w:pPr>
+    <w:rPr>
+      <w:rFonts w:eastAsiaTheme="majorEastAsia" w:cstheme="majorBidi"/>
+      <w:b/>
+    </w:rPr>
+  </w:style>
+  <w:style w:type="paragraph" w:styleId="Nadpis6">
+    <w:name w:val="heading 6"/>
+    <w:basedOn w:val="Normlny"/>
+    <w:next w:val="Normlny"/>
+    <w:link w:val="Nadpis6Char"/>
+    <w:uiPriority w:val="1"/>
+    <w:semiHidden/>
+    <w:rsid w:val="00F910B0"/>
+    <w:pPr>
+      <w:keepNext/>
+      <w:keepLines/>
+      <w:numPr>
+        <w:ilvl w:val="5"/>
+        <w:numId w:val="3"/>
+      </w:numPr>
+      <w:spacing w:before="260"/>
+      <w:contextualSpacing/>
+      <w:outlineLvl w:val="5"/>
+    </w:pPr>
+    <w:rPr>
+      <w:rFonts w:eastAsiaTheme="majorEastAsia" w:cstheme="majorBidi"/>
+      <w:b/>
+      <w:iCs/>
+    </w:rPr>
+  </w:style>
+  <w:style w:type="paragraph" w:styleId="Nadpis7">
+    <w:name w:val="heading 7"/>
+    <w:basedOn w:val="Normlny"/>
+    <w:next w:val="Normlny"/>
+    <w:link w:val="Nadpis7Char"/>
+    <w:uiPriority w:val="1"/>
+    <w:semiHidden/>
+    <w:rsid w:val="00F910B0"/>
+    <w:pPr>
+      <w:keepNext/>
+      <w:keepLines/>
+      <w:numPr>
+        <w:ilvl w:val="6"/>
+        <w:numId w:val="3"/>
+      </w:numPr>
+      <w:spacing w:before="260"/>
+      <w:contextualSpacing/>
+      <w:outlineLvl w:val="6"/>
+    </w:pPr>
+    <w:rPr>
+      <w:rFonts w:eastAsiaTheme="majorEastAsia" w:cstheme="majorBidi"/>
+      <w:b/>
+      <w:iCs/>
+    </w:rPr>
+  </w:style>
+  <w:style w:type="paragraph" w:styleId="Nadpis8">
+    <w:name w:val="heading 8"/>
+    <w:basedOn w:val="Normlny"/>
+    <w:next w:val="Normlny"/>
+    <w:link w:val="Nadpis8Char"/>
+    <w:uiPriority w:val="1"/>
+    <w:semiHidden/>
+    <w:rsid w:val="00F910B0"/>
+    <w:pPr>
+      <w:keepNext/>
+      <w:keepLines/>
+      <w:numPr>
+        <w:ilvl w:val="7"/>
+        <w:numId w:val="3"/>
+      </w:numPr>
+      <w:spacing w:before="260"/>
+      <w:contextualSpacing/>
+      <w:outlineLvl w:val="7"/>
+    </w:pPr>
+    <w:rPr>
+      <w:rFonts w:eastAsiaTheme="majorEastAsia" w:cstheme="majorBidi"/>
+      <w:b/>
+    </w:rPr>
+  </w:style>
+  <w:style w:type="paragraph" w:styleId="Nadpis9">
+    <w:name w:val="heading 9"/>
+    <w:basedOn w:val="Normlny"/>
+    <w:next w:val="Normlny"/>
+    <w:link w:val="Nadpis9Char"/>
+    <w:uiPriority w:val="1"/>
+    <w:semiHidden/>
+    <w:rsid w:val="00F910B0"/>
+    <w:pPr>
+      <w:keepNext/>
+      <w:keepLines/>
+      <w:numPr>
+        <w:ilvl w:val="8"/>
+        <w:numId w:val="3"/>
+      </w:numPr>
+      <w:spacing w:before="260"/>
+      <w:contextualSpacing/>
+      <w:outlineLvl w:val="8"/>
+    </w:pPr>
+    <w:rPr>
+      <w:rFonts w:eastAsiaTheme="majorEastAsia" w:cstheme="majorBidi"/>
+      <w:b/>
+      <w:iCs/>
+    </w:rPr>
+  </w:style>
+  <w:style w:type="character" w:default="1" w:styleId="Predvolenpsmoodseku">
+    <w:name w:val="Default Paragraph Font"/>
+    <w:uiPriority w:val="1"/>
+    <w:semiHidden/>
+    <w:unhideWhenUsed/>
+  </w:style>
+  <w:style w:type="table" w:default="1" w:styleId="Normlnatabuka">
+    <w:name w:val="Normal Table"/>
+    <w:uiPriority w:val="99"/>
+    <w:semiHidden/>
+    <w:unhideWhenUsed/>
+    <w:tblPr>
+      <w:tblInd w:w="0" w:type="dxa"/>
+      <w:tblCellMar>
+        <w:top w:w="0" w:type="dxa"/>
+        <w:left w:w="108" w:type="dxa"/>
+        <w:bottom w:w="0" w:type="dxa"/>
+        <w:right w:w="108" w:type="dxa"/>
+      </w:tblCellMar>
+    </w:tblPr>
+  </w:style>
+  <w:style w:type="numbering" w:default="1" w:styleId="Bezzoznamu">
+    <w:name w:val="No List"/>
+    <w:uiPriority w:val="99"/>
+    <w:semiHidden/>
+    <w:unhideWhenUsed/>
+  </w:style>
+  <w:style w:type="character" w:customStyle="1" w:styleId="Nadpis1Char">
+    <w:name w:val="Nadpis 1 Char"/>
+    <w:basedOn w:val="Predvolenpsmoodseku"/>
+    <w:link w:val="Nadpis1"/>
+    <w:uiPriority w:val="9"/>
+    <w:rsid w:val="009C4906"/>
+    <w:rPr>
+      <w:rFonts w:ascii="Arial" w:eastAsiaTheme="majorEastAsia" w:hAnsi="Arial" w:cs="Arial"/>
+      <w:b/>
+      <w:bCs/>
+      <w:sz w:val="28"/>
+      <w:szCs w:val="28"/>
+      <w:lang w:val="en-GB"/>
+    </w:rPr>
+  </w:style>
+  <w:style w:type="character" w:customStyle="1" w:styleId="Nadpis2Char">
+    <w:name w:val="Nadpis 2 Char"/>
+    <w:basedOn w:val="Predvolenpsmoodseku"/>
+    <w:link w:val="Nadpis2"/>
+    <w:uiPriority w:val="1"/>
+    <w:rsid w:val="00F910B0"/>
+    <w:rPr>
+      <w:rFonts w:ascii="Arial" w:eastAsiaTheme="majorEastAsia" w:hAnsi="Arial" w:cs="Arial"/>
+      <w:b/>
+      <w:bCs/>
+      <w:sz w:val="24"/>
+      <w:szCs w:val="26"/>
+      <w:lang w:val="en-GB"/>
+    </w:rPr>
+  </w:style>
+  <w:style w:type="character" w:customStyle="1" w:styleId="Nadpis3Char">
+    <w:name w:val="Nadpis 3 Char"/>
+    <w:basedOn w:val="Predvolenpsmoodseku"/>
+    <w:link w:val="Nadpis3"/>
+    <w:uiPriority w:val="1"/>
+    <w:rsid w:val="008327D0"/>
+    <w:rPr>
+      <w:rFonts w:ascii="Arial" w:eastAsiaTheme="majorEastAsia" w:hAnsi="Arial" w:cs="Arial"/>
+      <w:b/>
+      <w:bCs/>
+      <w:szCs w:val="20"/>
+      <w:lang w:val="en-GB"/>
+    </w:rPr>
+  </w:style>
+  <w:style w:type="character" w:customStyle="1" w:styleId="Nadpis4Char">
+    <w:name w:val="Nadpis 4 Char"/>
+    <w:basedOn w:val="Predvolenpsmoodseku"/>
+    <w:link w:val="Nadpis4"/>
+    <w:uiPriority w:val="1"/>
+    <w:rsid w:val="00F910B0"/>
+    <w:rPr>
+      <w:rFonts w:ascii="Arial" w:eastAsiaTheme="majorEastAsia" w:hAnsi="Arial" w:cs="Arial"/>
+      <w:b/>
+      <w:bCs/>
+      <w:iCs/>
+      <w:sz w:val="20"/>
+      <w:szCs w:val="20"/>
+      <w:lang w:val="en-GB"/>
+    </w:rPr>
+  </w:style>
+  <w:style w:type="character" w:customStyle="1" w:styleId="Nadpis5Char">
+    <w:name w:val="Nadpis 5 Char"/>
+    <w:basedOn w:val="Predvolenpsmoodseku"/>
+    <w:link w:val="Nadpis5"/>
+    <w:uiPriority w:val="1"/>
+    <w:semiHidden/>
+    <w:rsid w:val="00F910B0"/>
+    <w:rPr>
+      <w:rFonts w:ascii="Arial" w:eastAsiaTheme="majorEastAsia" w:hAnsi="Arial" w:cstheme="majorBidi"/>
+      <w:b/>
+      <w:sz w:val="20"/>
+      <w:szCs w:val="20"/>
+      <w:lang w:val="en-GB"/>
+    </w:rPr>
+  </w:style>
+  <w:style w:type="character" w:customStyle="1" w:styleId="Nadpis6Char">
+    <w:name w:val="Nadpis 6 Char"/>
+    <w:basedOn w:val="Predvolenpsmoodseku"/>
+    <w:link w:val="Nadpis6"/>
+    <w:uiPriority w:val="1"/>
+    <w:semiHidden/>
+    <w:rsid w:val="00F910B0"/>
+    <w:rPr>
+      <w:rFonts w:ascii="Arial" w:eastAsiaTheme="majorEastAsia" w:hAnsi="Arial" w:cstheme="majorBidi"/>
+      <w:b/>
+      <w:iCs/>
+      <w:sz w:val="20"/>
+      <w:szCs w:val="20"/>
+      <w:lang w:val="en-GB"/>
+    </w:rPr>
+  </w:style>
+  <w:style w:type="character" w:customStyle="1" w:styleId="Nadpis7Char">
+    <w:name w:val="Nadpis 7 Char"/>
+    <w:basedOn w:val="Predvolenpsmoodseku"/>
+    <w:link w:val="Nadpis7"/>
+    <w:uiPriority w:val="1"/>
+    <w:semiHidden/>
+    <w:rsid w:val="00F910B0"/>
+    <w:rPr>
+      <w:rFonts w:ascii="Arial" w:eastAsiaTheme="majorEastAsia" w:hAnsi="Arial" w:cstheme="majorBidi"/>
+      <w:b/>
+      <w:iCs/>
+      <w:sz w:val="20"/>
+      <w:szCs w:val="20"/>
+      <w:lang w:val="en-GB"/>
+    </w:rPr>
+  </w:style>
+  <w:style w:type="character" w:customStyle="1" w:styleId="Nadpis8Char">
+    <w:name w:val="Nadpis 8 Char"/>
+    <w:basedOn w:val="Predvolenpsmoodseku"/>
+    <w:link w:val="Nadpis8"/>
+    <w:uiPriority w:val="1"/>
+    <w:semiHidden/>
+    <w:rsid w:val="00F910B0"/>
+    <w:rPr>
+      <w:rFonts w:ascii="Arial" w:eastAsiaTheme="majorEastAsia" w:hAnsi="Arial" w:cstheme="majorBidi"/>
+      <w:b/>
+      <w:sz w:val="20"/>
+      <w:szCs w:val="20"/>
+      <w:lang w:val="en-GB"/>
+    </w:rPr>
+  </w:style>
+  <w:style w:type="character" w:customStyle="1" w:styleId="Nadpis9Char">
+    <w:name w:val="Nadpis 9 Char"/>
+    <w:basedOn w:val="Predvolenpsmoodseku"/>
+    <w:link w:val="Nadpis9"/>
+    <w:uiPriority w:val="1"/>
+    <w:semiHidden/>
+    <w:rsid w:val="00F910B0"/>
+    <w:rPr>
+      <w:rFonts w:ascii="Arial" w:eastAsiaTheme="majorEastAsia" w:hAnsi="Arial" w:cstheme="majorBidi"/>
+      <w:b/>
+      <w:iCs/>
+      <w:sz w:val="20"/>
+      <w:szCs w:val="20"/>
+      <w:lang w:val="en-GB"/>
+    </w:rPr>
+  </w:style>
+  <w:style w:type="paragraph" w:styleId="Hlavika">
+    <w:name w:val="header"/>
+    <w:basedOn w:val="Normlny"/>
+    <w:link w:val="HlavikaChar"/>
+    <w:uiPriority w:val="21"/>
+    <w:semiHidden/>
+    <w:rsid w:val="00F910B0"/>
+    <w:pPr>
+      <w:tabs>
+        <w:tab w:val="center" w:pos="4819"/>
+        <w:tab w:val="right" w:pos="9638"/>
+      </w:tabs>
+      <w:spacing w:before="80"/>
+    </w:pPr>
+    <w:rPr>
+      <w:sz w:val="18"/>
+    </w:rPr>
+  </w:style>
+  <w:style w:type="character" w:customStyle="1" w:styleId="HlavikaChar">
+    <w:name w:val="Hlavička Char"/>
+    <w:basedOn w:val="Predvolenpsmoodseku"/>
+    <w:link w:val="Hlavika"/>
+    <w:uiPriority w:val="21"/>
+    <w:semiHidden/>
+    <w:rsid w:val="00F910B0"/>
+    <w:rPr>
+      <w:rFonts w:ascii="Arial" w:hAnsi="Arial" w:cs="Arial"/>
+      <w:sz w:val="18"/>
+      <w:szCs w:val="20"/>
+      <w:lang w:val="en-GB"/>
+    </w:rPr>
+  </w:style>
+  <w:style w:type="paragraph" w:styleId="Pta">
+    <w:name w:val="footer"/>
+    <w:basedOn w:val="Normlny"/>
+    <w:link w:val="PtaChar"/>
+    <w:uiPriority w:val="99"/>
+    <w:rsid w:val="00F910B0"/>
+    <w:pPr>
+      <w:tabs>
+        <w:tab w:val="center" w:pos="4819"/>
+        <w:tab w:val="right" w:pos="9638"/>
+      </w:tabs>
+      <w:spacing w:line="220" w:lineRule="atLeast"/>
+    </w:pPr>
+    <w:rPr>
+      <w:sz w:val="16"/>
+    </w:rPr>
+  </w:style>
+  <w:style w:type="character" w:customStyle="1" w:styleId="PtaChar">
+    <w:name w:val="Päta Char"/>
+    <w:basedOn w:val="Predvolenpsmoodseku"/>
+    <w:link w:val="Pta"/>
+    <w:uiPriority w:val="99"/>
+    <w:rsid w:val="00F910B0"/>
+    <w:rPr>
+      <w:rFonts w:ascii="Arial" w:hAnsi="Arial" w:cs="Arial"/>
+      <w:sz w:val="16"/>
+      <w:szCs w:val="20"/>
+      <w:lang w:val="en-GB"/>
+    </w:rPr>
+  </w:style>
+  <w:style w:type="paragraph" w:styleId="Zoznamsodrkami">
+    <w:name w:val="List Bullet"/>
+    <w:basedOn w:val="Normlny"/>
+    <w:uiPriority w:val="2"/>
+    <w:qFormat/>
+    <w:rsid w:val="00F910B0"/>
+    <w:pPr>
+      <w:numPr>
+        <w:numId w:val="1"/>
+      </w:numPr>
+      <w:spacing w:before="240" w:after="240"/>
+    </w:pPr>
+  </w:style>
+  <w:style w:type="paragraph" w:styleId="slovanzoznam">
+    <w:name w:val="List Number"/>
+    <w:basedOn w:val="Normlny"/>
+    <w:uiPriority w:val="2"/>
+    <w:qFormat/>
+    <w:rsid w:val="00F910B0"/>
+    <w:pPr>
+      <w:numPr>
+        <w:numId w:val="2"/>
+      </w:numPr>
+      <w:contextualSpacing/>
+    </w:pPr>
+  </w:style>
+  <w:style w:type="paragraph" w:styleId="Odsekzoznamu">
+    <w:name w:val="List Paragraph"/>
+    <w:basedOn w:val="Normlny"/>
+    <w:uiPriority w:val="34"/>
+    <w:qFormat/>
+    <w:rsid w:val="00F910B0"/>
+    <w:pPr>
+      <w:ind w:left="720"/>
+      <w:contextualSpacing/>
+    </w:pPr>
+  </w:style>
+  <w:style w:type="paragraph" w:styleId="Bibliografia">
+    <w:name w:val="Bibliography"/>
+    <w:basedOn w:val="Normlny"/>
+    <w:next w:val="Normlny"/>
+    <w:uiPriority w:val="99"/>
+    <w:unhideWhenUsed/>
+    <w:rsid w:val="00F910B0"/>
+  </w:style>
+  <w:style w:type="paragraph" w:styleId="Hlavikaobsahu">
+    <w:name w:val="TOC Heading"/>
+    <w:basedOn w:val="Nadpis1"/>
+    <w:next w:val="Normlny"/>
+    <w:uiPriority w:val="39"/>
+    <w:unhideWhenUsed/>
+    <w:qFormat/>
+    <w:rsid w:val="00F910B0"/>
+    <w:pPr>
+      <w:numPr>
+        <w:numId w:val="0"/>
+      </w:numPr>
+      <w:spacing w:before="240" w:after="0" w:line="259" w:lineRule="auto"/>
+      <w:contextualSpacing w:val="0"/>
+      <w:outlineLvl w:val="9"/>
+    </w:pPr>
+    <w:rPr>
+      <w:rFonts w:asciiTheme="majorHAnsi" w:hAnsiTheme="majorHAnsi" w:cstheme="majorBidi"/>
+      <w:b w:val="0"/>
+      <w:bCs w:val="0"/>
+      <w:color w:val="2E74B5" w:themeColor="accent1" w:themeShade="BF"/>
+      <w:sz w:val="32"/>
+      <w:szCs w:val="32"/>
+      <w:lang w:val="da-DK" w:eastAsia="da-DK"/>
+    </w:rPr>
+  </w:style>
+  <w:style w:type="paragraph" w:styleId="Obsah1">
+    <w:name w:val="toc 1"/>
+    <w:basedOn w:val="Normlny"/>
+    <w:next w:val="Normlny"/>
+    <w:autoRedefine/>
+    <w:uiPriority w:val="39"/>
+    <w:unhideWhenUsed/>
+    <w:rsid w:val="00F910B0"/>
+    <w:pPr>
+      <w:spacing w:after="100"/>
+    </w:pPr>
+  </w:style>
+  <w:style w:type="paragraph" w:styleId="Obsah2">
+    <w:name w:val="toc 2"/>
+    <w:basedOn w:val="Normlny"/>
+    <w:next w:val="Normlny"/>
+    <w:autoRedefine/>
+    <w:uiPriority w:val="39"/>
+    <w:unhideWhenUsed/>
+    <w:rsid w:val="00F910B0"/>
+    <w:pPr>
+      <w:spacing w:after="100"/>
+      <w:ind w:left="200"/>
+    </w:pPr>
+  </w:style>
+  <w:style w:type="character" w:styleId="Hypertextovprepojenie">
+    <w:name w:val="Hyperlink"/>
+    <w:basedOn w:val="Predvolenpsmoodseku"/>
+    <w:uiPriority w:val="99"/>
+    <w:unhideWhenUsed/>
+    <w:rsid w:val="00F910B0"/>
+    <w:rPr>
+      <w:color w:val="0563C1" w:themeColor="hyperlink"/>
+      <w:u w:val="single"/>
+    </w:rPr>
+  </w:style>
+  <w:style w:type="paragraph" w:styleId="Normlnywebov">
+    <w:name w:val="Normal (Web)"/>
+    <w:basedOn w:val="Normlny"/>
+    <w:uiPriority w:val="99"/>
+    <w:semiHidden/>
+    <w:unhideWhenUsed/>
+    <w:rsid w:val="003C33D0"/>
+    <w:pPr>
+      <w:spacing w:before="100" w:beforeAutospacing="1" w:after="100" w:afterAutospacing="1" w:line="240" w:lineRule="auto"/>
+    </w:pPr>
+    <w:rPr>
+      <w:rFonts w:ascii="Times New Roman" w:eastAsiaTheme="minorEastAsia" w:hAnsi="Times New Roman" w:cs="Times New Roman"/>
+      <w:sz w:val="24"/>
+      <w:szCs w:val="24"/>
+      <w:lang w:val="da-DK" w:eastAsia="da-DK"/>
+    </w:rPr>
+  </w:style>
+  <w:style w:type="table" w:styleId="Mriekatabuky">
+    <w:name w:val="Table Grid"/>
+    <w:basedOn w:val="Normlnatabuka"/>
+    <w:uiPriority w:val="59"/>
+    <w:rsid w:val="008327D0"/>
+    <w:pPr>
+      <w:spacing w:after="0" w:line="240" w:lineRule="atLeast"/>
+    </w:pPr>
+    <w:rPr>
+      <w:rFonts w:ascii="Arial" w:hAnsi="Arial" w:cs="Arial"/>
+      <w:sz w:val="20"/>
+      <w:szCs w:val="20"/>
+    </w:rPr>
+    <w:tblPr>
+      <w:tblBorders>
+        <w:top w:val="single" w:sz="4" w:space="0" w:color="auto"/>
+        <w:left w:val="single" w:sz="4" w:space="0" w:color="auto"/>
+        <w:bottom w:val="single" w:sz="4" w:space="0" w:color="auto"/>
+        <w:right w:val="single" w:sz="4" w:space="0" w:color="auto"/>
+        <w:insideH w:val="single" w:sz="4" w:space="0" w:color="auto"/>
+        <w:insideV w:val="single" w:sz="4" w:space="0" w:color="auto"/>
+      </w:tblBorders>
+    </w:tblPr>
+  </w:style>
+  <w:style w:type="paragraph" w:styleId="Obsah3">
+    <w:name w:val="toc 3"/>
+    <w:basedOn w:val="Normlny"/>
+    <w:next w:val="Normlny"/>
+    <w:autoRedefine/>
+    <w:uiPriority w:val="39"/>
+    <w:unhideWhenUsed/>
+    <w:rsid w:val="006C2D1D"/>
+    <w:pPr>
+      <w:spacing w:after="100"/>
+      <w:ind w:left="440"/>
+    </w:pPr>
+  </w:style>
+  <w:style w:type="paragraph" w:styleId="Textbubliny">
+    <w:name w:val="Balloon Text"/>
+    <w:basedOn w:val="Normlny"/>
+    <w:link w:val="TextbublinyChar"/>
+    <w:uiPriority w:val="99"/>
+    <w:semiHidden/>
+    <w:unhideWhenUsed/>
+    <w:rsid w:val="00B039B7"/>
+    <w:pPr>
+      <w:spacing w:line="240" w:lineRule="auto"/>
+    </w:pPr>
+    <w:rPr>
+      <w:rFonts w:ascii="Tahoma" w:hAnsi="Tahoma" w:cs="Tahoma"/>
+      <w:sz w:val="16"/>
+      <w:szCs w:val="16"/>
+    </w:rPr>
+  </w:style>
+  <w:style w:type="character" w:customStyle="1" w:styleId="TextbublinyChar">
+    <w:name w:val="Text bubliny Char"/>
+    <w:basedOn w:val="Predvolenpsmoodseku"/>
+    <w:link w:val="Textbubliny"/>
+    <w:uiPriority w:val="99"/>
+    <w:semiHidden/>
+    <w:rsid w:val="00B039B7"/>
+    <w:rPr>
+      <w:rFonts w:ascii="Tahoma" w:hAnsi="Tahoma" w:cs="Tahoma"/>
+      <w:sz w:val="16"/>
+      <w:szCs w:val="16"/>
+      <w:lang w:val="en-GB"/>
+    </w:rPr>
+  </w:style>
+  <w:style w:type="character" w:styleId="Odkaznakomentr">
+    <w:name w:val="annotation reference"/>
+    <w:basedOn w:val="Predvolenpsmoodseku"/>
+    <w:uiPriority w:val="99"/>
+    <w:semiHidden/>
+    <w:unhideWhenUsed/>
+    <w:rsid w:val="006578D8"/>
+    <w:rPr>
+      <w:sz w:val="16"/>
+      <w:szCs w:val="16"/>
+    </w:rPr>
+  </w:style>
+  <w:style w:type="paragraph" w:styleId="Textkomentra">
+    <w:name w:val="annotation text"/>
+    <w:basedOn w:val="Normlny"/>
+    <w:link w:val="TextkomentraChar"/>
+    <w:uiPriority w:val="99"/>
+    <w:semiHidden/>
+    <w:unhideWhenUsed/>
+    <w:rsid w:val="006578D8"/>
+    <w:pPr>
+      <w:spacing w:line="240" w:lineRule="auto"/>
+    </w:pPr>
+    <w:rPr>
+      <w:sz w:val="20"/>
+    </w:rPr>
+  </w:style>
+  <w:style w:type="character" w:customStyle="1" w:styleId="TextkomentraChar">
+    <w:name w:val="Text komentára Char"/>
+    <w:basedOn w:val="Predvolenpsmoodseku"/>
+    <w:link w:val="Textkomentra"/>
+    <w:uiPriority w:val="99"/>
+    <w:semiHidden/>
+    <w:rsid w:val="006578D8"/>
+    <w:rPr>
+      <w:rFonts w:ascii="Arial" w:hAnsi="Arial" w:cs="Arial"/>
+      <w:sz w:val="20"/>
+      <w:szCs w:val="20"/>
+      <w:lang w:val="en-GB"/>
+    </w:rPr>
+  </w:style>
+  <w:style w:type="paragraph" w:styleId="Predmetkomentra">
+    <w:name w:val="annotation subject"/>
+    <w:basedOn w:val="Textkomentra"/>
+    <w:next w:val="Textkomentra"/>
+    <w:link w:val="PredmetkomentraChar"/>
+    <w:uiPriority w:val="99"/>
+    <w:semiHidden/>
+    <w:unhideWhenUsed/>
+    <w:rsid w:val="006578D8"/>
+    <w:rPr>
+      <w:b/>
+      <w:bCs/>
+    </w:rPr>
+  </w:style>
+  <w:style w:type="character" w:customStyle="1" w:styleId="PredmetkomentraChar">
+    <w:name w:val="Predmet komentára Char"/>
+    <w:basedOn w:val="TextkomentraChar"/>
+    <w:link w:val="Predmetkomentra"/>
+    <w:uiPriority w:val="99"/>
+    <w:semiHidden/>
+    <w:rsid w:val="006578D8"/>
+    <w:rPr>
+      <w:rFonts w:ascii="Arial" w:hAnsi="Arial" w:cs="Arial"/>
+      <w:b/>
+      <w:bCs/>
+      <w:sz w:val="20"/>
+      <w:szCs w:val="20"/>
+      <w:lang w:val="en-GB"/>
+    </w:rPr>
   </w:style>
 </w:styles>
 </file>
@@ -8420,47 +9165,19 @@
   <a:extraClrSchemeLst/>
   <a:extLst>
     <a:ext uri="{05A4C25C-085E-4340-85A3-A5531E510DB2}">
-      <thm15:themeFamily xmlns:thm15="http://schemas.microsoft.com/office/thememl/2012/main" name="Office Theme" id="{62F939B6-93AF-4DB8-9C6B-D6C7DFDC589F}" vid="{4A3C46E8-61CC-4603-A589-7422A47A8E4A}"/>
+      <thm15:themeFamily xmlns:thm15="http://schemas.microsoft.com/office/thememl/2012/main" xmlns="" name="Office Theme" id="{62F939B6-93AF-4DB8-9C6B-D6C7DFDC589F}" vid="{4A3C46E8-61CC-4603-A589-7422A47A8E4A}"/>
     </a:ext>
   </a:extLst>
 </a:theme>
 </file>
 
 <file path=customXml/item1.xml><?xml version="1.0" encoding="utf-8"?>
-<b:Sources xmlns:b="http://schemas.openxmlformats.org/officeDocument/2006/bibliography" xmlns="http://schemas.openxmlformats.org/officeDocument/2006/bibliography" SelectedStyle="\HarvardAnglia2008OfficeOnline.xsl" StyleName="Harvard - Anglia" Version="2008">
-  <b:Source>
-    <b:Tag>Nat</b:Tag>
-    <b:SourceType>Report</b:SourceType>
-    <b:Guid>{FD74F6E0-8365-42B9-812E-9E81F9564E6D}</b:Guid>
-    <b:Title>Scientific and Technical Reports -</b:Title>
-    <b:Author>
-      <b:Author>
-        <b:Corporate>NISO</b:Corporate>
-      </b:Author>
-    </b:Author>
-    <b:Year>2010</b:Year>
-    <b:Publisher>National Information Standards Oganization</b:Publisher>
-    <b:City>Baltimore</b:City>
-    <b:RefOrder>2</b:RefOrder>
-  </b:Source>
-  <b:Source>
-    <b:Tag>VIAon</b:Tag>
-    <b:SourceType>Report</b:SourceType>
-    <b:Guid>{A48F483B-3911-4639-89D6-9C11B74A3A53}</b:Guid>
-    <b:Title>Confidential Student Reports</b:Title>
-    <b:Year>in preparation</b:Year>
-    <b:Author>
-      <b:Author>
-        <b:NameList>
-          <b:Person>
-            <b:Last>VIA Engineering</b:Last>
-          </b:Person>
-        </b:NameList>
-      </b:Author>
-    </b:Author>
-    <b:RefOrder>1</b:RefOrder>
-  </b:Source>
-</b:Sources>
+<?mso-contentType ?>
+<FormTemplates xmlns="http://schemas.microsoft.com/sharepoint/v3/contenttype/forms">
+  <Display>DocumentLibraryForm</Display>
+  <Edit>DocumentLibraryForm</Edit>
+  <New>DocumentLibraryForm</New>
+</FormTemplates>
 </file>
 
 <file path=customXml/item2.xml><?xml version="1.0" encoding="utf-8"?>
@@ -8470,15 +9187,6 @@
 </file>
 
 <file path=customXml/item3.xml><?xml version="1.0" encoding="utf-8"?>
-<?mso-contentType ?>
-<FormTemplates xmlns="http://schemas.microsoft.com/sharepoint/v3/contenttype/forms">
-  <Display>DocumentLibraryForm</Display>
-  <Edit>DocumentLibraryForm</Edit>
-  <New>DocumentLibraryForm</New>
-</FormTemplates>
-</file>
-
-<file path=customXml/item4.xml><?xml version="1.0" encoding="utf-8"?>
 <ct:contentTypeSchema xmlns:ct="http://schemas.microsoft.com/office/2006/metadata/contentType" xmlns:ma="http://schemas.microsoft.com/office/2006/metadata/properties/metaAttributes" ct:_="" ma:_="" ma:contentTypeName="Document" ma:contentTypeID="0x0101008D9A5E4FC7310244BBD8FDAD461F382A" ma:contentTypeVersion="0" ma:contentTypeDescription="Create a new document." ma:contentTypeScope="" ma:versionID="21cde94fc0a28e3be33061f8f75ca499">
   <xsd:schema xmlns:xsd="http://www.w3.org/2001/XMLSchema" xmlns:xs="http://www.w3.org/2001/XMLSchema" xmlns:p="http://schemas.microsoft.com/office/2006/metadata/properties" targetNamespace="http://schemas.microsoft.com/office/2006/metadata/properties" ma:root="true" ma:fieldsID="1b05d82d297216baf5b26c55225140df">
     <xsd:element name="properties">
@@ -8592,18 +9300,80 @@
 </ct:contentTypeSchema>
 </file>
 
+<file path=customXml/item4.xml><?xml version="1.0" encoding="utf-8"?>
+<b:Sources xmlns:b="http://schemas.openxmlformats.org/officeDocument/2006/bibliography" xmlns="http://schemas.openxmlformats.org/officeDocument/2006/bibliography" SelectedStyle="\HarvardAnglia2008OfficeOnline.xsl" StyleName="Harvard - Anglia" Version="2008">
+  <b:Source>
+    <b:Tag>Nat</b:Tag>
+    <b:SourceType>Report</b:SourceType>
+    <b:Guid>{FD74F6E0-8365-42B9-812E-9E81F9564E6D}</b:Guid>
+    <b:Title>Scientific and Technical Reports -</b:Title>
+    <b:Author>
+      <b:Author>
+        <b:Corporate>NISO</b:Corporate>
+      </b:Author>
+    </b:Author>
+    <b:Year>2010</b:Year>
+    <b:Publisher>National Information Standards Oganization</b:Publisher>
+    <b:City>Baltimore</b:City>
+    <b:RefOrder>2</b:RefOrder>
+  </b:Source>
+  <b:Source>
+    <b:Tag>VIAon</b:Tag>
+    <b:SourceType>Report</b:SourceType>
+    <b:Guid>{A48F483B-3911-4639-89D6-9C11B74A3A53}</b:Guid>
+    <b:Title>Confidential Student Reports</b:Title>
+    <b:Year>in preparation</b:Year>
+    <b:Author>
+      <b:Author>
+        <b:NameList>
+          <b:Person>
+            <b:Last>VIA Engineering</b:Last>
+          </b:Person>
+        </b:NameList>
+      </b:Author>
+    </b:Author>
+    <b:RefOrder>1</b:RefOrder>
+  </b:Source>
+</b:Sources>
+</file>
+
 <file path=customXml/itemProps1.xml><?xml version="1.0" encoding="utf-8"?>
-<ds:datastoreItem xmlns:ds="http://schemas.openxmlformats.org/officeDocument/2006/customXml" ds:itemID="{E456668D-9CD4-43B2-9FD0-4670EECFA03B}"/>
+<ds:datastoreItem xmlns:ds="http://schemas.openxmlformats.org/officeDocument/2006/customXml" ds:itemID="{36B18D59-688D-4806-A4EA-B7808C4D834E}">
+  <ds:schemaRefs>
+    <ds:schemaRef ds:uri="http://schemas.microsoft.com/sharepoint/v3/contenttype/forms"/>
+  </ds:schemaRefs>
+</ds:datastoreItem>
 </file>
 
 <file path=customXml/itemProps2.xml><?xml version="1.0" encoding="utf-8"?>
-<ds:datastoreItem xmlns:ds="http://schemas.openxmlformats.org/officeDocument/2006/customXml" ds:itemID="{B3EBB357-DA60-469A-B5F2-E35DF6FD1B0D}"/>
+<ds:datastoreItem xmlns:ds="http://schemas.openxmlformats.org/officeDocument/2006/customXml" ds:itemID="{B3EBB357-DA60-469A-B5F2-E35DF6FD1B0D}">
+  <ds:schemaRefs>
+    <ds:schemaRef ds:uri="http://schemas.microsoft.com/office/2006/metadata/properties"/>
+    <ds:schemaRef ds:uri="http://schemas.microsoft.com/office/infopath/2007/PartnerControls"/>
+  </ds:schemaRefs>
+</ds:datastoreItem>
 </file>
 
 <file path=customXml/itemProps3.xml><?xml version="1.0" encoding="utf-8"?>
-<ds:datastoreItem xmlns:ds="http://schemas.openxmlformats.org/officeDocument/2006/customXml" ds:itemID="{36B18D59-688D-4806-A4EA-B7808C4D834E}"/>
+<ds:datastoreItem xmlns:ds="http://schemas.openxmlformats.org/officeDocument/2006/customXml" ds:itemID="{A1CCA085-C4A8-4258-9B79-8B8B63775FEE}">
+  <ds:schemaRefs>
+    <ds:schemaRef ds:uri="http://schemas.microsoft.com/office/2006/metadata/contentType"/>
+    <ds:schemaRef ds:uri="http://schemas.microsoft.com/office/2006/metadata/properties/metaAttributes"/>
+    <ds:schemaRef ds:uri="http://www.w3.org/2001/XMLSchema"/>
+    <ds:schemaRef ds:uri="http://schemas.microsoft.com/office/2006/metadata/properties"/>
+    <ds:schemaRef ds:uri="http://schemas.openxmlformats.org/package/2006/metadata/core-properties"/>
+    <ds:schemaRef ds:uri="http://purl.org/dc/elements/1.1/"/>
+    <ds:schemaRef ds:uri="http://purl.org/dc/terms/"/>
+    <ds:schemaRef ds:uri="http://schemas.microsoft.com/internal/obd"/>
+    <ds:schemaRef ds:uri="http://schemas.microsoft.com/office/infopath/2007/PartnerControls"/>
+  </ds:schemaRefs>
+</ds:datastoreItem>
 </file>
 
 <file path=customXml/itemProps4.xml><?xml version="1.0" encoding="utf-8"?>
-<ds:datastoreItem xmlns:ds="http://schemas.openxmlformats.org/officeDocument/2006/customXml" ds:itemID="{A1CCA085-C4A8-4258-9B79-8B8B63775FEE}"/>
+<ds:datastoreItem xmlns:ds="http://schemas.openxmlformats.org/officeDocument/2006/customXml" ds:itemID="{C7F65813-069D-4719-AE77-A944E3121BE0}">
+  <ds:schemaRefs>
+    <ds:schemaRef ds:uri="http://schemas.openxmlformats.org/officeDocument/2006/bibliography"/>
+  </ds:schemaRefs>
+</ds:datastoreItem>
 </file>
</xml_diff>